<commit_message>
small edits; need to continue rewording
</commit_message>
<xml_diff>
--- a/intro_chapter/Introduction_v5.docx
+++ b/intro_chapter/Introduction_v5.docx
@@ -1310,25 +1310,13 @@
         <w:rPr>
           <w:rFonts w:cstheme="minorHAnsi"/>
         </w:rPr>
-        <w:t>Th</w:t>
-      </w:r>
-      <w:r>
-        <w:rPr>
-          <w:rFonts w:cstheme="minorHAnsi"/>
-        </w:rPr>
-        <w:t>e cellular</w:t>
-      </w:r>
-      <w:r>
-        <w:rPr>
-          <w:rFonts w:cstheme="minorHAnsi"/>
-        </w:rPr>
-        <w:t xml:space="preserve"> membrane is a bilayer composed of </w:t>
-      </w:r>
-      <w:r>
-        <w:rPr>
-          <w:rFonts w:cstheme="minorHAnsi"/>
-        </w:rPr>
-        <w:t>phospholipids, amphipathic molecules that</w:t>
+        <w:t xml:space="preserve">The cellular membrane is a bilayer composed of </w:t>
+      </w:r>
+      <w:r>
+        <w:rPr>
+          <w:rFonts w:cstheme="minorHAnsi"/>
+        </w:rPr>
+        <w:t>phospholipid molecules that</w:t>
       </w:r>
       <w:r>
         <w:rPr>
@@ -1346,31 +1334,181 @@
         <w:rPr>
           <w:rFonts w:cstheme="minorHAnsi"/>
         </w:rPr>
+        <w:t xml:space="preserve"> DNA </w:t>
+      </w:r>
+      <w:r>
+        <w:rPr>
+          <w:rFonts w:cstheme="minorHAnsi"/>
+        </w:rPr>
+        <w:t>and other internal</w:t>
+      </w:r>
+      <w:r>
+        <w:rPr>
+          <w:rFonts w:cstheme="minorHAnsi"/>
+        </w:rPr>
+        <w:t xml:space="preserve"> features of the cell from the outside environment. </w:t>
+      </w:r>
+      <w:r>
+        <w:rPr>
+          <w:rFonts w:cstheme="minorHAnsi"/>
+        </w:rPr>
+        <w:t>Communication outside the cell and s</w:t>
+      </w:r>
+      <w:r>
+        <w:rPr>
+          <w:rFonts w:cstheme="minorHAnsi"/>
+        </w:rPr>
+        <w:t>ensing of external factors impacting the cell’s survival is primarily done via a class of proteins tethered to the cell membrane</w:t>
+      </w:r>
+      <w:r>
+        <w:rPr>
+          <w:rFonts w:cstheme="minorHAnsi"/>
+        </w:rPr>
+        <w:t xml:space="preserve"> called membrane proteins (MPs)</w:t>
+      </w:r>
+      <w:r>
+        <w:rPr>
+          <w:rFonts w:cstheme="minorHAnsi"/>
+        </w:rPr>
+        <w:t>.</w:t>
+      </w:r>
+      <w:r>
+        <w:rPr>
+          <w:rFonts w:cstheme="minorHAnsi"/>
+        </w:rPr>
+        <w:t xml:space="preserve"> MPs</w:t>
+      </w:r>
+      <w:r>
+        <w:rPr>
+          <w:rFonts w:cstheme="minorHAnsi"/>
+        </w:rPr>
+        <w:t xml:space="preserve"> comprise 25-30% of the proteins found within protein-coding genes (Fagerberg et al., 2010)</w:t>
+      </w:r>
+      <w:r>
+        <w:rPr>
+          <w:rFonts w:cstheme="minorHAnsi"/>
+        </w:rPr>
+        <w:t xml:space="preserve">. MPs can be broken down into two groups: peripheral MPs are bound and </w:t>
+      </w:r>
+      <w:r>
+        <w:rPr>
+          <w:rFonts w:cstheme="minorHAnsi"/>
+        </w:rPr>
+        <w:t>localized</w:t>
+      </w:r>
+      <w:r>
+        <w:rPr>
+          <w:rFonts w:cstheme="minorHAnsi"/>
+        </w:rPr>
+        <w:t xml:space="preserve"> to the edges of the cell membrane while integral MPs are embedded into the lipid bilayer. </w:t>
+      </w:r>
+      <w:r>
+        <w:rPr>
+          <w:rFonts w:cstheme="minorHAnsi"/>
+        </w:rPr>
+        <w:t>Due to the hydrophobic nature of the membrane, i</w:t>
+      </w:r>
+      <w:r>
+        <w:rPr>
+          <w:rFonts w:cstheme="minorHAnsi"/>
+        </w:rPr>
+        <w:t xml:space="preserve">ntegral MPs are composed of </w:t>
+      </w:r>
+      <w:r>
+        <w:rPr>
+          <w:rFonts w:cstheme="minorHAnsi"/>
+        </w:rPr>
+        <w:t>unique structures</w:t>
+      </w:r>
+      <w:r>
+        <w:rPr>
+          <w:rFonts w:cstheme="minorHAnsi"/>
+        </w:rPr>
+        <w:t xml:space="preserve"> allow</w:t>
+      </w:r>
+      <w:r>
+        <w:rPr>
+          <w:rFonts w:cstheme="minorHAnsi"/>
+        </w:rPr>
+        <w:t>ing</w:t>
+      </w:r>
+      <w:r>
+        <w:rPr>
+          <w:rFonts w:cstheme="minorHAnsi"/>
+        </w:rPr>
+        <w:t xml:space="preserve"> them to regulate cell homeostasis. </w:t>
+      </w:r>
+      <w:r>
+        <w:rPr>
+          <w:rFonts w:cstheme="minorHAnsi"/>
+        </w:rPr>
+        <w:t>β-barrel</w:t>
+      </w:r>
+      <w:r>
+        <w:rPr>
+          <w:rFonts w:cstheme="minorHAnsi"/>
+        </w:rPr>
+        <w:t xml:space="preserve"> MPs</w:t>
+      </w:r>
+      <w:r>
+        <w:rPr>
+          <w:rFonts w:cstheme="minorHAnsi"/>
+        </w:rPr>
+        <w:t xml:space="preserve"> are composed of </w:t>
+      </w:r>
+      <w:r>
+        <w:rPr>
+          <w:rFonts w:cstheme="minorHAnsi"/>
+        </w:rPr>
+        <w:t>β-</w:t>
+      </w:r>
+      <w:r>
+        <w:rPr>
+          <w:rFonts w:cstheme="minorHAnsi"/>
+        </w:rPr>
+        <w:t>strands that form open pores in the membrane, acting as c</w:t>
+      </w:r>
+      <w:r>
+        <w:rPr>
+          <w:rFonts w:cstheme="minorHAnsi"/>
+        </w:rPr>
+        <w:t>hannels</w:t>
+      </w:r>
+      <w:r>
+        <w:rPr>
+          <w:rFonts w:cstheme="minorHAnsi"/>
+        </w:rPr>
+        <w:t xml:space="preserve"> for</w:t>
+      </w:r>
+      <w:r>
+        <w:rPr>
+          <w:rFonts w:cstheme="minorHAnsi"/>
+        </w:rPr>
         <w:t xml:space="preserve"> </w:t>
       </w:r>
       <w:r>
         <w:rPr>
           <w:rFonts w:cstheme="minorHAnsi"/>
         </w:rPr>
-        <w:t xml:space="preserve">DNA </w:t>
-      </w:r>
-      <w:r>
-        <w:rPr>
-          <w:rFonts w:cstheme="minorHAnsi"/>
-        </w:rPr>
-        <w:t>and other internal</w:t>
-      </w:r>
-      <w:r>
-        <w:rPr>
-          <w:rFonts w:cstheme="minorHAnsi"/>
-        </w:rPr>
-        <w:t xml:space="preserve"> features of the cell</w:t>
-      </w:r>
-      <w:r>
-        <w:rPr>
-          <w:rFonts w:cstheme="minorHAnsi"/>
-        </w:rPr>
-        <w:t xml:space="preserve"> from the outside environment.</w:t>
+        <w:t>molecule</w:t>
+      </w:r>
+      <w:r>
+        <w:rPr>
+          <w:rFonts w:cstheme="minorHAnsi"/>
+        </w:rPr>
+        <w:t>s</w:t>
+      </w:r>
+      <w:r>
+        <w:rPr>
+          <w:rFonts w:cstheme="minorHAnsi"/>
+        </w:rPr>
+        <w:t xml:space="preserve"> to pass </w:t>
+      </w:r>
+      <w:r>
+        <w:rPr>
+          <w:rFonts w:cstheme="minorHAnsi"/>
+        </w:rPr>
+        <w:t>in and out of the cell.</w:t>
       </w:r>
       <w:r>
         <w:rPr>
@@ -1382,25 +1520,43 @@
         <w:rPr>
           <w:rFonts w:cstheme="minorHAnsi"/>
         </w:rPr>
-        <w:t>Communication outside the cell and s</w:t>
-      </w:r>
-      <w:r>
-        <w:rPr>
-          <w:rFonts w:cstheme="minorHAnsi"/>
-        </w:rPr>
-        <w:t>ensing of external factors impacting the cell’s survival is primarily done via a class of proteins tethered to the cell membrane</w:t>
-      </w:r>
-      <w:r>
-        <w:rPr>
-          <w:rFonts w:cstheme="minorHAnsi"/>
-        </w:rPr>
-        <w:t xml:space="preserve"> called membrane proteins (MPs)</w:t>
-      </w:r>
-      <w:r>
-        <w:rPr>
-          <w:rFonts w:cstheme="minorHAnsi"/>
-        </w:rPr>
-        <w:t>.</w:t>
+        <w:t>M</w:t>
+      </w:r>
+      <w:r>
+        <w:rPr>
+          <w:rFonts w:cstheme="minorHAnsi"/>
+        </w:rPr>
+        <w:t>ulti</w:t>
+      </w:r>
+      <w:r>
+        <w:rPr>
+          <w:rFonts w:cstheme="minorHAnsi"/>
+        </w:rPr>
+        <w:t>-</w:t>
+      </w:r>
+      <w:r>
+        <w:rPr>
+          <w:rFonts w:cstheme="minorHAnsi"/>
+        </w:rPr>
+        <w:t>pass and single</w:t>
+      </w:r>
+      <w:r>
+        <w:rPr>
+          <w:rFonts w:cstheme="minorHAnsi"/>
+        </w:rPr>
+        <w:t>-</w:t>
+      </w:r>
+      <w:r>
+        <w:rPr>
+          <w:rFonts w:cstheme="minorHAnsi"/>
+        </w:rPr>
+        <w:t>pass</w:t>
+      </w:r>
+      <w:r>
+        <w:rPr>
+          <w:rFonts w:cstheme="minorHAnsi"/>
+        </w:rPr>
+        <w:t xml:space="preserve"> MPs are made of</w:t>
       </w:r>
       <w:r>
         <w:rPr>
@@ -1409,40 +1565,7 @@
         <w:t xml:space="preserve"> </w:t>
       </w:r>
       <w:r>
-        <w:rPr>
-          <w:rFonts w:cstheme="minorHAnsi"/>
-        </w:rPr>
-        <w:t>MPs</w:t>
-      </w:r>
-      <w:r>
-        <w:rPr>
-          <w:rFonts w:cstheme="minorHAnsi"/>
-        </w:rPr>
-        <w:t xml:space="preserve"> comprise 25-30% of the proteins found within protein-coding genes (Fagerberg et al., 2010)</w:t>
-      </w:r>
-      <w:r>
-        <w:rPr>
-          <w:rFonts w:cstheme="minorHAnsi"/>
-        </w:rPr>
-        <w:t xml:space="preserve">. </w:t>
-      </w:r>
-      <w:r>
-        <w:rPr>
-          <w:rFonts w:cstheme="minorHAnsi"/>
-        </w:rPr>
-        <w:t xml:space="preserve">MPs can be broken down into two groups: peripheral MPs are bound and </w:t>
-      </w:r>
-      <w:r>
-        <w:rPr>
-          <w:rFonts w:cstheme="minorHAnsi"/>
-        </w:rPr>
-        <w:t>localized</w:t>
-      </w:r>
-      <w:r>
-        <w:rPr>
-          <w:rFonts w:cstheme="minorHAnsi"/>
-        </w:rPr>
-        <w:t xml:space="preserve"> to the edges of the cell membrane while integral MPs are embedded into the lipid bilayer.</w:t>
+        <w:t>α-helices</w:t>
       </w:r>
       <w:r>
         <w:rPr>
@@ -1454,25 +1577,49 @@
         <w:rPr>
           <w:rFonts w:cstheme="minorHAnsi"/>
         </w:rPr>
-        <w:t>Due to the hydrophobic nature of the membrane, i</w:t>
-      </w:r>
-      <w:r>
-        <w:rPr>
-          <w:rFonts w:cstheme="minorHAnsi"/>
-        </w:rPr>
-        <w:t xml:space="preserve">ntegral MPs are composed of </w:t>
-      </w:r>
-      <w:r>
-        <w:rPr>
-          <w:rFonts w:cstheme="minorHAnsi"/>
-        </w:rPr>
-        <w:t>unique structures</w:t>
-      </w:r>
-      <w:r>
-        <w:rPr>
-          <w:rFonts w:cstheme="minorHAnsi"/>
-        </w:rPr>
-        <w:t xml:space="preserve"> allow</w:t>
+        <w:t>that</w:t>
+      </w:r>
+      <w:r>
+        <w:rPr>
+          <w:rFonts w:cstheme="minorHAnsi"/>
+        </w:rPr>
+        <w:t xml:space="preserve"> can </w:t>
+      </w:r>
+      <w:r>
+        <w:rPr>
+          <w:rFonts w:cstheme="minorHAnsi"/>
+        </w:rPr>
+        <w:t>tak</w:t>
+      </w:r>
+      <w:r>
+        <w:rPr>
+          <w:rFonts w:cstheme="minorHAnsi"/>
+        </w:rPr>
+        <w:t>e</w:t>
+      </w:r>
+      <w:r>
+        <w:rPr>
+          <w:rFonts w:cstheme="minorHAnsi"/>
+        </w:rPr>
+        <w:t xml:space="preserve"> on alternate </w:t>
+      </w:r>
+      <w:r>
+        <w:rPr>
+          <w:rFonts w:cstheme="minorHAnsi"/>
+        </w:rPr>
+        <w:t>structures</w:t>
+      </w:r>
+      <w:r>
+        <w:rPr>
+          <w:rFonts w:cstheme="minorHAnsi"/>
+        </w:rPr>
+        <w:t>,</w:t>
+      </w:r>
+      <w:r>
+        <w:rPr>
+          <w:rFonts w:cstheme="minorHAnsi"/>
+        </w:rPr>
+        <w:t xml:space="preserve"> signal</w:t>
       </w:r>
       <w:r>
         <w:rPr>
@@ -1484,195 +1631,6 @@
         <w:rPr>
           <w:rFonts w:cstheme="minorHAnsi"/>
         </w:rPr>
-        <w:t xml:space="preserve"> them to regulate cell homeostasis. </w:t>
-      </w:r>
-      <w:r>
-        <w:rPr>
-          <w:rFonts w:cstheme="minorHAnsi"/>
-        </w:rPr>
-        <w:t>β-barrel</w:t>
-      </w:r>
-      <w:r>
-        <w:rPr>
-          <w:rFonts w:cstheme="minorHAnsi"/>
-        </w:rPr>
-        <w:t xml:space="preserve"> MPs</w:t>
-      </w:r>
-      <w:r>
-        <w:rPr>
-          <w:rFonts w:cstheme="minorHAnsi"/>
-        </w:rPr>
-        <w:t xml:space="preserve"> are composed of </w:t>
-      </w:r>
-      <w:r>
-        <w:rPr>
-          <w:rFonts w:cstheme="minorHAnsi"/>
-        </w:rPr>
-        <w:t>β-</w:t>
-      </w:r>
-      <w:r>
-        <w:rPr>
-          <w:rFonts w:cstheme="minorHAnsi"/>
-        </w:rPr>
-        <w:t>strands that form open pores in the membrane, acting as c</w:t>
-      </w:r>
-      <w:r>
-        <w:rPr>
-          <w:rFonts w:cstheme="minorHAnsi"/>
-        </w:rPr>
-        <w:t>hannels</w:t>
-      </w:r>
-      <w:r>
-        <w:rPr>
-          <w:rFonts w:cstheme="minorHAnsi"/>
-        </w:rPr>
-        <w:t xml:space="preserve"> for</w:t>
-      </w:r>
-      <w:r>
-        <w:rPr>
-          <w:rFonts w:cstheme="minorHAnsi"/>
-        </w:rPr>
-        <w:t xml:space="preserve"> </w:t>
-      </w:r>
-      <w:r>
-        <w:rPr>
-          <w:rFonts w:cstheme="minorHAnsi"/>
-        </w:rPr>
-        <w:t>molecule</w:t>
-      </w:r>
-      <w:r>
-        <w:rPr>
-          <w:rFonts w:cstheme="minorHAnsi"/>
-        </w:rPr>
-        <w:t>s</w:t>
-      </w:r>
-      <w:r>
-        <w:rPr>
-          <w:rFonts w:cstheme="minorHAnsi"/>
-        </w:rPr>
-        <w:t xml:space="preserve"> to pass </w:t>
-      </w:r>
-      <w:r>
-        <w:rPr>
-          <w:rFonts w:cstheme="minorHAnsi"/>
-        </w:rPr>
-        <w:t>in and out of the cell.</w:t>
-      </w:r>
-      <w:r>
-        <w:rPr>
-          <w:rFonts w:cstheme="minorHAnsi"/>
-        </w:rPr>
-        <w:t xml:space="preserve"> </w:t>
-      </w:r>
-      <w:r>
-        <w:rPr>
-          <w:rFonts w:cstheme="minorHAnsi"/>
-        </w:rPr>
-        <w:t>M</w:t>
-      </w:r>
-      <w:r>
-        <w:rPr>
-          <w:rFonts w:cstheme="minorHAnsi"/>
-        </w:rPr>
-        <w:t>ulti</w:t>
-      </w:r>
-      <w:r>
-        <w:rPr>
-          <w:rFonts w:cstheme="minorHAnsi"/>
-        </w:rPr>
-        <w:t>-</w:t>
-      </w:r>
-      <w:r>
-        <w:rPr>
-          <w:rFonts w:cstheme="minorHAnsi"/>
-        </w:rPr>
-        <w:t>pass and single</w:t>
-      </w:r>
-      <w:r>
-        <w:rPr>
-          <w:rFonts w:cstheme="minorHAnsi"/>
-        </w:rPr>
-        <w:t>-</w:t>
-      </w:r>
-      <w:r>
-        <w:rPr>
-          <w:rFonts w:cstheme="minorHAnsi"/>
-        </w:rPr>
-        <w:t>pass</w:t>
-      </w:r>
-      <w:r>
-        <w:rPr>
-          <w:rFonts w:cstheme="minorHAnsi"/>
-        </w:rPr>
-        <w:t xml:space="preserve"> MPs are made of</w:t>
-      </w:r>
-      <w:r>
-        <w:rPr>
-          <w:rFonts w:cstheme="minorHAnsi"/>
-        </w:rPr>
-        <w:t xml:space="preserve"> </w:t>
-      </w:r>
-      <w:r>
-        <w:t>α-helices</w:t>
-      </w:r>
-      <w:r>
-        <w:rPr>
-          <w:rFonts w:cstheme="minorHAnsi"/>
-        </w:rPr>
-        <w:t xml:space="preserve"> </w:t>
-      </w:r>
-      <w:r>
-        <w:rPr>
-          <w:rFonts w:cstheme="minorHAnsi"/>
-        </w:rPr>
-        <w:t>that</w:t>
-      </w:r>
-      <w:r>
-        <w:rPr>
-          <w:rFonts w:cstheme="minorHAnsi"/>
-        </w:rPr>
-        <w:t xml:space="preserve"> can </w:t>
-      </w:r>
-      <w:r>
-        <w:rPr>
-          <w:rFonts w:cstheme="minorHAnsi"/>
-        </w:rPr>
-        <w:t>tak</w:t>
-      </w:r>
-      <w:r>
-        <w:rPr>
-          <w:rFonts w:cstheme="minorHAnsi"/>
-        </w:rPr>
-        <w:t>e</w:t>
-      </w:r>
-      <w:r>
-        <w:rPr>
-          <w:rFonts w:cstheme="minorHAnsi"/>
-        </w:rPr>
-        <w:t xml:space="preserve"> on alternate conformations</w:t>
-      </w:r>
-      <w:r>
-        <w:rPr>
-          <w:rFonts w:cstheme="minorHAnsi"/>
-        </w:rPr>
-        <w:t>,</w:t>
-      </w:r>
-      <w:r>
-        <w:rPr>
-          <w:rFonts w:cstheme="minorHAnsi"/>
-        </w:rPr>
-        <w:t xml:space="preserve"> signal</w:t>
-      </w:r>
-      <w:r>
-        <w:rPr>
-          <w:rFonts w:cstheme="minorHAnsi"/>
-        </w:rPr>
-        <w:t>ing</w:t>
-      </w:r>
-      <w:r>
-        <w:rPr>
-          <w:rFonts w:cstheme="minorHAnsi"/>
-        </w:rPr>
         <w:t xml:space="preserve"> the cell</w:t>
       </w:r>
       <w:r>
@@ -1697,16 +1655,31 @@
         <w:rPr>
           <w:rFonts w:cstheme="minorHAnsi"/>
         </w:rPr>
-        <w:t xml:space="preserve">My research focuses on understanding the forces involved impacting the folding and conformational stability of these </w:t>
-      </w:r>
-      <w:r>
-        <w:t>α-helic</w:t>
-      </w:r>
-      <w:r>
-        <w:t>al proteins</w:t>
-      </w:r>
-      <w:r>
-        <w:t xml:space="preserve"> by studying single-pass MPs</w:t>
+        <w:t>My research focuses on</w:t>
+      </w:r>
+      <w:r>
+        <w:rPr>
+          <w:rFonts w:cstheme="minorHAnsi"/>
+        </w:rPr>
+        <w:t xml:space="preserve"> using single-pass MPs as a model to</w:t>
+      </w:r>
+      <w:r>
+        <w:rPr>
+          <w:rFonts w:cstheme="minorHAnsi"/>
+        </w:rPr>
+        <w:t xml:space="preserve"> understand</w:t>
+      </w:r>
+      <w:r>
+        <w:rPr>
+          <w:rFonts w:cstheme="minorHAnsi"/>
+        </w:rPr>
+        <w:t xml:space="preserve"> the forces involved in </w:t>
+      </w:r>
+      <w:r>
+        <w:t xml:space="preserve">α-helical </w:t>
+      </w:r>
+      <w:r>
+        <w:t>MP folding</w:t>
       </w:r>
       <w:r>
         <w:t>.</w:t>
@@ -1717,29 +1690,6 @@
           <w:bCs/>
         </w:rPr>
         <w:t xml:space="preserve"> </w:t>
-      </w:r>
-      <w:r>
-        <w:rPr>
-          <w:b/>
-          <w:bCs/>
-        </w:rPr>
-        <w:t>(</w:t>
-      </w:r>
-      <w:proofErr w:type="gramStart"/>
-      <w:r>
-        <w:rPr>
-          <w:b/>
-          <w:bCs/>
-        </w:rPr>
-        <w:t>how</w:t>
-      </w:r>
-      <w:proofErr w:type="gramEnd"/>
-      <w:r>
-        <w:rPr>
-          <w:b/>
-          <w:bCs/>
-        </w:rPr>
-        <w:t xml:space="preserve"> the alpha helices interact? Not just single-pass generally want to understand in single-pass to also understand in multi-pass; nuance, but you need to get that across)</w:t>
       </w:r>
     </w:p>
     <w:p>
@@ -1764,7 +1714,19 @@
         <w:rPr>
           <w:rFonts w:cstheme="minorHAnsi"/>
         </w:rPr>
-        <w:t xml:space="preserve">hydrophobic nature of this </w:t>
+        <w:t>hydrophobic nature of th</w:t>
+      </w:r>
+      <w:r>
+        <w:rPr>
+          <w:rFonts w:cstheme="minorHAnsi"/>
+        </w:rPr>
+        <w:t>e</w:t>
+      </w:r>
+      <w:r>
+        <w:rPr>
+          <w:rFonts w:cstheme="minorHAnsi"/>
+        </w:rPr>
+        <w:t xml:space="preserve"> </w:t>
       </w:r>
       <w:r>
         <w:rPr>
@@ -1776,7 +1738,7 @@
         <w:rPr>
           <w:rFonts w:cstheme="minorHAnsi"/>
         </w:rPr>
-        <w:t>bilayer environment</w:t>
+        <w:t>bilayer results</w:t>
       </w:r>
       <w:r>
         <w:rPr>
@@ -1788,7 +1750,7 @@
         <w:rPr>
           <w:rFonts w:cstheme="minorHAnsi"/>
         </w:rPr>
-        <w:t>results</w:t>
+        <w:t>in a complex</w:t>
       </w:r>
       <w:r>
         <w:rPr>
@@ -1800,7 +1762,61 @@
         <w:rPr>
           <w:rFonts w:cstheme="minorHAnsi"/>
         </w:rPr>
-        <w:t>in a complex</w:t>
+        <w:t>network of interactions responsible for folding and stability</w:t>
+      </w:r>
+      <w:r>
+        <w:rPr>
+          <w:rFonts w:cstheme="minorHAnsi"/>
+        </w:rPr>
+        <w:t>.</w:t>
+      </w:r>
+      <w:r>
+        <w:rPr>
+          <w:rFonts w:cstheme="minorHAnsi"/>
+        </w:rPr>
+        <w:t xml:space="preserve"> Phospholipids are </w:t>
+      </w:r>
+      <w:r>
+        <w:rPr>
+          <w:rFonts w:cstheme="minorHAnsi"/>
+        </w:rPr>
+        <w:t>amphipathic</w:t>
+      </w:r>
+      <w:r>
+        <w:rPr>
+          <w:rFonts w:cstheme="minorHAnsi"/>
+        </w:rPr>
+        <w:t xml:space="preserve"> molecules, composed of … </w:t>
+      </w:r>
+      <w:r>
+        <w:rPr>
+          <w:rFonts w:cstheme="minorHAnsi"/>
+        </w:rPr>
+        <w:t>hydrophilic head</w:t>
+      </w:r>
+      <w:r>
+        <w:rPr>
+          <w:rFonts w:cstheme="minorHAnsi"/>
+        </w:rPr>
+        <w:t>s</w:t>
+      </w:r>
+      <w:r>
+        <w:rPr>
+          <w:rFonts w:cstheme="minorHAnsi"/>
+        </w:rPr>
+        <w:t xml:space="preserve"> and hydrophobic tails. The bilayer forms a sandwich with phospholipid heads on the outside</w:t>
+      </w:r>
+      <w:r>
+        <w:rPr>
+          <w:rFonts w:cstheme="minorHAnsi"/>
+        </w:rPr>
+        <w:t xml:space="preserve"> exposed to the soluble environment</w:t>
+      </w:r>
+      <w:r>
+        <w:rPr>
+          <w:rFonts w:cstheme="minorHAnsi"/>
+        </w:rPr>
+        <w:t>, with hydrophobic tails sequestering</w:t>
       </w:r>
       <w:r>
         <w:rPr>
@@ -1812,19 +1828,43 @@
         <w:rPr>
           <w:rFonts w:cstheme="minorHAnsi"/>
         </w:rPr>
-        <w:t>network of interactions responsible for folding and stability</w:t>
-      </w:r>
-      <w:r>
-        <w:rPr>
-          <w:rFonts w:cstheme="minorHAnsi"/>
-        </w:rPr>
-        <w:t>.</w:t>
-      </w:r>
-      <w:r>
-        <w:rPr>
-          <w:rFonts w:cstheme="minorHAnsi"/>
-        </w:rPr>
-        <w:t xml:space="preserve"> Phospholipids are made of a hydrophilic head and hydrophobic tails. The hydrophilic portion is exposed to the soluble environment, while the tails are bunched between heads </w:t>
+        <w:t xml:space="preserve">the </w:t>
+      </w:r>
+      <w:r>
+        <w:rPr>
+          <w:rFonts w:cstheme="minorHAnsi"/>
+        </w:rPr>
+        <w:t>hydrophobic tails</w:t>
+      </w:r>
+      <w:r>
+        <w:rPr>
+          <w:rFonts w:cstheme="minorHAnsi"/>
+        </w:rPr>
+        <w:t xml:space="preserve"> </w:t>
+      </w:r>
+      <w:r>
+        <w:rPr>
+          <w:rFonts w:cstheme="minorHAnsi"/>
+        </w:rPr>
+        <w:t xml:space="preserve">between </w:t>
+      </w:r>
+      <w:r>
+        <w:rPr>
+          <w:rFonts w:cstheme="minorHAnsi"/>
+        </w:rPr>
+        <w:t xml:space="preserve"> membrane</w:t>
+      </w:r>
+      <w:r>
+        <w:rPr>
+          <w:rFonts w:cstheme="minorHAnsi"/>
+        </w:rPr>
+        <w:t>, tucked away from any contact with the soluble environment.</w:t>
+      </w:r>
+      <w:r>
+        <w:rPr>
+          <w:rFonts w:cstheme="minorHAnsi"/>
+        </w:rPr>
+        <w:t xml:space="preserve"> </w:t>
       </w:r>
       <w:r>
         <w:rPr>
@@ -1832,23 +1872,7 @@
           <w:b/>
           <w:bCs/>
         </w:rPr>
-        <w:t>… (really describe how the bilayer looks here) …, to set the stage for talking about the internal membrane interactions, that feels lacking right now</w:t>
-      </w:r>
-      <w:proofErr w:type="gramStart"/>
-      <w:r>
-        <w:rPr>
-          <w:rFonts w:cstheme="minorHAnsi"/>
-          <w:b/>
-          <w:bCs/>
-        </w:rPr>
-        <w:t>) .</w:t>
-      </w:r>
-      <w:proofErr w:type="gramEnd"/>
-      <w:r>
-        <w:rPr>
-          <w:rFonts w:cstheme="minorHAnsi"/>
-        </w:rPr>
-        <w:t xml:space="preserve"> the hydrophobic tails completely separated, bunched away from water molecules.</w:t>
+        <w:t>… (really describe how the bilayer looks here) …, to set the stage for talking about the internal membrane interactions, that feels lacking right now)</w:t>
       </w:r>
       <w:r>
         <w:rPr>
@@ -1908,62 +1932,62 @@
         <w:rPr>
           <w:rFonts w:cstheme="minorHAnsi"/>
         </w:rPr>
-        <w:t xml:space="preserve">understand the forces </w:t>
+        <w:t>understand the forces involved in folding.</w:t>
+      </w:r>
+      <w:r>
+        <w:rPr>
+          <w:rFonts w:cstheme="minorHAnsi"/>
+        </w:rPr>
+        <w:t xml:space="preserve"> </w:t>
+      </w:r>
+      <w:r>
+        <w:rPr>
+          <w:rFonts w:cstheme="minorHAnsi"/>
+        </w:rPr>
+        <w:t xml:space="preserve">However, studying </w:t>
+      </w:r>
+      <w:r>
+        <w:rPr>
+          <w:rFonts w:cstheme="minorHAnsi"/>
+        </w:rPr>
+        <w:t>MP</w:t>
+      </w:r>
+      <w:r>
+        <w:rPr>
+          <w:rFonts w:cstheme="minorHAnsi"/>
+        </w:rPr>
+        <w:t xml:space="preserve"> folding is inherently a difficult challenge</w:t>
+      </w:r>
+      <w:r>
+        <w:rPr>
+          <w:rFonts w:cstheme="minorHAnsi"/>
+        </w:rPr>
+        <w:t>. MPs</w:t>
+      </w:r>
+      <w:r>
+        <w:rPr>
+          <w:rFonts w:cstheme="minorHAnsi"/>
+        </w:rPr>
+        <w:t xml:space="preserve"> are difficult to express in </w:t>
+      </w:r>
+      <w:r>
+        <w:rPr>
+          <w:rFonts w:cstheme="minorHAnsi"/>
+        </w:rPr>
+        <w:t>high yields</w:t>
+      </w:r>
+      <w:r>
+        <w:rPr>
+          <w:rFonts w:cstheme="minorHAnsi"/>
+        </w:rPr>
+        <w:t xml:space="preserve"> for biophysical experiments, and </w:t>
       </w:r>
       <w:r>
         <w:rPr>
           <w:rFonts w:cstheme="minorHAnsi"/>
         </w:rPr>
         <w:lastRenderedPageBreak/>
-        <w:t>involved in folding.</w:t>
-      </w:r>
-      <w:r>
-        <w:rPr>
-          <w:rFonts w:cstheme="minorHAnsi"/>
-        </w:rPr>
-        <w:t xml:space="preserve"> </w:t>
-      </w:r>
-      <w:r>
-        <w:rPr>
-          <w:rFonts w:cstheme="minorHAnsi"/>
-        </w:rPr>
-        <w:t xml:space="preserve">However, studying </w:t>
-      </w:r>
-      <w:r>
-        <w:rPr>
-          <w:rFonts w:cstheme="minorHAnsi"/>
-        </w:rPr>
-        <w:t>MP</w:t>
-      </w:r>
-      <w:r>
-        <w:rPr>
-          <w:rFonts w:cstheme="minorHAnsi"/>
-        </w:rPr>
-        <w:t xml:space="preserve"> folding is inherently a difficult challenge</w:t>
-      </w:r>
-      <w:r>
-        <w:rPr>
-          <w:rFonts w:cstheme="minorHAnsi"/>
-        </w:rPr>
-        <w:t>. MPs</w:t>
-      </w:r>
-      <w:r>
-        <w:rPr>
-          <w:rFonts w:cstheme="minorHAnsi"/>
-        </w:rPr>
-        <w:t xml:space="preserve"> are difficult to express in </w:t>
-      </w:r>
-      <w:r>
-        <w:rPr>
-          <w:rFonts w:cstheme="minorHAnsi"/>
-        </w:rPr>
-        <w:t>high yields</w:t>
-      </w:r>
-      <w:r>
-        <w:rPr>
-          <w:rFonts w:cstheme="minorHAnsi"/>
-        </w:rPr>
-        <w:t xml:space="preserve"> for biophysical experiments, and purification and solubilization of these proteins often lead to aggregation or unfolding (Carpenter et al., 2008)</w:t>
+        <w:t>purification and solubilization of these proteins often lead to aggregation or unfolding (Carpenter et al., 2008)</w:t>
       </w:r>
       <w:r>
         <w:rPr>
@@ -2181,7 +2205,6 @@
         </w:rPr>
         <w:t xml:space="preserve"> on developing an </w:t>
       </w:r>
-      <w:proofErr w:type="gramStart"/>
       <w:r>
         <w:rPr>
           <w:rFonts w:cstheme="minorHAnsi"/>
@@ -2190,7 +2213,6 @@
         </w:rPr>
         <w:t>in silico</w:t>
       </w:r>
-      <w:proofErr w:type="gramEnd"/>
       <w:r>
         <w:rPr>
           <w:rFonts w:cstheme="minorHAnsi"/>
@@ -2249,25 +2271,7 @@
         <w:rPr>
           <w:rFonts w:cstheme="minorHAnsi"/>
         </w:rPr>
-        <w:t xml:space="preserve"> </w:t>
-      </w:r>
-      <w:r>
-        <w:rPr>
-          <w:rFonts w:cstheme="minorHAnsi"/>
-        </w:rPr>
-        <w:t xml:space="preserve">I highlight </w:t>
-      </w:r>
-      <w:r>
-        <w:rPr>
-          <w:rFonts w:cstheme="minorHAnsi"/>
-        </w:rPr>
-        <w:t xml:space="preserve">the </w:t>
-      </w:r>
-      <w:r>
-        <w:rPr>
-          <w:rFonts w:cstheme="minorHAnsi"/>
-        </w:rPr>
-        <w:t xml:space="preserve">sequence and structural motif </w:t>
+        <w:t xml:space="preserve"> I highlight the sequence and structural motif </w:t>
       </w:r>
       <w:proofErr w:type="spellStart"/>
       <w:r>
@@ -2288,13 +2292,7 @@
         <w:rPr>
           <w:rFonts w:cstheme="minorHAnsi"/>
         </w:rPr>
-        <w:t xml:space="preserve">, an important control for my research </w:t>
-      </w:r>
-      <w:r>
-        <w:rPr>
-          <w:rFonts w:cstheme="minorHAnsi"/>
-        </w:rPr>
-        <w:t xml:space="preserve">used to juxtapose </w:t>
+        <w:t xml:space="preserve">, an important control for my research used to juxtapose </w:t>
       </w:r>
       <w:r>
         <w:rPr>
@@ -2371,19 +2369,9 @@
           <w:b/>
           <w:bCs w:val="0"/>
         </w:rPr>
-        <w:t xml:space="preserve">folding and </w:t>
-      </w:r>
-      <w:proofErr w:type="gramStart"/>
-      <w:r>
-        <w:rPr>
-          <w:rStyle w:val="Strong"/>
-          <w:b/>
-          <w:bCs w:val="0"/>
-        </w:rPr>
-        <w:t>association</w:t>
+        <w:t>folding and association</w:t>
       </w:r>
       <w:bookmarkEnd w:id="4"/>
-      <w:proofErr w:type="gramEnd"/>
     </w:p>
     <w:p>
       <w:pPr>
@@ -2785,7 +2773,13 @@
           <w:b/>
           <w:bCs/>
         </w:rPr>
-        <w:t xml:space="preserve"> and carbonyls oxygens along the protein backbone, would </w:t>
+        <w:t xml:space="preserve"> and carbonyls oxygens along the protein backbone, would generally not be favorable in this environment.</w:t>
+      </w:r>
+      <w:r>
+        <w:rPr>
+          <w:rFonts w:cstheme="minorHAnsi"/>
+        </w:rPr>
+        <w:t xml:space="preserve"> </w:t>
       </w:r>
       <w:r>
         <w:rPr>
@@ -2793,34 +2787,26 @@
           <w:b/>
           <w:bCs/>
         </w:rPr>
+        <w:t>However, this lack of favor in the bilayer …</w:t>
+      </w:r>
+      <w:r>
+        <w:rPr>
+          <w:rFonts w:cstheme="minorHAnsi"/>
+        </w:rPr>
+        <w:t xml:space="preserve"> forces TMs</w:t>
+      </w:r>
+      <w:r>
+        <w:rPr>
+          <w:rFonts w:cstheme="minorHAnsi"/>
+        </w:rPr>
+        <w:t xml:space="preserve"> </w:t>
+      </w:r>
+      <w:r>
+        <w:rPr>
+          <w:rFonts w:cstheme="minorHAnsi"/>
+        </w:rPr>
         <w:lastRenderedPageBreak/>
-        <w:t>generally not be favorable in this environment.</w:t>
-      </w:r>
-      <w:r>
-        <w:rPr>
-          <w:rFonts w:cstheme="minorHAnsi"/>
-        </w:rPr>
-        <w:t xml:space="preserve"> </w:t>
-      </w:r>
-      <w:r>
-        <w:rPr>
-          <w:rFonts w:cstheme="minorHAnsi"/>
-          <w:b/>
-          <w:bCs/>
-        </w:rPr>
-        <w:t>However, this lack of favor in the bilayer …</w:t>
-      </w:r>
-      <w:r>
-        <w:rPr>
-          <w:rFonts w:cstheme="minorHAnsi"/>
-        </w:rPr>
-        <w:t xml:space="preserve"> forces TMs</w:t>
-      </w:r>
-      <w:r>
-        <w:rPr>
-          <w:rFonts w:cstheme="minorHAnsi"/>
-        </w:rPr>
-        <w:t xml:space="preserve"> helices to adopt a standard </w:t>
+        <w:t xml:space="preserve">helices to adopt a standard </w:t>
       </w:r>
       <w:r>
         <w:t xml:space="preserve">α-helical </w:t>
@@ -3556,25 +3542,7 @@
           <w:b/>
           <w:bCs/>
         </w:rPr>
-        <w:t>(</w:t>
-      </w:r>
-      <w:proofErr w:type="gramStart"/>
-      <w:r>
-        <w:rPr>
-          <w:rFonts w:cstheme="minorHAnsi"/>
-          <w:b/>
-          <w:bCs/>
-        </w:rPr>
-        <w:t>maybe</w:t>
-      </w:r>
-      <w:proofErr w:type="gramEnd"/>
-      <w:r>
-        <w:rPr>
-          <w:rFonts w:cstheme="minorHAnsi"/>
-          <w:b/>
-          <w:bCs/>
-        </w:rPr>
-        <w:t xml:space="preserve"> flip this entire paragraph? I need to emphasize AAs as building blocks for proteins earlier on)</w:t>
+        <w:t>(maybe flip this entire paragraph? I need to emphasize AAs as building blocks for proteins earlier on)</w:t>
       </w:r>
     </w:p>
     <w:p>
@@ -3673,23 +3641,7 @@
           <w:rFonts w:cstheme="minorHAnsi"/>
           <w:color w:val="000000" w:themeColor="text1"/>
         </w:rPr>
-        <w:t xml:space="preserve">Named after him, the van der Waals force is an intermolecular interaction that occurs between atoms in </w:t>
-      </w:r>
-      <w:proofErr w:type="gramStart"/>
-      <w:r>
-        <w:rPr>
-          <w:rFonts w:cstheme="minorHAnsi"/>
-          <w:color w:val="000000" w:themeColor="text1"/>
-        </w:rPr>
-        <w:t>close proximity</w:t>
-      </w:r>
-      <w:proofErr w:type="gramEnd"/>
-      <w:r>
-        <w:rPr>
-          <w:rFonts w:cstheme="minorHAnsi"/>
-          <w:color w:val="000000" w:themeColor="text1"/>
-        </w:rPr>
-        <w:t>. Each atom has its own</w:t>
+        <w:t>Named after him, the van der Waals force is an intermolecular interaction that occurs between atoms in close proximity. Each atom has its own</w:t>
       </w:r>
       <w:r>
         <w:rPr>
@@ -3783,7 +3735,7 @@
           <w:bCs/>
           <w:color w:val="000000" w:themeColor="text1"/>
         </w:rPr>
-        <w:t xml:space="preserve"> radii, also could go into the experiment that he used to test this because that could be </w:t>
+        <w:t xml:space="preserve"> radii, also could go into the experiment that he used to test this because that could be interesting too</w:t>
       </w:r>
       <w:r>
         <w:rPr>
@@ -3792,8 +3744,22 @@
           <w:bCs/>
           <w:color w:val="000000" w:themeColor="text1"/>
         </w:rPr>
+        <w:t>)</w:t>
+      </w:r>
+      <w:r>
+        <w:rPr>
+          <w:rFonts w:cstheme="minorHAnsi"/>
+          <w:color w:val="000000" w:themeColor="text1"/>
+        </w:rPr>
+        <w:t xml:space="preserve"> This distance is dependent on the space that an atom occupies in its outer electron shell. </w:t>
+      </w:r>
+      <w:r>
+        <w:rPr>
+          <w:rFonts w:cstheme="minorHAnsi"/>
+          <w:color w:val="000000" w:themeColor="text1"/>
+        </w:rPr>
         <w:lastRenderedPageBreak/>
-        <w:t>interesting too</w:t>
+        <w:t xml:space="preserve">When atoms are found at a distance smaller than their combined van der Waals radii and unable to form a covalent bond, the result is a strong repulsive force pushing the atoms away from each other. However, as atoms approach this minimum distance, the result is the weak attractive force known as van der Waals. </w:t>
       </w:r>
       <w:r>
         <w:rPr>
@@ -3802,14 +3768,59 @@
           <w:bCs/>
           <w:color w:val="000000" w:themeColor="text1"/>
         </w:rPr>
-        <w:t>)</w:t>
-      </w:r>
+        <w:t>(better end)</w:t>
+      </w:r>
+    </w:p>
+    <w:p>
+      <w:pPr>
+        <w:spacing w:after="0" w:line="480" w:lineRule="auto"/>
+        <w:ind w:firstLine="360"/>
+        <w:jc w:val="both"/>
+        <w:rPr>
+          <w:rFonts w:cstheme="minorHAnsi"/>
+        </w:rPr>
+      </w:pPr>
       <w:r>
         <w:rPr>
           <w:rFonts w:cstheme="minorHAnsi"/>
           <w:color w:val="000000" w:themeColor="text1"/>
         </w:rPr>
-        <w:t xml:space="preserve"> This distance is dependent on the space that an atom occupies in its outer electron shell. When atoms are found at a distance smaller than their combined van der Waals radii and unable to form a covalent bond, the result is a strong repulsive force pushing the atoms away from each other. However, as atoms approach this minimum distance, the result is the weak attractive force known as van der Waals. </w:t>
+        <w:t xml:space="preserve">Soluble proteins are driven to </w:t>
+      </w:r>
+      <w:r>
+        <w:rPr>
+          <w:rFonts w:cstheme="minorHAnsi"/>
+          <w:color w:val="000000" w:themeColor="text1"/>
+        </w:rPr>
+        <w:t>fold</w:t>
+      </w:r>
+      <w:r>
+        <w:rPr>
+          <w:rFonts w:cstheme="minorHAnsi"/>
+          <w:color w:val="000000" w:themeColor="text1"/>
+        </w:rPr>
+        <w:t xml:space="preserve"> by the hydrophobic effect, where nonpolar amino acids are </w:t>
+      </w:r>
+      <w:r>
+        <w:rPr>
+          <w:rFonts w:cstheme="minorHAnsi"/>
+          <w:color w:val="000000" w:themeColor="text1"/>
+        </w:rPr>
+        <w:t>forced</w:t>
+      </w:r>
+      <w:r>
+        <w:rPr>
+          <w:rFonts w:cstheme="minorHAnsi"/>
+          <w:color w:val="000000" w:themeColor="text1"/>
+        </w:rPr>
+        <w:t xml:space="preserve"> to the core of the folded state. The nonbonded atoms at the core of these proteins are found in close contact, resulting in a weak attraction by van der Waals forces also known as packing.</w:t>
+      </w:r>
+      <w:r>
+        <w:rPr>
+          <w:rFonts w:cstheme="minorHAnsi"/>
+          <w:color w:val="000000" w:themeColor="text1"/>
+        </w:rPr>
+        <w:t xml:space="preserve"> </w:t>
       </w:r>
       <w:r>
         <w:rPr>
@@ -3818,7 +3829,107 @@
           <w:bCs/>
           <w:color w:val="000000" w:themeColor="text1"/>
         </w:rPr>
-        <w:t>(better end)</w:t>
+        <w:t>(rephrase to instead end with tight packing)</w:t>
+      </w:r>
+      <w:r>
+        <w:rPr>
+          <w:rFonts w:cstheme="minorHAnsi"/>
+          <w:color w:val="000000" w:themeColor="text1"/>
+        </w:rPr>
+        <w:t xml:space="preserve"> Although van der Waals is not a driving force for soluble protein folding, it is a necessary force that is always present in the folded state. However, </w:t>
+      </w:r>
+      <w:r>
+        <w:rPr>
+          <w:rFonts w:cstheme="minorHAnsi"/>
+          <w:color w:val="000000" w:themeColor="text1"/>
+        </w:rPr>
+        <w:t xml:space="preserve">in the hydrophobic environment of the membrane, the hydrophobic effect does not drive MP folding. This means that MP folding and association must rely on other forces to reach their folded state. Although </w:t>
+      </w:r>
+      <w:r>
+        <w:rPr>
+          <w:rFonts w:cstheme="minorHAnsi"/>
+          <w:color w:val="000000" w:themeColor="text1"/>
+        </w:rPr>
+        <w:t xml:space="preserve">hydrogen bonding </w:t>
+      </w:r>
+      <w:r>
+        <w:rPr>
+          <w:rFonts w:cstheme="minorHAnsi"/>
+          <w:color w:val="000000" w:themeColor="text1"/>
+        </w:rPr>
+        <w:t>and</w:t>
+      </w:r>
+      <w:r>
+        <w:rPr>
+          <w:rFonts w:cstheme="minorHAnsi"/>
+          <w:color w:val="000000" w:themeColor="text1"/>
+        </w:rPr>
+        <w:t xml:space="preserve"> polar interactions</w:t>
+      </w:r>
+      <w:r>
+        <w:rPr>
+          <w:rFonts w:cstheme="minorHAnsi"/>
+          <w:color w:val="000000" w:themeColor="text1"/>
+        </w:rPr>
+        <w:t xml:space="preserve"> have been found to drive MP folding</w:t>
+      </w:r>
+      <w:r>
+        <w:rPr>
+          <w:rFonts w:cstheme="minorHAnsi"/>
+          <w:color w:val="000000" w:themeColor="text1"/>
+        </w:rPr>
+        <w:t>, the extent at which packing c</w:t>
+      </w:r>
+      <w:r>
+        <w:rPr>
+          <w:rFonts w:cstheme="minorHAnsi"/>
+          <w:color w:val="000000" w:themeColor="text1"/>
+        </w:rPr>
+        <w:t>ontributes to the folded state is unclear. Like soluble protein folding, van der Waals packing is a necessary force involved in MP folding</w:t>
+      </w:r>
+      <w:r>
+        <w:rPr>
+          <w:rFonts w:cstheme="minorHAnsi"/>
+          <w:color w:val="000000" w:themeColor="text1"/>
+        </w:rPr>
+        <w:t xml:space="preserve">. </w:t>
+      </w:r>
+      <w:r>
+        <w:rPr>
+          <w:rFonts w:cstheme="minorHAnsi"/>
+          <w:color w:val="000000" w:themeColor="text1"/>
+        </w:rPr>
+        <w:t xml:space="preserve">But because </w:t>
+      </w:r>
+      <w:r>
+        <w:rPr>
+          <w:rFonts w:cstheme="minorHAnsi"/>
+          <w:color w:val="000000" w:themeColor="text1"/>
+        </w:rPr>
+        <w:t xml:space="preserve">MPs are engulfed within lipids, </w:t>
+      </w:r>
+      <w:r>
+        <w:rPr>
+          <w:rFonts w:cstheme="minorHAnsi"/>
+          <w:color w:val="000000" w:themeColor="text1"/>
+        </w:rPr>
+        <w:t>it is difficult to tease out the thermodynamic impact of van der Waals on the MP folded state.</w:t>
+      </w:r>
+      <w:r>
+        <w:rPr>
+          <w:rFonts w:cstheme="minorHAnsi"/>
+          <w:color w:val="000000" w:themeColor="text1"/>
+        </w:rPr>
+        <w:t xml:space="preserve"> </w:t>
+      </w:r>
+      <w:r>
+        <w:rPr>
+          <w:rFonts w:cstheme="minorHAnsi"/>
+          <w:b/>
+          <w:bCs/>
+          <w:color w:val="000000" w:themeColor="text1"/>
+        </w:rPr>
+        <w:t>(reword, but getting there)</w:t>
       </w:r>
     </w:p>
     <w:p>
@@ -3833,197 +3944,6 @@
       <w:r>
         <w:rPr>
           <w:rFonts w:cstheme="minorHAnsi"/>
-          <w:color w:val="000000" w:themeColor="text1"/>
-        </w:rPr>
-        <w:t xml:space="preserve">Soluble proteins are driven to </w:t>
-      </w:r>
-      <w:r>
-        <w:rPr>
-          <w:rFonts w:cstheme="minorHAnsi"/>
-          <w:color w:val="000000" w:themeColor="text1"/>
-        </w:rPr>
-        <w:t>fold</w:t>
-      </w:r>
-      <w:r>
-        <w:rPr>
-          <w:rFonts w:cstheme="minorHAnsi"/>
-          <w:color w:val="000000" w:themeColor="text1"/>
-        </w:rPr>
-        <w:t xml:space="preserve"> by the hydrophobic effect, where nonpolar amino acids are </w:t>
-      </w:r>
-      <w:r>
-        <w:rPr>
-          <w:rFonts w:cstheme="minorHAnsi"/>
-          <w:color w:val="000000" w:themeColor="text1"/>
-        </w:rPr>
-        <w:t>forced</w:t>
-      </w:r>
-      <w:r>
-        <w:rPr>
-          <w:rFonts w:cstheme="minorHAnsi"/>
-          <w:color w:val="000000" w:themeColor="text1"/>
-        </w:rPr>
-        <w:t xml:space="preserve"> to the core of the folded state. The nonbonded atoms at the core of these proteins are found in close contact, resulting in a weak attraction by van der Waals forces also known as packing.</w:t>
-      </w:r>
-      <w:r>
-        <w:rPr>
-          <w:rFonts w:cstheme="minorHAnsi"/>
-          <w:color w:val="000000" w:themeColor="text1"/>
-        </w:rPr>
-        <w:t xml:space="preserve"> </w:t>
-      </w:r>
-      <w:r>
-        <w:rPr>
-          <w:rFonts w:cstheme="minorHAnsi"/>
-          <w:b/>
-          <w:bCs/>
-          <w:color w:val="000000" w:themeColor="text1"/>
-        </w:rPr>
-        <w:t>(rephrase to instead end with tight packing)</w:t>
-      </w:r>
-      <w:r>
-        <w:rPr>
-          <w:rFonts w:cstheme="minorHAnsi"/>
-          <w:color w:val="000000" w:themeColor="text1"/>
-        </w:rPr>
-        <w:t xml:space="preserve"> Although van der Waals is not a driving force for soluble protein folding, it is a necessary force that is always present in the folded state. However, </w:t>
-      </w:r>
-      <w:r>
-        <w:rPr>
-          <w:rFonts w:cstheme="minorHAnsi"/>
-          <w:color w:val="000000" w:themeColor="text1"/>
-        </w:rPr>
-        <w:t xml:space="preserve">in the hydrophobic environment of the membrane, the hydrophobic effect does not drive MP folding. This means that MP </w:t>
-      </w:r>
-      <w:proofErr w:type="gramStart"/>
-      <w:r>
-        <w:rPr>
-          <w:rFonts w:cstheme="minorHAnsi"/>
-          <w:color w:val="000000" w:themeColor="text1"/>
-        </w:rPr>
-        <w:t>folding</w:t>
-      </w:r>
-      <w:proofErr w:type="gramEnd"/>
-      <w:r>
-        <w:rPr>
-          <w:rFonts w:cstheme="minorHAnsi"/>
-          <w:color w:val="000000" w:themeColor="text1"/>
-        </w:rPr>
-        <w:t xml:space="preserve"> and association must rely on other forces to reach their folded state. </w:t>
-      </w:r>
-      <w:r>
-        <w:rPr>
-          <w:rFonts w:cstheme="minorHAnsi"/>
-          <w:color w:val="000000" w:themeColor="text1"/>
-        </w:rPr>
-        <w:t xml:space="preserve">Although </w:t>
-      </w:r>
-      <w:r>
-        <w:rPr>
-          <w:rFonts w:cstheme="minorHAnsi"/>
-          <w:color w:val="000000" w:themeColor="text1"/>
-        </w:rPr>
-        <w:t xml:space="preserve">hydrogen bonding </w:t>
-      </w:r>
-      <w:r>
-        <w:rPr>
-          <w:rFonts w:cstheme="minorHAnsi"/>
-          <w:color w:val="000000" w:themeColor="text1"/>
-        </w:rPr>
-        <w:t>and</w:t>
-      </w:r>
-      <w:r>
-        <w:rPr>
-          <w:rFonts w:cstheme="minorHAnsi"/>
-          <w:color w:val="000000" w:themeColor="text1"/>
-        </w:rPr>
-        <w:t xml:space="preserve"> polar interactions</w:t>
-      </w:r>
-      <w:r>
-        <w:rPr>
-          <w:rFonts w:cstheme="minorHAnsi"/>
-          <w:color w:val="000000" w:themeColor="text1"/>
-        </w:rPr>
-        <w:t xml:space="preserve"> have been found to drive MP folding</w:t>
-      </w:r>
-      <w:r>
-        <w:rPr>
-          <w:rFonts w:cstheme="minorHAnsi"/>
-          <w:color w:val="000000" w:themeColor="text1"/>
-        </w:rPr>
-        <w:t>, the extent at which packing c</w:t>
-      </w:r>
-      <w:r>
-        <w:rPr>
-          <w:rFonts w:cstheme="minorHAnsi"/>
-          <w:color w:val="000000" w:themeColor="text1"/>
-        </w:rPr>
-        <w:t xml:space="preserve">ontributes to the folded state is unclear. </w:t>
-      </w:r>
-      <w:r>
-        <w:rPr>
-          <w:rFonts w:cstheme="minorHAnsi"/>
-          <w:color w:val="000000" w:themeColor="text1"/>
-        </w:rPr>
-        <w:t>Like soluble protein folding, van der Waals packing is a necessary force involved in MP folding</w:t>
-      </w:r>
-      <w:r>
-        <w:rPr>
-          <w:rFonts w:cstheme="minorHAnsi"/>
-          <w:color w:val="000000" w:themeColor="text1"/>
-        </w:rPr>
-        <w:t xml:space="preserve">. </w:t>
-      </w:r>
-      <w:r>
-        <w:rPr>
-          <w:rFonts w:cstheme="minorHAnsi"/>
-          <w:color w:val="000000" w:themeColor="text1"/>
-        </w:rPr>
-        <w:t xml:space="preserve">But because </w:t>
-      </w:r>
-      <w:r>
-        <w:rPr>
-          <w:rFonts w:cstheme="minorHAnsi"/>
-          <w:color w:val="000000" w:themeColor="text1"/>
-        </w:rPr>
-        <w:t xml:space="preserve">MPs are engulfed within lipids, </w:t>
-      </w:r>
-      <w:r>
-        <w:rPr>
-          <w:rFonts w:cstheme="minorHAnsi"/>
-          <w:color w:val="000000" w:themeColor="text1"/>
-        </w:rPr>
-        <w:t>it is difficult to tease out the thermodynamic impact of van der Waals on the MP folded state.</w:t>
-      </w:r>
-      <w:r>
-        <w:rPr>
-          <w:rFonts w:cstheme="minorHAnsi"/>
-          <w:color w:val="000000" w:themeColor="text1"/>
-        </w:rPr>
-        <w:t xml:space="preserve"> </w:t>
-      </w:r>
-      <w:r>
-        <w:rPr>
-          <w:rFonts w:cstheme="minorHAnsi"/>
-          <w:b/>
-          <w:bCs/>
-          <w:color w:val="000000" w:themeColor="text1"/>
-        </w:rPr>
-        <w:t>(reword, but getting there)</w:t>
-      </w:r>
-    </w:p>
-    <w:p>
-      <w:pPr>
-        <w:spacing w:after="0" w:line="480" w:lineRule="auto"/>
-        <w:ind w:firstLine="360"/>
-        <w:jc w:val="both"/>
-        <w:rPr>
-          <w:rFonts w:cstheme="minorHAnsi"/>
-        </w:rPr>
-      </w:pPr>
-      <w:r>
-        <w:rPr>
-          <w:rFonts w:cstheme="minorHAnsi"/>
         </w:rPr>
         <w:t xml:space="preserve">The contribution of van der Waals packing to </w:t>
       </w:r>
@@ -4121,28 +4041,20 @@
         <w:rPr>
           <w:rFonts w:cstheme="minorHAnsi"/>
         </w:rPr>
-        <w:t xml:space="preserve">with more favorable lipid-protein packing interactions. For protein-protein packing to occur, these newly </w:t>
+        <w:t xml:space="preserve">with more favorable lipid-protein packing interactions. For protein-protein packing to occur, these newly formed lipid-protein interactions must be destabilized for a more favorable combination of protein-protein </w:t>
       </w:r>
       <w:r>
         <w:rPr>
           <w:rFonts w:cstheme="minorHAnsi"/>
         </w:rPr>
         <w:lastRenderedPageBreak/>
-        <w:t xml:space="preserve">formed lipid-protein interactions must be destabilized for a more favorable combination of protein-protein packing and lipid-lipid packing. </w:t>
-      </w:r>
-      <w:proofErr w:type="gramStart"/>
-      <w:r>
-        <w:rPr>
-          <w:rFonts w:cstheme="minorHAnsi"/>
-        </w:rPr>
-        <w:t>Protein-protein (or sidechain) packing,</w:t>
-      </w:r>
-      <w:proofErr w:type="gramEnd"/>
-      <w:r>
-        <w:rPr>
-          <w:rFonts w:cstheme="minorHAnsi"/>
-        </w:rPr>
-        <w:t xml:space="preserve"> is a technically feasible starting point because of the ability to manipulate sequences.</w:t>
+        <w:t xml:space="preserve">packing and lipid-lipid packing. </w:t>
+      </w:r>
+      <w:r>
+        <w:rPr>
+          <w:rFonts w:cstheme="minorHAnsi"/>
+        </w:rPr>
+        <w:t>Protein-protein (or sidechain) packing, is a technically feasible starting point because of the ability to manipulate sequences.</w:t>
       </w:r>
     </w:p>
     <w:p>
@@ -4346,8 +4258,8 @@
         </w:rPr>
       </w:pPr>
       <w:bookmarkStart w:id="6" w:name="_Toc161323348"/>
-      <w:bookmarkStart w:id="7" w:name="_Toc161323349"/>
-      <w:bookmarkStart w:id="8" w:name="_Toc162807255"/>
+      <w:bookmarkStart w:id="7" w:name="_Toc162807255"/>
+      <w:bookmarkStart w:id="8" w:name="_Toc161323349"/>
       <w:proofErr w:type="spellStart"/>
       <w:r>
         <w:rPr>
@@ -4367,7 +4279,7 @@
         <w:t>right</w:t>
       </w:r>
       <w:bookmarkEnd w:id="6"/>
-      <w:bookmarkEnd w:id="8"/>
+      <w:bookmarkEnd w:id="7"/>
       <w:proofErr w:type="spellEnd"/>
     </w:p>
     <w:p>
@@ -4412,15 +4324,7 @@
         <w:fldChar w:fldCharType="end"/>
       </w:r>
       <w:r>
-        <w:t>. GAS is an acronym for the three amino acids typically found in the sequence: Glycine, Alanine, and Serine. These small residues define the interface of the motif (G/A/</w:t>
-      </w:r>
-      <w:proofErr w:type="gramStart"/>
-      <w:r>
-        <w:t>S)xxx</w:t>
-      </w:r>
-      <w:proofErr w:type="gramEnd"/>
-      <w:r>
-        <w:t>(G/A/S), resulting in a short interhelical distance between TM helices. Right originates from the structural features in which TM helices associate with a right-handed crossing angle. Additionally, it is frequently found in a variety of biological systems involved with immunology, metabolism, and cancer.</w:t>
+        <w:t>. GAS is an acronym for the three amino acids typically found in the sequence: Glycine, Alanine, and Serine. These small residues define the interface of the motif (G/A/S)xxx(G/A/S), resulting in a short interhelical distance between TM helices. Right originates from the structural features in which TM helices associate with a right-handed crossing angle. Additionally, it is frequently found in a variety of biological systems involved with immunology, metabolism, and cancer.</w:t>
       </w:r>
       <w:r>
         <w:t xml:space="preserve"> </w:t>
@@ -4459,11 +4363,11 @@
       </w:r>
       <w:proofErr w:type="spellEnd"/>
       <w:r>
-        <w:t xml:space="preserve"> motif’s unique sequence and defined structure has been shown to permit an uncommon structural feature. The short interhelical distance allows TM backbones to come in close contact, forming </w:t>
+        <w:t xml:space="preserve"> motif’s unique sequence and defined structure has been shown to permit an uncommon structural feature. The short interhelical distance allows TM backbones to come in close contact, forming a network of weak hydrogen bonds where donors are Cα carbons and acceptors are carbonyl oxygens on </w:t>
       </w:r>
       <w:r>
         <w:lastRenderedPageBreak/>
-        <w:t xml:space="preserve">a network of weak hydrogen bonds where donors are Cα carbons and acceptors are carbonyl oxygens on the opposite helix (Cα–H∙∙∙O=C, or Cα–H bonds). Carbon atoms are not commonly associated with hydrogen bond donors because </w:t>
+        <w:t xml:space="preserve">the opposite helix (Cα–H∙∙∙O=C, or Cα–H bonds). Carbon atoms are not commonly associated with hydrogen bond donors because </w:t>
       </w:r>
       <w:r>
         <w:t>it</w:t>
@@ -4771,7 +4675,7 @@
         </w:rPr>
         <w:t>Studying membrane protein folding and structure</w:t>
       </w:r>
-      <w:bookmarkEnd w:id="7"/>
+      <w:bookmarkEnd w:id="8"/>
       <w:bookmarkEnd w:id="9"/>
     </w:p>
     <w:p>
@@ -4813,14 +4717,14 @@
         <w:rPr>
           <w:rFonts w:cstheme="minorHAnsi"/>
         </w:rPr>
-        <w:t xml:space="preserve">This thermodynamic information can be used to assess and validate computational models, which can be </w:t>
+        <w:t xml:space="preserve">This thermodynamic information can be used to assess and validate computational models, which can be further implemented to design and engineer novel proteins. In this section, I will summarize different </w:t>
       </w:r>
       <w:r>
         <w:rPr>
           <w:rFonts w:cstheme="minorHAnsi"/>
         </w:rPr>
         <w:lastRenderedPageBreak/>
-        <w:t>further implemented to design and engineer novel proteins. In this section, I will summarize different experimental and computational approaches that have been used to study</w:t>
+        <w:t>experimental and computational approaches that have been used to study</w:t>
       </w:r>
       <w:r>
         <w:rPr>
@@ -5254,11 +5158,7 @@
         <w:t xml:space="preserve">in a large variety of different environments, giving researchers the ability to study alternative structures of these proteins by changing the solubilization conditions. Despite the advancements in MP structural characterization, many of these efforts take years to determine conditions that yield publishable results in high resolution. </w:t>
       </w:r>
       <w:r>
-        <w:t xml:space="preserve">MPs make up only 4.6% of structures deposited in the PDB (April 2024; PDB). </w:t>
-      </w:r>
-      <w:r>
-        <w:lastRenderedPageBreak/>
-        <w:t>Lacking structures for MPs to assess and study, researchers focus on using other methods to study MP fold</w:t>
+        <w:t>MPs make up only 4.6% of structures deposited in the PDB (April 2024; PDB). Lacking structures for MPs to assess and study, researchers focus on using other methods to study MP fold</w:t>
       </w:r>
       <w:r>
         <w:t>ing and association</w:t>
@@ -5285,6 +5185,7 @@
       </w:pPr>
       <w:bookmarkStart w:id="12" w:name="_Toc162807258"/>
       <w:r>
+        <w:lastRenderedPageBreak/>
         <w:t>1.</w:t>
       </w:r>
       <w:r>
@@ -5738,20 +5639,20 @@
         <w:t>the association</w:t>
       </w:r>
       <w:r>
-        <w:t xml:space="preserve"> of TM helices by solubilizing MPs in detergent and centrifuging the solution at </w:t>
+        <w:t xml:space="preserve"> of TM helices by solubilizing MPs in detergent and centrifuging the solution at high speeds. By analyzing the concentration gradients that form at different centri</w:t>
+      </w:r>
+      <w:r>
+        <w:t>fu</w:t>
+      </w:r>
+      <w:r>
+        <w:t>gation speeds, researchers can calculate the equilibrium constant for various oligomeric states</w:t>
+      </w:r>
+      <w:r>
+        <w:t xml:space="preserve">. Association energetics </w:t>
       </w:r>
       <w:r>
         <w:lastRenderedPageBreak/>
-        <w:t>high speeds. By analyzing the concentration gradients that form at different centri</w:t>
-      </w:r>
-      <w:r>
-        <w:t>fu</w:t>
-      </w:r>
-      <w:r>
-        <w:t>gation speeds, researchers can calculate the equilibrium constant for various oligomeric states</w:t>
-      </w:r>
-      <w:r>
-        <w:t xml:space="preserve">. Association energetics were calculated for multiple mutants of </w:t>
+        <w:t xml:space="preserve">were calculated for multiple mutants of </w:t>
       </w:r>
       <w:proofErr w:type="spellStart"/>
       <w:r>
@@ -6454,17 +6355,17 @@
         <w:t xml:space="preserve"> sequencing data</w:t>
       </w:r>
       <w:r>
-        <w:t xml:space="preserve"> can </w:t>
+        <w:t xml:space="preserve"> can then </w:t>
+      </w:r>
+      <w:r>
+        <w:t xml:space="preserve">be </w:t>
+      </w:r>
+      <w:r>
+        <w:t xml:space="preserve">quantified to determine the relative association propensities for each protein present in the library. I utilized this technique to quantify the association for the proteins that I computationally designed </w:t>
       </w:r>
       <w:r>
         <w:lastRenderedPageBreak/>
-        <w:t xml:space="preserve">then </w:t>
-      </w:r>
-      <w:r>
-        <w:t xml:space="preserve">be </w:t>
-      </w:r>
-      <w:r>
-        <w:t>quantified to determine the relative association propensities for each protein present in the library. I utilized this technique to quantify the association for the proteins that I computationally designed to determine the impact of van der Waals packing on association.</w:t>
+        <w:t>to determine the impact of van der Waals packing on association.</w:t>
       </w:r>
       <w:r>
         <w:t xml:space="preserve"> </w:t>
@@ -6965,49 +6866,44 @@
         <w:jc w:val="both"/>
       </w:pPr>
       <w:r>
+        <w:t xml:space="preserve">Another </w:t>
+      </w:r>
+      <w:r>
+        <w:t xml:space="preserve">computational </w:t>
+      </w:r>
+      <w:r>
+        <w:t>tool</w:t>
+      </w:r>
+      <w:r>
+        <w:t xml:space="preserve"> for membrane proteins</w:t>
+      </w:r>
+      <w:r>
+        <w:t xml:space="preserve"> is the </w:t>
+      </w:r>
+      <w:r>
+        <w:t>M</w:t>
+      </w:r>
+      <w:r>
+        <w:t xml:space="preserve">olecular </w:t>
+      </w:r>
+      <w:r>
+        <w:t>S</w:t>
+      </w:r>
+      <w:r>
+        <w:t xml:space="preserve">oftware </w:t>
+      </w:r>
+      <w:r>
+        <w:t>L</w:t>
+      </w:r>
+      <w:r>
+        <w:t>ibrary, or MSL.</w:t>
+      </w:r>
+      <w:r>
+        <w:t xml:space="preserve"> Similar to Rosetta, MSL houses a variety of tools to perform MP structure prediction. These tools include the </w:t>
+      </w:r>
+      <w:r>
         <w:lastRenderedPageBreak/>
-        <w:t xml:space="preserve">Another </w:t>
-      </w:r>
-      <w:r>
-        <w:t xml:space="preserve">computational </w:t>
-      </w:r>
-      <w:r>
-        <w:t>tool</w:t>
-      </w:r>
-      <w:r>
-        <w:t xml:space="preserve"> for membrane proteins</w:t>
-      </w:r>
-      <w:r>
-        <w:t xml:space="preserve"> is the </w:t>
-      </w:r>
-      <w:r>
-        <w:t>M</w:t>
-      </w:r>
-      <w:r>
-        <w:t xml:space="preserve">olecular </w:t>
-      </w:r>
-      <w:r>
-        <w:t>S</w:t>
-      </w:r>
-      <w:r>
-        <w:t xml:space="preserve">oftware </w:t>
-      </w:r>
-      <w:r>
-        <w:t>L</w:t>
-      </w:r>
-      <w:r>
-        <w:t>ibrary, or MSL.</w:t>
-      </w:r>
-      <w:r>
-        <w:t xml:space="preserve"> </w:t>
-      </w:r>
-      <w:proofErr w:type="gramStart"/>
-      <w:r>
-        <w:t>Similar to</w:t>
-      </w:r>
-      <w:proofErr w:type="gramEnd"/>
-      <w:r>
-        <w:t xml:space="preserve"> Rosetta, MSL houses a variety of tools to perform MP structure prediction. These tools include the ability to transform proteins in space, mutate specific residues, extract geometric information from known structures, and predict the structure and energetics of an input sequence. </w:t>
+        <w:t xml:space="preserve">ability to transform proteins in space, mutate specific residues, extract geometric information from known structures, and predict the structure and energetics of an input sequence. </w:t>
       </w:r>
       <w:r>
         <w:t>Additionally, it has been used to develop the CATM algorithm using two energy terms parameterized by CHARMM: hydrogen bonding and van der Waals packing. The CATM algorithm</w:t>
@@ -7613,11 +7509,7 @@
       </w:r>
       <w:proofErr w:type="spellEnd"/>
       <w:r>
-        <w:t xml:space="preserve">, improving on the Rosetta prediction by </w:t>
-      </w:r>
-      <w:r>
-        <w:lastRenderedPageBreak/>
-        <w:t xml:space="preserve">incorporating a similar architecture to AlphaFold, with the addition of a third track network that connects sequence, residue-residue distances, and atomic coordinates </w:t>
+        <w:t xml:space="preserve">, improving on the Rosetta prediction by incorporating a similar architecture to AlphaFold, with the addition of a third track network that connects sequence, residue-residue distances, and atomic coordinates </w:t>
       </w:r>
       <w:r>
         <w:fldChar w:fldCharType="begin">
@@ -7834,7 +7726,11 @@
         <w:t xml:space="preserve">. </w:t>
       </w:r>
       <w:r>
-        <w:t xml:space="preserve">Each of these methods drastically </w:t>
+        <w:t xml:space="preserve">Each of these methods </w:t>
+      </w:r>
+      <w:r>
+        <w:lastRenderedPageBreak/>
+        <w:t xml:space="preserve">drastically </w:t>
       </w:r>
       <w:r>
         <w:t>improved</w:t>
@@ -7875,15 +7771,7 @@
         <w:t>. The disparity between soluble proteins and MPs in the PDB contributes to these limitations, making small TM proteins difficult to predict.</w:t>
       </w:r>
       <w:r>
-        <w:t xml:space="preserve"> (</w:t>
-      </w:r>
-      <w:proofErr w:type="gramStart"/>
-      <w:r>
-        <w:t>slightly</w:t>
-      </w:r>
-      <w:proofErr w:type="gramEnd"/>
-      <w:r>
-        <w:t xml:space="preserve"> better ending sentence? Haven’t mentioned that small TMs aren’t often found?)</w:t>
+        <w:t xml:space="preserve"> (slightly better ending sentence? Haven’t mentioned that small TMs aren’t often found?)</w:t>
       </w:r>
     </w:p>
     <w:p>
@@ -7912,14 +7800,9 @@
         <w:t>ing</w:t>
       </w:r>
       <w:r>
-        <w:t xml:space="preserve"> at the experimental and computational </w:t>
-      </w:r>
-      <w:proofErr w:type="gramStart"/>
-      <w:r>
-        <w:t>interface</w:t>
+        <w:t xml:space="preserve"> at the experimental and computational interface</w:t>
       </w:r>
       <w:bookmarkEnd w:id="15"/>
-      <w:proofErr w:type="gramEnd"/>
     </w:p>
     <w:p>
       <w:pPr>
@@ -7995,7 +7878,6 @@
           <w:b/>
           <w:bCs w:val="0"/>
         </w:rPr>
-        <w:lastRenderedPageBreak/>
         <w:t>Thesis o</w:t>
       </w:r>
       <w:r>
@@ -8019,7 +7901,11 @@
         <w:t xml:space="preserve">My </w:t>
       </w:r>
       <w:r>
-        <w:t>graduate research focused on using computational protein design in combination with high throughput assays to determine the extent at which van der Waals packing contributes to membrane protein association and folding. Prior research on the impact of packing to the folded state of membrane proteins honed-in on singular systems, and I aimed to expand this knowledge to a larger variety of membrane protein structures.</w:t>
+        <w:t xml:space="preserve">graduate research focused on using computational protein design in combination with high throughput assays to determine the extent at which van der Waals packing contributes to membrane protein association and folding. Prior research on the impact of packing to the folded state of membrane </w:t>
+      </w:r>
+      <w:r>
+        <w:lastRenderedPageBreak/>
+        <w:t>proteins honed-in on singular systems, and I aimed to expand this knowledge to a larger variety of membrane protein structures.</w:t>
       </w:r>
     </w:p>
     <w:p>
@@ -8048,18 +7934,10 @@
         <w:t xml:space="preserve">my </w:t>
       </w:r>
       <w:r>
-        <w:t xml:space="preserve">graduate </w:t>
-      </w:r>
-      <w:proofErr w:type="gramStart"/>
-      <w:r>
-        <w:t xml:space="preserve">school </w:t>
-      </w:r>
-      <w:r>
-        <w:t>work</w:t>
-      </w:r>
-      <w:proofErr w:type="gramEnd"/>
-      <w:r>
-        <w:t xml:space="preserve"> to be published in the near future. In this paper, </w:t>
+        <w:t xml:space="preserve">graduate school </w:t>
+      </w:r>
+      <w:r>
+        <w:t xml:space="preserve">work to be published in the near future. In this paper, </w:t>
       </w:r>
       <w:r>
         <w:t xml:space="preserve">I determined that van der Waals packing is a weak driving force that leads to association of MP homodimers. </w:t>
@@ -8232,11 +8110,7 @@
         <w:t xml:space="preserve">fully transparent thoughts on how my research affected my physical, emotional, and mental well-being. </w:t>
       </w:r>
       <w:r>
-        <w:t xml:space="preserve">I showcase a bit of </w:t>
-      </w:r>
-      <w:r>
-        <w:lastRenderedPageBreak/>
-        <w:t xml:space="preserve">creativity in sharing these thoughts on how science and research has </w:t>
+        <w:t xml:space="preserve">I showcase a bit of creativity in sharing these thoughts on how science and research has </w:t>
       </w:r>
       <w:r>
         <w:t>helped me grow</w:t>
@@ -8320,6 +8194,7 @@
         <w:spacing w:after="240"/>
       </w:pPr>
       <w:r>
+        <w:lastRenderedPageBreak/>
         <w:t xml:space="preserve">Anderson, S. M., Mueller, B. K., Lange, E. J., &amp; Senes, A. (2017). Combination of Cα-H Hydrogen Bonds and van der Waals Packing Modulates the Stability of GxxxG-Mediated Dimers in Membranes. </w:t>
       </w:r>
       <w:r>
@@ -8680,7 +8555,6 @@
         <w:spacing w:after="240"/>
       </w:pPr>
       <w:r>
-        <w:lastRenderedPageBreak/>
         <w:t xml:space="preserve">Johnson, R. M., Hecht, K., &amp; Deber, C. M. (2007). Aromatic and cation-pi interactions enhance helix-helix association in a membrane environment. </w:t>
       </w:r>
       <w:r>
@@ -8795,6 +8669,7 @@
         <w:spacing w:after="240"/>
       </w:pPr>
       <w:r>
+        <w:lastRenderedPageBreak/>
         <w:t xml:space="preserve">Kermani, A. A. (2021). A guide to membrane protein X-ray crystallography. </w:t>
       </w:r>
       <w:r>
@@ -9213,7 +9088,6 @@
         <w:spacing w:after="240"/>
       </w:pPr>
       <w:r>
-        <w:lastRenderedPageBreak/>
         <w:t xml:space="preserve">Popot, J. L., &amp; Engelman, D. M. (2000). Helical membrane protein folding, stability, and evolution. </w:t>
       </w:r>
       <w:r>
@@ -9328,6 +9202,7 @@
         <w:spacing w:after="240"/>
       </w:pPr>
       <w:r>
+        <w:lastRenderedPageBreak/>
         <w:t xml:space="preserve">Schneider, D., &amp; Engelman, D. M. (2003). GALLEX, a measurement of heterologous association of transmembrane helices in a biological membrane. </w:t>
       </w:r>
       <w:r>
@@ -11229,6 +11104,7 @@
   <w:style w:type="character" w:default="1" w:styleId="DefaultParagraphFont">
     <w:name w:val="Default Paragraph Font"/>
     <w:uiPriority w:val="1"/>
+    <w:semiHidden/>
     <w:unhideWhenUsed/>
   </w:style>
   <w:style w:type="table" w:default="1" w:styleId="TableNormal">

</xml_diff>

<commit_message>
finished draft 5 edits; next work on wording
</commit_message>
<xml_diff>
--- a/intro_chapter/Introduction_v5.docx
+++ b/intro_chapter/Introduction_v5.docx
@@ -2173,6 +2173,7 @@
         </w:rPr>
         <w:t xml:space="preserve"> on developing an </w:t>
       </w:r>
+      <w:proofErr w:type="gramStart"/>
       <w:r>
         <w:rPr>
           <w:rFonts w:cstheme="minorHAnsi"/>
@@ -2181,6 +2182,7 @@
         </w:rPr>
         <w:t>in silico</w:t>
       </w:r>
+      <w:proofErr w:type="gramEnd"/>
       <w:r>
         <w:rPr>
           <w:rFonts w:cstheme="minorHAnsi"/>
@@ -2397,9 +2399,19 @@
           <w:b/>
           <w:bCs w:val="0"/>
         </w:rPr>
-        <w:t>folding and association</w:t>
+        <w:t xml:space="preserve">folding and </w:t>
+      </w:r>
+      <w:proofErr w:type="gramStart"/>
+      <w:r>
+        <w:rPr>
+          <w:rStyle w:val="Strong"/>
+          <w:b/>
+          <w:bCs w:val="0"/>
+        </w:rPr>
+        <w:t>association</w:t>
       </w:r>
       <w:bookmarkEnd w:id="4"/>
+      <w:proofErr w:type="gramEnd"/>
     </w:p>
     <w:p>
       <w:pPr>
@@ -2830,10 +2842,7 @@
         <w:t xml:space="preserve">. To satisfy hydrogen bonding within the hydrophobic membrane, TMs adopt standard </w:t>
       </w:r>
       <w:r>
-        <w:t>α-helical</w:t>
-      </w:r>
-      <w:r>
-        <w:t xml:space="preserve"> and </w:t>
+        <w:t xml:space="preserve">α-helical and </w:t>
       </w:r>
       <w:r>
         <w:rPr>
@@ -2845,13 +2854,7 @@
         <w:rPr>
           <w:rFonts w:cstheme="minorHAnsi"/>
         </w:rPr>
-        <w:t>s</w:t>
-      </w:r>
-      <w:r>
-        <w:rPr>
-          <w:rFonts w:cstheme="minorHAnsi"/>
-        </w:rPr>
-        <w:t xml:space="preserve">heet structures with hydrogen bonds forming along the protein backbone. </w:t>
+        <w:t xml:space="preserve">sheet structures with hydrogen bonds forming along the protein backbone. </w:t>
       </w:r>
     </w:p>
     <w:p>
@@ -3947,7 +3950,23 @@
           <w:rFonts w:cstheme="minorHAnsi"/>
           <w:color w:val="000000" w:themeColor="text1"/>
         </w:rPr>
-        <w:t xml:space="preserve"> between atoms in close proximity. </w:t>
+        <w:t xml:space="preserve"> between atoms in </w:t>
+      </w:r>
+      <w:proofErr w:type="gramStart"/>
+      <w:r>
+        <w:rPr>
+          <w:rFonts w:cstheme="minorHAnsi"/>
+          <w:color w:val="000000" w:themeColor="text1"/>
+        </w:rPr>
+        <w:t>close proximity</w:t>
+      </w:r>
+      <w:proofErr w:type="gramEnd"/>
+      <w:r>
+        <w:rPr>
+          <w:rFonts w:cstheme="minorHAnsi"/>
+          <w:color w:val="000000" w:themeColor="text1"/>
+        </w:rPr>
+        <w:t xml:space="preserve">. </w:t>
       </w:r>
     </w:p>
     <w:p>
@@ -4390,7 +4409,21 @@
         <w:rPr>
           <w:rFonts w:cstheme="minorHAnsi"/>
         </w:rPr>
-        <w:t xml:space="preserve"> This assortment of packing interactions takes place to keep the lipid bilayer intact while the MP reaches its folded state. But simultaneously accounting for all of these interactions </w:t>
+        <w:t xml:space="preserve"> This assortment of packing interactions takes place to keep the lipid bilayer intact while the MP reaches its folded state. But simultaneously accounting for </w:t>
+      </w:r>
+      <w:proofErr w:type="gramStart"/>
+      <w:r>
+        <w:rPr>
+          <w:rFonts w:cstheme="minorHAnsi"/>
+        </w:rPr>
+        <w:t>all of</w:t>
+      </w:r>
+      <w:proofErr w:type="gramEnd"/>
+      <w:r>
+        <w:rPr>
+          <w:rFonts w:cstheme="minorHAnsi"/>
+        </w:rPr>
+        <w:t xml:space="preserve"> these interactions </w:t>
       </w:r>
       <w:r>
         <w:rPr>
@@ -4709,20 +4742,335 @@
         <w:fldChar w:fldCharType="end"/>
       </w:r>
       <w:r>
-        <w:t>. GAS is an acronym for the three amino acids typically found in the sequence: Glycine, Alanine, and Serine. These small residues define the interface of the motif (G/A/S)xxx(G/A/S), resulting in a short interhelical distance between TM helices. Right originates from the structural features in which TM helices associate with a right-handed crossing angle. Additionally, it is frequently found in a variety of biological systems involved with immunology, metabolism, and cancer.</w:t>
-      </w:r>
+        <w:t>. GAS is an acronym for the three amino acids typically found in the sequence: Glycine, Alanine, and Serine. These small residues define the interface of the motif (G/A/</w:t>
+      </w:r>
+      <w:proofErr w:type="gramStart"/>
+      <w:r>
+        <w:t>S)xxx</w:t>
+      </w:r>
+      <w:proofErr w:type="gramEnd"/>
+      <w:r>
+        <w:t xml:space="preserve">(G/A/S), resulting in a short interhelical distance between TM helices. Right originates from the structural features in which TM helices associate with a right-handed crossing angle. </w:t>
+      </w:r>
+      <w:proofErr w:type="spellStart"/>
+      <w:r>
+        <w:t>GASright</w:t>
+      </w:r>
+      <w:proofErr w:type="spellEnd"/>
+      <w:r>
+        <w:t xml:space="preserve"> proteins are </w:t>
+      </w:r>
+      <w:r>
+        <w:t>frequently found</w:t>
+      </w:r>
+      <w:r>
+        <w:t xml:space="preserve"> to be involved </w:t>
+      </w:r>
+      <w:r>
+        <w:t xml:space="preserve">in a variety of </w:t>
+      </w:r>
+      <w:r>
+        <w:t>diseases</w:t>
+      </w:r>
+      <w:r>
+        <w:t xml:space="preserve">: </w:t>
+      </w:r>
+      <w:r>
+        <w:t>syndecan-2 over</w:t>
+      </w:r>
+      <w:r>
+        <w:t xml:space="preserve">expression </w:t>
+      </w:r>
+      <w:r>
+        <w:t>has been found</w:t>
+      </w:r>
+      <w:r>
+        <w:t xml:space="preserve"> in colorectal cancer</w:t>
+      </w:r>
+      <w:r>
+        <w:t xml:space="preserve"> cell lines</w:t>
+      </w:r>
+      <w:r>
+        <w:t xml:space="preserve">, </w:t>
+      </w:r>
+      <w:r>
+        <w:t>neuropilin-1 has been shown to intensify symptoms of SARS-CoV-2</w:t>
+      </w:r>
+      <w:r>
+        <w:t xml:space="preserve">, and Glycophorin A </w:t>
+      </w:r>
+      <w:proofErr w:type="spellStart"/>
+      <w:r>
+        <w:t>misregulation</w:t>
+      </w:r>
+      <w:proofErr w:type="spellEnd"/>
       <w:r>
         <w:t xml:space="preserve"> </w:t>
       </w:r>
       <w:r>
-        <w:rPr>
-          <w:b/>
-          <w:bCs/>
-        </w:rPr>
-        <w:t>(build, add citations, more specifically mention what proteins, etc.)</w:t>
-      </w:r>
-      <w:r>
-        <w:t xml:space="preserve"> Due to its potential importance in medical applications as well as its well-defined sequence and structural features, </w:t>
+        <w:t xml:space="preserve"> is involved in sickle cell disease </w:t>
+      </w:r>
+      <w:r>
+        <w:fldChar w:fldCharType="begin">
+          <w:fldData xml:space="preserve">PEVuZE5vdGU+PENpdGU+PEF1dGhvcj5WaWNlbnRlPC9BdXRob3I+PFllYXI+MjAxMzwvWWVhcj48
+SURUZXh0PlN5bmRlY2FuLTIgaXMgdXByZWd1bGF0ZWQgaW4gY29sb3JlY3RhbCBjYW5jZXIgY2Vs
+bHMgdGhyb3VnaCBpbnRlcmFjdGlvbnMgd2l0aCBleHRyYWNlbGx1bGFyIG1hdHJpeCBwcm9kdWNl
+ZCBieSBzdHJvbWFsIGZpYnJvYmxhc3RzPC9JRFRleHQ+PERpc3BsYXlUZXh0PihCZW5lZGljdG8g
+ZXQgYWwuLCAyMDIxOyBNYXJzaGFsbCBldCBhbC4sIDIwMjQ7IFZpY2VudGUgZXQgYWwuLCAyMDEz
+KTwvRGlzcGxheVRleHQ+PHJlY29yZD48ZGF0ZXM+PHB1Yi1kYXRlcz48ZGF0ZT5NYXkgMjU8L2Rh
+dGU+PC9wdWItZGF0ZXM+PHllYXI+MjAxMzwveWVhcj48L2RhdGVzPjxrZXl3b3Jkcz48a2V5d29y
+ZD5BZGVub2NhcmNpbm9tYTwva2V5d29yZD48a2V5d29yZD5CaW9tYXJrZXJzLCBUdW1vcjwva2V5
+d29yZD48a2V5d29yZD5DYWNvLTIgQ2VsbHM8L2tleXdvcmQ+PGtleXdvcmQ+Q2VsbCBBZGhlc2lv
+bjwva2V5d29yZD48a2V5d29yZD5DZWxsIENvbW11bmljYXRpb248L2tleXdvcmQ+PGtleXdvcmQ+
+Q2VsbCBMaW5lLCBUdW1vcjwva2V5d29yZD48a2V5d29yZD5DZWxsIE1vdmVtZW50PC9rZXl3b3Jk
+PjxrZXl3b3JkPkNlbGwgUHJvbGlmZXJhdGlvbjwva2V5d29yZD48a2V5d29yZD5Db2xvcmVjdGFs
+IE5lb3BsYXNtczwva2V5d29yZD48a2V5d29yZD5FeHRyYWNlbGx1bGFyIE1hdHJpeDwva2V5d29y
+ZD48a2V5d29yZD5GaWJyb2JsYXN0czwva2V5d29yZD48a2V5d29yZD5GaWJyb25lY3RpbnM8L2tl
+eXdvcmQ+PGtleXdvcmQ+SENUMTE2IENlbGxzPC9rZXl3b3JkPjxrZXl3b3JkPkh1bWFuczwva2V5
+d29yZD48a2V5d29yZD5JbnRlZ3JpbnM8L2tleXdvcmQ+PGtleXdvcmQ+UHJvdGVvZ2x5Y2Fuczwv
+a2V5d29yZD48a2V5d29yZD5TdHJvbWFsIENlbGxzPC9rZXl3b3JkPjxrZXl3b3JkPlN5bmRlY2Fu
+LTI8L2tleXdvcmQ+PGtleXdvcmQ+VXAtUmVndWxhdGlvbjwva2V5d29yZD48L2tleXdvcmRzPjx1
+cmxzPjxyZWxhdGVkLXVybHM+PHVybD5odHRwczovL3d3dy5uY2JpLm5sbS5uaWguZ292L3B1Ym1l
+ZC8yMzcwNTkwNjwvdXJsPjwvcmVsYXRlZC11cmxzPjwvdXJscz48aXNibj4xNDcxLTIxMjE8L2lz
+Ym4+PGN1c3RvbTI+UE1DMzY4MTYxODwvY3VzdG9tMj48dGl0bGVzPjx0aXRsZT5TeW5kZWNhbi0y
+IGlzIHVwcmVndWxhdGVkIGluIGNvbG9yZWN0YWwgY2FuY2VyIGNlbGxzIHRocm91Z2ggaW50ZXJh
+Y3Rpb25zIHdpdGggZXh0cmFjZWxsdWxhciBtYXRyaXggcHJvZHVjZWQgYnkgc3Ryb21hbCBmaWJy
+b2JsYXN0czwvdGl0bGU+PHNlY29uZGFyeS10aXRsZT5CTUMgQ2VsbCBCaW9sPC9zZWNvbmRhcnkt
+dGl0bGU+PC90aXRsZXM+PHBhZ2VzPjI1PC9wYWdlcz48Y29udHJpYnV0b3JzPjxhdXRob3JzPjxh
+dXRob3I+VmljZW50ZSwgQy4gTS48L2F1dGhvcj48YXV0aG9yPlJpY2NpLCBSLjwvYXV0aG9yPjxh
+dXRob3I+TmFkZXIsIEguIEIuPC9hdXRob3I+PGF1dGhvcj5Ub21hLCBMLjwvYXV0aG9yPjwvYXV0
+aG9ycz48L2NvbnRyaWJ1dG9ycz48ZWRpdGlvbj4yMDEzMDUyNTwvZWRpdGlvbj48bGFuZ3VhZ2U+
+ZW5nPC9sYW5ndWFnZT48YWRkZWQtZGF0ZSBmb3JtYXQ9InV0YyI+MTcxMjE5Mzg3MjwvYWRkZWQt
+ZGF0ZT48cmVmLXR5cGUgbmFtZT0iSm91cm5hbCBBcnRpY2xlIj4xNzwvcmVmLXR5cGU+PGF1dGgt
+YWRkcmVzcz5EaXNjaXBsaW5hIGRlIEJpb2xvZ2lhIE1vbGVjdWxhciwgRGVwYXJ0YW1lbnRvIGRl
+IEJpb3F1w61taWNhLCBVbml2ZXJzaWRhZGUgRmVkZXJhbCBkZSBTw6NvIFBhdWxvLCBVTklGRVNQ
+LCBSdWEgVHLDqnMgZGUgTWFpbywgMTAwIC0gNMK6IGFuZGFyLCBWaWxhIENsZW1lbnRpbm8sIFPD
+o28gUGF1bG8sIFNQIENFUCAwNDA0NC0wMjAsIEJyYXppbC48L2F1dGgtYWRkcmVzcz48cmVjLW51
+bWJlcj43MjwvcmVjLW51bWJlcj48bGFzdC11cGRhdGVkLWRhdGUgZm9ybWF0PSJ1dGMiPjE3MTIx
+OTM4NzI8L2xhc3QtdXBkYXRlZC1kYXRlPjxhY2Nlc3Npb24tbnVtPjIzNzA1OTA2PC9hY2Nlc3Np
+b24tbnVtPjxlbGVjdHJvbmljLXJlc291cmNlLW51bT4xMC4xMTg2LzE0NzEtMjEyMS0xNC0yNTwv
+ZWxlY3Ryb25pYy1yZXNvdXJjZS1udW0+PHZvbHVtZT4xNDwvdm9sdW1lPjwvcmVjb3JkPjwvQ2l0
+ZT48Q2l0ZT48QXV0aG9yPkJlbmVkaWN0bzwvQXV0aG9yPjxZZWFyPjIwMjE8L1llYXI+PElEVGV4
+dD5OZXVyb3BpbGluLTE6IEEgZmVhc2libGUgbGluayBiZXR3ZWVuIGxpdmVyIHBhdGhvbG9naWVz
+IGFuZCBDT1ZJRC0xOTwvSURUZXh0PjxyZWNvcmQ+PGRhdGVzPjxwdWItZGF0ZXM+PGRhdGU+SnVu
+IDI4PC9kYXRlPjwvcHViLWRhdGVzPjx5ZWFyPjIwMjE8L3llYXI+PC9kYXRlcz48a2V5d29yZHM+
+PGtleXdvcmQ+Q09WSUQtMTk8L2tleXdvcmQ+PGtleXdvcmQ+Q3l0b2tpbmUgUmVsZWFzZSBTeW5k
+cm9tZTwva2V5d29yZD48a2V5d29yZD5IdW1hbnM8L2tleXdvcmQ+PGtleXdvcmQ+TGl2ZXI8L2tl
+eXdvcmQ+PGtleXdvcmQ+TmV1cm9waWxpbi0xPC9rZXl3b3JkPjxrZXl3b3JkPlNBUlMtQ29WLTI8
+L2tleXdvcmQ+PGtleXdvcmQ+Q09WSUQtMTk8L2tleXdvcmQ+PGtleXdvcmQ+SGVwYXRpYyBzdGVs
+bGF0ZSBjZWxsczwva2V5d29yZD48a2V5d29yZD5MaXZlcjwva2V5d29yZD48a2V5d29yZD5MaXZl
+ciBzaW51c29pZGFsIGVuZG90aGVsaWFsIGNlbGxzPC9rZXl3b3JkPjxrZXl3b3JkPlBhdGhvbG9n
+eTwva2V5d29yZD48a2V5d29yZD5TQVJTLUNvVi0yPC9rZXl3b3JkPjwva2V5d29yZHM+PHVybHM+
+PHJlbGF0ZWQtdXJscz48dXJsPmh0dHBzOi8vd3d3Lm5jYmkubmxtLm5paC5nb3YvcHVibWVkLzM0
+MjM5MjY2PC91cmw+PC9yZWxhdGVkLXVybHM+PC91cmxzPjxpc2JuPjIyMTktMjg0MDwvaXNibj48
+Y3VzdG9tMj5QTUM4MjQwMDU4PC9jdXN0b20yPjxjdXN0b20xPkNvbmZsaWN0LW9mLWludGVyZXN0
+IHN0YXRlbWVudDogVGhlIGF1dGhvcnMgZGVjbGFyZSB0aGF0IHRoZXkgaGF2ZSBubyBjb21wZXRp
+bmcgaW50ZXJlc3RzLjwvY3VzdG9tMT48dGl0bGVzPjx0aXRsZT5OZXVyb3BpbGluLTE6IEEgZmVh
+c2libGUgbGluayBiZXR3ZWVuIGxpdmVyIHBhdGhvbG9naWVzIGFuZCBDT1ZJRC0xOTwvdGl0bGU+
+PHNlY29uZGFyeS10aXRsZT5Xb3JsZCBKIEdhc3Ryb2VudGVyb2w8L3NlY29uZGFyeS10aXRsZT48
+L3RpdGxlcz48cGFnZXM+MzUxNi0zNTI5PC9wYWdlcz48bnVtYmVyPjI0PC9udW1iZXI+PGNvbnRy
+aWJ1dG9ycz48YXV0aG9ycz48YXV0aG9yPkJlbmVkaWN0bywgQS48L2F1dGhvcj48YXV0aG9yPkdh
+cmPDrWEtS2FtaXJ1YWdhLCBJLjwvYXV0aG9yPjxhdXRob3I+QXJ0ZXRhLCBCLjwvYXV0aG9yPjwv
+YXV0aG9ycz48L2NvbnRyaWJ1dG9ycz48bGFuZ3VhZ2U+ZW5nPC9sYW5ndWFnZT48YWRkZWQtZGF0
+ZSBmb3JtYXQ9InV0YyI+MTcxMjE5NDQ5NTwvYWRkZWQtZGF0ZT48cmVmLXR5cGUgbmFtZT0iSm91
+cm5hbCBBcnRpY2xlIj4xNzwvcmVmLXR5cGU+PGF1dGgtYWRkcmVzcz5EZXBhcnRtZW50IG9mIENl
+bGx1bGFyIEJpb2xvZ3kgYW5kIEhpc3RvbG9neSwgU2Nob29sIG9mIE1lZGljaW5lIGFuZCBOdXJz
+aW5nLCBVbml2ZXJzaXR5IG9mIHRoZSBCYXNxdWUgQ291bnRyeSwgTGVpb2EgNDg5NDAsIEJpemth
+aWEsIFNwYWluLiBhaXRvci5iZW5lZGljdG9AZWh1LmVzLiBEZXBhcnRtZW50IG9mIEdhc3Ryb2Vu
+dGVyb2xvZ3kgYW5kIEhlcGF0b2xvZ3ksIFNhbiBFbG95IEhvc3BpdGFsLCBCYXJha2FsZG8gNDg5
+MDIsIFNwYWluLiBEZXBhcnRtZW50IG9mIENlbGx1bGFyIEJpb2xvZ3kgYW5kIEhpc3RvbG9neSwg
+U2Nob29sIG9mIE1lZGljaW5lIGFuZCBOdXJzaW5nLCBVbml2ZXJzaXR5IG9mIHRoZSBCYXNxdWUg
+Q291bnRyeSwgTGVpb2EgNDg5NDAsIEJpemthaWEsIFNwYWluLjwvYXV0aC1hZGRyZXNzPjxyZWMt
+bnVtYmVyPjczPC9yZWMtbnVtYmVyPjxsYXN0LXVwZGF0ZWQtZGF0ZSBmb3JtYXQ9InV0YyI+MTcx
+MjE5NDQ5NTwvbGFzdC11cGRhdGVkLWRhdGU+PGFjY2Vzc2lvbi1udW0+MzQyMzkyNjY8L2FjY2Vz
+c2lvbi1udW0+PGVsZWN0cm9uaWMtcmVzb3VyY2UtbnVtPjEwLjM3NDgvd2pnLnYyNy5pMjQuMzUx
+NjwvZWxlY3Ryb25pYy1yZXNvdXJjZS1udW0+PHZvbHVtZT4yNzwvdm9sdW1lPjwvcmVjb3JkPjwv
+Q2l0ZT48Q2l0ZT48QXV0aG9yPk1hcnNoYWxsPC9BdXRob3I+PFllYXI+MjAyNDwvWWVhcj48SURU
+ZXh0PkFiZXJyYW50IEdQQSBleHByZXNzaW9uIGFuZCByZWd1bGF0b3J5IGZ1bmN0aW9uIG9mIHJl
+ZCBibG9vZCBjZWxscyBpbiBzaWNrbGUgY2VsbCBkaXNlYXNlPC9JRFRleHQ+PHJlY29yZD48ZGF0
+ZXM+PHB1Yi1kYXRlcz48ZGF0ZT5BcHIgMDk8L2RhdGU+PC9wdWItZGF0ZXM+PHllYXI+MjAyNDwv
+eWVhcj48L2RhdGVzPjxrZXl3b3Jkcz48a2V5d29yZD5IdW1hbnM8L2tleXdvcmQ+PGtleXdvcmQ+
+RW5kb3RoZWxpYWwgQ2VsbHM8L2tleXdvcmQ+PGtleXdvcmQ+R2x5Y29waG9yaW5zPC9rZXl3b3Jk
+PjxrZXl3b3JkPkFuZW1pYSwgU2lja2xlIENlbGw8L2tleXdvcmQ+PGtleXdvcmQ+RXJ5dGhyb2N5
+dGVzPC9rZXl3b3JkPjxrZXl3b3JkPlZhc2N1bGFyIERpc2Vhc2VzPC9rZXl3b3JkPjxrZXl3b3Jk
+PlNpYWxpYyBBY2lkIEJpbmRpbmcgSW1tdW5vZ2xvYnVsaW4tbGlrZSBMZWN0aW5zPC9rZXl3b3Jk
+Pjwva2V5d29yZHM+PHVybHM+PHJlbGF0ZWQtdXJscz48dXJsPmh0dHBzOi8vd3d3Lm5jYmkubmxt
+Lm5paC5nb3YvcHVibWVkLzM4MjMxMDg3PC91cmw+PC9yZWxhdGVkLXVybHM+PC91cmxzPjxpc2Ju
+PjI0NzMtOTUzNzwvaXNibj48dGl0bGVzPjx0aXRsZT5BYmVycmFudCBHUEEgZXhwcmVzc2lvbiBh
+bmQgcmVndWxhdG9yeSBmdW5jdGlvbiBvZiByZWQgYmxvb2QgY2VsbHMgaW4gc2lja2xlIGNlbGwg
+ZGlzZWFzZTwvdGl0bGU+PHNlY29uZGFyeS10aXRsZT5CbG9vZCBBZHY8L3NlY29uZGFyeS10aXRs
+ZT48L3RpdGxlcz48cGFnZXM+MTY4Ny0xNjk3PC9wYWdlcz48bnVtYmVyPjc8L251bWJlcj48Y29u
+dHJpYnV0b3JzPjxhdXRob3JzPjxhdXRob3I+TWFyc2hhbGwsIEouIE4uPC9hdXRob3I+PGF1dGhv
+cj5LbGVpbiwgTS4gTi48L2F1dGhvcj48YXV0aG9yPkthcmtpLCBQLjwvYXV0aG9yPjxhdXRob3I+
+UHJvbW5hcmVzLCBLLjwvYXV0aG9yPjxhdXRob3I+U2V0dWEsIFMuPC9hdXRob3I+PGF1dGhvcj5G
+YW4sIFguPC9hdXRob3I+PGF1dGhvcj5CdWVobGVyLCBQLiBXLjwvYXV0aG9yPjxhdXRob3I+Qmly
+dWtvdiwgSy4gRy48L2F1dGhvcj48YXV0aG9yPlZhc3RhLCBHLiBSLjwvYXV0aG9yPjxhdXRob3I+
+Rm9udGFpbmUsIE0uIEouPC9hdXRob3I+PC9hdXRob3JzPjwvY29udHJpYnV0b3JzPjxsYW5ndWFn
+ZT5lbmc8L2xhbmd1YWdlPjxhZGRlZC1kYXRlIGZvcm1hdD0idXRjIj4xNzEyMTk1MTkwPC9hZGRl
+ZC1kYXRlPjxyZWYtdHlwZSBuYW1lPSJKb3VybmFsIEFydGljbGUiPjE3PC9yZWYtdHlwZT48YXV0
+aC1hZGRyZXNzPkRlcGFydG1lbnQgb2YgUGF0aG9sb2d5LCBVbml2ZXJzaXR5IG9mIE1hcnlsYW5k
+IFNjaG9vbCBvZiBNZWRpY2luZSwgQmFsdGltb3JlLCBNRC4gRGVwYXJ0bWVudCBvZiBBbmVzdGhl
+c2lvbG9neSwgVW5pdmVyc2l0eSBvZiBNYXJ5bGFuZCBTY2hvb2wgb2YgTWVkaWNpbmUsIEJhbHRp
+bW9yZSwgTUQuIERlcGFydG1lbnQgb2YgTWljcm9iaW9sb2d5IGFuZCBJbW11bm9sb2d5LCBVbml2
+ZXJzaXR5IG9mIE1hcnlsYW5kIFNjaG9vbCBvZiBNZWRpY2luZSwgQmFsdGltb3JlLCBNRC4gVGhl
+IEluc3RpdHV0ZSBvZiBNYXJpbmUgYW5kIEVudmlyb25tZW50YWwgVGVjaG5vbG9neSwgVW5pdmVy
+c2l0eSBvZiBNYXJ5bGFuZCBCYWx0aW1vcmUsIEJhbHRpbW9yZSwgTUQuPC9hdXRoLWFkZHJlc3M+
+PHJlYy1udW1iZXI+NzQ8L3JlYy1udW1iZXI+PGxhc3QtdXBkYXRlZC1kYXRlIGZvcm1hdD0idXRj
+Ij4xNzEyMTk1MTkwPC9sYXN0LXVwZGF0ZWQtZGF0ZT48YWNjZXNzaW9uLW51bT4zODIzMTA4Nzwv
+YWNjZXNzaW9uLW51bT48ZWxlY3Ryb25pYy1yZXNvdXJjZS1udW0+MTAuMTE4Mi9ibG9vZGFkdmFu
+Y2VzLjIwMjMwMTE2MTE8L2VsZWN0cm9uaWMtcmVzb3VyY2UtbnVtPjx2b2x1bWU+ODwvdm9sdW1l
+PjwvcmVjb3JkPjwvQ2l0ZT48L0VuZE5vdGU+
+</w:fldData>
+        </w:fldChar>
+      </w:r>
+      <w:r>
+        <w:instrText xml:space="preserve"> ADDIN EN.CITE </w:instrText>
+      </w:r>
+      <w:r>
+        <w:fldChar w:fldCharType="begin">
+          <w:fldData xml:space="preserve">PEVuZE5vdGU+PENpdGU+PEF1dGhvcj5WaWNlbnRlPC9BdXRob3I+PFllYXI+MjAxMzwvWWVhcj48
+SURUZXh0PlN5bmRlY2FuLTIgaXMgdXByZWd1bGF0ZWQgaW4gY29sb3JlY3RhbCBjYW5jZXIgY2Vs
+bHMgdGhyb3VnaCBpbnRlcmFjdGlvbnMgd2l0aCBleHRyYWNlbGx1bGFyIG1hdHJpeCBwcm9kdWNl
+ZCBieSBzdHJvbWFsIGZpYnJvYmxhc3RzPC9JRFRleHQ+PERpc3BsYXlUZXh0PihCZW5lZGljdG8g
+ZXQgYWwuLCAyMDIxOyBNYXJzaGFsbCBldCBhbC4sIDIwMjQ7IFZpY2VudGUgZXQgYWwuLCAyMDEz
+KTwvRGlzcGxheVRleHQ+PHJlY29yZD48ZGF0ZXM+PHB1Yi1kYXRlcz48ZGF0ZT5NYXkgMjU8L2Rh
+dGU+PC9wdWItZGF0ZXM+PHllYXI+MjAxMzwveWVhcj48L2RhdGVzPjxrZXl3b3Jkcz48a2V5d29y
+ZD5BZGVub2NhcmNpbm9tYTwva2V5d29yZD48a2V5d29yZD5CaW9tYXJrZXJzLCBUdW1vcjwva2V5
+d29yZD48a2V5d29yZD5DYWNvLTIgQ2VsbHM8L2tleXdvcmQ+PGtleXdvcmQ+Q2VsbCBBZGhlc2lv
+bjwva2V5d29yZD48a2V5d29yZD5DZWxsIENvbW11bmljYXRpb248L2tleXdvcmQ+PGtleXdvcmQ+
+Q2VsbCBMaW5lLCBUdW1vcjwva2V5d29yZD48a2V5d29yZD5DZWxsIE1vdmVtZW50PC9rZXl3b3Jk
+PjxrZXl3b3JkPkNlbGwgUHJvbGlmZXJhdGlvbjwva2V5d29yZD48a2V5d29yZD5Db2xvcmVjdGFs
+IE5lb3BsYXNtczwva2V5d29yZD48a2V5d29yZD5FeHRyYWNlbGx1bGFyIE1hdHJpeDwva2V5d29y
+ZD48a2V5d29yZD5GaWJyb2JsYXN0czwva2V5d29yZD48a2V5d29yZD5GaWJyb25lY3RpbnM8L2tl
+eXdvcmQ+PGtleXdvcmQ+SENUMTE2IENlbGxzPC9rZXl3b3JkPjxrZXl3b3JkPkh1bWFuczwva2V5
+d29yZD48a2V5d29yZD5JbnRlZ3JpbnM8L2tleXdvcmQ+PGtleXdvcmQ+UHJvdGVvZ2x5Y2Fuczwv
+a2V5d29yZD48a2V5d29yZD5TdHJvbWFsIENlbGxzPC9rZXl3b3JkPjxrZXl3b3JkPlN5bmRlY2Fu
+LTI8L2tleXdvcmQ+PGtleXdvcmQ+VXAtUmVndWxhdGlvbjwva2V5d29yZD48L2tleXdvcmRzPjx1
+cmxzPjxyZWxhdGVkLXVybHM+PHVybD5odHRwczovL3d3dy5uY2JpLm5sbS5uaWguZ292L3B1Ym1l
+ZC8yMzcwNTkwNjwvdXJsPjwvcmVsYXRlZC11cmxzPjwvdXJscz48aXNibj4xNDcxLTIxMjE8L2lz
+Ym4+PGN1c3RvbTI+UE1DMzY4MTYxODwvY3VzdG9tMj48dGl0bGVzPjx0aXRsZT5TeW5kZWNhbi0y
+IGlzIHVwcmVndWxhdGVkIGluIGNvbG9yZWN0YWwgY2FuY2VyIGNlbGxzIHRocm91Z2ggaW50ZXJh
+Y3Rpb25zIHdpdGggZXh0cmFjZWxsdWxhciBtYXRyaXggcHJvZHVjZWQgYnkgc3Ryb21hbCBmaWJy
+b2JsYXN0czwvdGl0bGU+PHNlY29uZGFyeS10aXRsZT5CTUMgQ2VsbCBCaW9sPC9zZWNvbmRhcnkt
+dGl0bGU+PC90aXRsZXM+PHBhZ2VzPjI1PC9wYWdlcz48Y29udHJpYnV0b3JzPjxhdXRob3JzPjxh
+dXRob3I+VmljZW50ZSwgQy4gTS48L2F1dGhvcj48YXV0aG9yPlJpY2NpLCBSLjwvYXV0aG9yPjxh
+dXRob3I+TmFkZXIsIEguIEIuPC9hdXRob3I+PGF1dGhvcj5Ub21hLCBMLjwvYXV0aG9yPjwvYXV0
+aG9ycz48L2NvbnRyaWJ1dG9ycz48ZWRpdGlvbj4yMDEzMDUyNTwvZWRpdGlvbj48bGFuZ3VhZ2U+
+ZW5nPC9sYW5ndWFnZT48YWRkZWQtZGF0ZSBmb3JtYXQ9InV0YyI+MTcxMjE5Mzg3MjwvYWRkZWQt
+ZGF0ZT48cmVmLXR5cGUgbmFtZT0iSm91cm5hbCBBcnRpY2xlIj4xNzwvcmVmLXR5cGU+PGF1dGgt
+YWRkcmVzcz5EaXNjaXBsaW5hIGRlIEJpb2xvZ2lhIE1vbGVjdWxhciwgRGVwYXJ0YW1lbnRvIGRl
+IEJpb3F1w61taWNhLCBVbml2ZXJzaWRhZGUgRmVkZXJhbCBkZSBTw6NvIFBhdWxvLCBVTklGRVNQ
+LCBSdWEgVHLDqnMgZGUgTWFpbywgMTAwIC0gNMK6IGFuZGFyLCBWaWxhIENsZW1lbnRpbm8sIFPD
+o28gUGF1bG8sIFNQIENFUCAwNDA0NC0wMjAsIEJyYXppbC48L2F1dGgtYWRkcmVzcz48cmVjLW51
+bWJlcj43MjwvcmVjLW51bWJlcj48bGFzdC11cGRhdGVkLWRhdGUgZm9ybWF0PSJ1dGMiPjE3MTIx
+OTM4NzI8L2xhc3QtdXBkYXRlZC1kYXRlPjxhY2Nlc3Npb24tbnVtPjIzNzA1OTA2PC9hY2Nlc3Np
+b24tbnVtPjxlbGVjdHJvbmljLXJlc291cmNlLW51bT4xMC4xMTg2LzE0NzEtMjEyMS0xNC0yNTwv
+ZWxlY3Ryb25pYy1yZXNvdXJjZS1udW0+PHZvbHVtZT4xNDwvdm9sdW1lPjwvcmVjb3JkPjwvQ2l0
+ZT48Q2l0ZT48QXV0aG9yPkJlbmVkaWN0bzwvQXV0aG9yPjxZZWFyPjIwMjE8L1llYXI+PElEVGV4
+dD5OZXVyb3BpbGluLTE6IEEgZmVhc2libGUgbGluayBiZXR3ZWVuIGxpdmVyIHBhdGhvbG9naWVz
+IGFuZCBDT1ZJRC0xOTwvSURUZXh0PjxyZWNvcmQ+PGRhdGVzPjxwdWItZGF0ZXM+PGRhdGU+SnVu
+IDI4PC9kYXRlPjwvcHViLWRhdGVzPjx5ZWFyPjIwMjE8L3llYXI+PC9kYXRlcz48a2V5d29yZHM+
+PGtleXdvcmQ+Q09WSUQtMTk8L2tleXdvcmQ+PGtleXdvcmQ+Q3l0b2tpbmUgUmVsZWFzZSBTeW5k
+cm9tZTwva2V5d29yZD48a2V5d29yZD5IdW1hbnM8L2tleXdvcmQ+PGtleXdvcmQ+TGl2ZXI8L2tl
+eXdvcmQ+PGtleXdvcmQ+TmV1cm9waWxpbi0xPC9rZXl3b3JkPjxrZXl3b3JkPlNBUlMtQ29WLTI8
+L2tleXdvcmQ+PGtleXdvcmQ+Q09WSUQtMTk8L2tleXdvcmQ+PGtleXdvcmQ+SGVwYXRpYyBzdGVs
+bGF0ZSBjZWxsczwva2V5d29yZD48a2V5d29yZD5MaXZlcjwva2V5d29yZD48a2V5d29yZD5MaXZl
+ciBzaW51c29pZGFsIGVuZG90aGVsaWFsIGNlbGxzPC9rZXl3b3JkPjxrZXl3b3JkPlBhdGhvbG9n
+eTwva2V5d29yZD48a2V5d29yZD5TQVJTLUNvVi0yPC9rZXl3b3JkPjwva2V5d29yZHM+PHVybHM+
+PHJlbGF0ZWQtdXJscz48dXJsPmh0dHBzOi8vd3d3Lm5jYmkubmxtLm5paC5nb3YvcHVibWVkLzM0
+MjM5MjY2PC91cmw+PC9yZWxhdGVkLXVybHM+PC91cmxzPjxpc2JuPjIyMTktMjg0MDwvaXNibj48
+Y3VzdG9tMj5QTUM4MjQwMDU4PC9jdXN0b20yPjxjdXN0b20xPkNvbmZsaWN0LW9mLWludGVyZXN0
+IHN0YXRlbWVudDogVGhlIGF1dGhvcnMgZGVjbGFyZSB0aGF0IHRoZXkgaGF2ZSBubyBjb21wZXRp
+bmcgaW50ZXJlc3RzLjwvY3VzdG9tMT48dGl0bGVzPjx0aXRsZT5OZXVyb3BpbGluLTE6IEEgZmVh
+c2libGUgbGluayBiZXR3ZWVuIGxpdmVyIHBhdGhvbG9naWVzIGFuZCBDT1ZJRC0xOTwvdGl0bGU+
+PHNlY29uZGFyeS10aXRsZT5Xb3JsZCBKIEdhc3Ryb2VudGVyb2w8L3NlY29uZGFyeS10aXRsZT48
+L3RpdGxlcz48cGFnZXM+MzUxNi0zNTI5PC9wYWdlcz48bnVtYmVyPjI0PC9udW1iZXI+PGNvbnRy
+aWJ1dG9ycz48YXV0aG9ycz48YXV0aG9yPkJlbmVkaWN0bywgQS48L2F1dGhvcj48YXV0aG9yPkdh
+cmPDrWEtS2FtaXJ1YWdhLCBJLjwvYXV0aG9yPjxhdXRob3I+QXJ0ZXRhLCBCLjwvYXV0aG9yPjwv
+YXV0aG9ycz48L2NvbnRyaWJ1dG9ycz48bGFuZ3VhZ2U+ZW5nPC9sYW5ndWFnZT48YWRkZWQtZGF0
+ZSBmb3JtYXQ9InV0YyI+MTcxMjE5NDQ5NTwvYWRkZWQtZGF0ZT48cmVmLXR5cGUgbmFtZT0iSm91
+cm5hbCBBcnRpY2xlIj4xNzwvcmVmLXR5cGU+PGF1dGgtYWRkcmVzcz5EZXBhcnRtZW50IG9mIENl
+bGx1bGFyIEJpb2xvZ3kgYW5kIEhpc3RvbG9neSwgU2Nob29sIG9mIE1lZGljaW5lIGFuZCBOdXJz
+aW5nLCBVbml2ZXJzaXR5IG9mIHRoZSBCYXNxdWUgQ291bnRyeSwgTGVpb2EgNDg5NDAsIEJpemth
+aWEsIFNwYWluLiBhaXRvci5iZW5lZGljdG9AZWh1LmVzLiBEZXBhcnRtZW50IG9mIEdhc3Ryb2Vu
+dGVyb2xvZ3kgYW5kIEhlcGF0b2xvZ3ksIFNhbiBFbG95IEhvc3BpdGFsLCBCYXJha2FsZG8gNDg5
+MDIsIFNwYWluLiBEZXBhcnRtZW50IG9mIENlbGx1bGFyIEJpb2xvZ3kgYW5kIEhpc3RvbG9neSwg
+U2Nob29sIG9mIE1lZGljaW5lIGFuZCBOdXJzaW5nLCBVbml2ZXJzaXR5IG9mIHRoZSBCYXNxdWUg
+Q291bnRyeSwgTGVpb2EgNDg5NDAsIEJpemthaWEsIFNwYWluLjwvYXV0aC1hZGRyZXNzPjxyZWMt
+bnVtYmVyPjczPC9yZWMtbnVtYmVyPjxsYXN0LXVwZGF0ZWQtZGF0ZSBmb3JtYXQ9InV0YyI+MTcx
+MjE5NDQ5NTwvbGFzdC11cGRhdGVkLWRhdGU+PGFjY2Vzc2lvbi1udW0+MzQyMzkyNjY8L2FjY2Vz
+c2lvbi1udW0+PGVsZWN0cm9uaWMtcmVzb3VyY2UtbnVtPjEwLjM3NDgvd2pnLnYyNy5pMjQuMzUx
+NjwvZWxlY3Ryb25pYy1yZXNvdXJjZS1udW0+PHZvbHVtZT4yNzwvdm9sdW1lPjwvcmVjb3JkPjwv
+Q2l0ZT48Q2l0ZT48QXV0aG9yPk1hcnNoYWxsPC9BdXRob3I+PFllYXI+MjAyNDwvWWVhcj48SURU
+ZXh0PkFiZXJyYW50IEdQQSBleHByZXNzaW9uIGFuZCByZWd1bGF0b3J5IGZ1bmN0aW9uIG9mIHJl
+ZCBibG9vZCBjZWxscyBpbiBzaWNrbGUgY2VsbCBkaXNlYXNlPC9JRFRleHQ+PHJlY29yZD48ZGF0
+ZXM+PHB1Yi1kYXRlcz48ZGF0ZT5BcHIgMDk8L2RhdGU+PC9wdWItZGF0ZXM+PHllYXI+MjAyNDwv
+eWVhcj48L2RhdGVzPjxrZXl3b3Jkcz48a2V5d29yZD5IdW1hbnM8L2tleXdvcmQ+PGtleXdvcmQ+
+RW5kb3RoZWxpYWwgQ2VsbHM8L2tleXdvcmQ+PGtleXdvcmQ+R2x5Y29waG9yaW5zPC9rZXl3b3Jk
+PjxrZXl3b3JkPkFuZW1pYSwgU2lja2xlIENlbGw8L2tleXdvcmQ+PGtleXdvcmQ+RXJ5dGhyb2N5
+dGVzPC9rZXl3b3JkPjxrZXl3b3JkPlZhc2N1bGFyIERpc2Vhc2VzPC9rZXl3b3JkPjxrZXl3b3Jk
+PlNpYWxpYyBBY2lkIEJpbmRpbmcgSW1tdW5vZ2xvYnVsaW4tbGlrZSBMZWN0aW5zPC9rZXl3b3Jk
+Pjwva2V5d29yZHM+PHVybHM+PHJlbGF0ZWQtdXJscz48dXJsPmh0dHBzOi8vd3d3Lm5jYmkubmxt
+Lm5paC5nb3YvcHVibWVkLzM4MjMxMDg3PC91cmw+PC9yZWxhdGVkLXVybHM+PC91cmxzPjxpc2Ju
+PjI0NzMtOTUzNzwvaXNibj48dGl0bGVzPjx0aXRsZT5BYmVycmFudCBHUEEgZXhwcmVzc2lvbiBh
+bmQgcmVndWxhdG9yeSBmdW5jdGlvbiBvZiByZWQgYmxvb2QgY2VsbHMgaW4gc2lja2xlIGNlbGwg
+ZGlzZWFzZTwvdGl0bGU+PHNlY29uZGFyeS10aXRsZT5CbG9vZCBBZHY8L3NlY29uZGFyeS10aXRs
+ZT48L3RpdGxlcz48cGFnZXM+MTY4Ny0xNjk3PC9wYWdlcz48bnVtYmVyPjc8L251bWJlcj48Y29u
+dHJpYnV0b3JzPjxhdXRob3JzPjxhdXRob3I+TWFyc2hhbGwsIEouIE4uPC9hdXRob3I+PGF1dGhv
+cj5LbGVpbiwgTS4gTi48L2F1dGhvcj48YXV0aG9yPkthcmtpLCBQLjwvYXV0aG9yPjxhdXRob3I+
+UHJvbW5hcmVzLCBLLjwvYXV0aG9yPjxhdXRob3I+U2V0dWEsIFMuPC9hdXRob3I+PGF1dGhvcj5G
+YW4sIFguPC9hdXRob3I+PGF1dGhvcj5CdWVobGVyLCBQLiBXLjwvYXV0aG9yPjxhdXRob3I+Qmly
+dWtvdiwgSy4gRy48L2F1dGhvcj48YXV0aG9yPlZhc3RhLCBHLiBSLjwvYXV0aG9yPjxhdXRob3I+
+Rm9udGFpbmUsIE0uIEouPC9hdXRob3I+PC9hdXRob3JzPjwvY29udHJpYnV0b3JzPjxsYW5ndWFn
+ZT5lbmc8L2xhbmd1YWdlPjxhZGRlZC1kYXRlIGZvcm1hdD0idXRjIj4xNzEyMTk1MTkwPC9hZGRl
+ZC1kYXRlPjxyZWYtdHlwZSBuYW1lPSJKb3VybmFsIEFydGljbGUiPjE3PC9yZWYtdHlwZT48YXV0
+aC1hZGRyZXNzPkRlcGFydG1lbnQgb2YgUGF0aG9sb2d5LCBVbml2ZXJzaXR5IG9mIE1hcnlsYW5k
+IFNjaG9vbCBvZiBNZWRpY2luZSwgQmFsdGltb3JlLCBNRC4gRGVwYXJ0bWVudCBvZiBBbmVzdGhl
+c2lvbG9neSwgVW5pdmVyc2l0eSBvZiBNYXJ5bGFuZCBTY2hvb2wgb2YgTWVkaWNpbmUsIEJhbHRp
+bW9yZSwgTUQuIERlcGFydG1lbnQgb2YgTWljcm9iaW9sb2d5IGFuZCBJbW11bm9sb2d5LCBVbml2
+ZXJzaXR5IG9mIE1hcnlsYW5kIFNjaG9vbCBvZiBNZWRpY2luZSwgQmFsdGltb3JlLCBNRC4gVGhl
+IEluc3RpdHV0ZSBvZiBNYXJpbmUgYW5kIEVudmlyb25tZW50YWwgVGVjaG5vbG9neSwgVW5pdmVy
+c2l0eSBvZiBNYXJ5bGFuZCBCYWx0aW1vcmUsIEJhbHRpbW9yZSwgTUQuPC9hdXRoLWFkZHJlc3M+
+PHJlYy1udW1iZXI+NzQ8L3JlYy1udW1iZXI+PGxhc3QtdXBkYXRlZC1kYXRlIGZvcm1hdD0idXRj
+Ij4xNzEyMTk1MTkwPC9sYXN0LXVwZGF0ZWQtZGF0ZT48YWNjZXNzaW9uLW51bT4zODIzMTA4Nzwv
+YWNjZXNzaW9uLW51bT48ZWxlY3Ryb25pYy1yZXNvdXJjZS1udW0+MTAuMTE4Mi9ibG9vZGFkdmFu
+Y2VzLjIwMjMwMTE2MTE8L2VsZWN0cm9uaWMtcmVzb3VyY2UtbnVtPjx2b2x1bWU+ODwvdm9sdW1l
+PjwvcmVjb3JkPjwvQ2l0ZT48L0VuZE5vdGU+
+</w:fldData>
+        </w:fldChar>
+      </w:r>
+      <w:r>
+        <w:instrText xml:space="preserve"> ADDIN EN.CITE.DATA </w:instrText>
+      </w:r>
+      <w:r>
+        <w:fldChar w:fldCharType="end"/>
+      </w:r>
+      <w:r>
+        <w:fldChar w:fldCharType="separate"/>
+      </w:r>
+      <w:r>
+        <w:rPr>
+          <w:noProof/>
+        </w:rPr>
+        <w:t>(Benedicto et al., 2021; Marshall et al., 2024; Vicente et al., 2013)</w:t>
+      </w:r>
+      <w:r>
+        <w:fldChar w:fldCharType="end"/>
+      </w:r>
+      <w:r>
+        <w:t>.</w:t>
+      </w:r>
+      <w:r>
+        <w:t xml:space="preserve"> </w:t>
+      </w:r>
+      <w:r>
+        <w:t xml:space="preserve">Due to its </w:t>
+      </w:r>
+      <w:r>
+        <w:t xml:space="preserve">prevalence in proteins involved </w:t>
+      </w:r>
+      <w:r>
+        <w:t xml:space="preserve">in medical applications as well as its well-defined sequence and structural features, </w:t>
       </w:r>
       <w:proofErr w:type="spellStart"/>
       <w:r>
@@ -4730,7 +5078,19 @@
       </w:r>
       <w:proofErr w:type="spellEnd"/>
       <w:r>
-        <w:t xml:space="preserve"> proteins have been used as a simple and tractable system to further understand forces governing TM association.</w:t>
+        <w:t xml:space="preserve"> proteins have been used </w:t>
+      </w:r>
+      <w:r>
+        <w:t xml:space="preserve">studied to </w:t>
+      </w:r>
+      <w:r>
+        <w:t>further understand</w:t>
+      </w:r>
+      <w:r>
+        <w:t xml:space="preserve"> the</w:t>
+      </w:r>
+      <w:r>
+        <w:t xml:space="preserve"> forces governing TM association.</w:t>
       </w:r>
     </w:p>
     <w:p>
@@ -4740,6 +5100,7 @@
         <w:jc w:val="both"/>
       </w:pPr>
       <w:r>
+        <w:lastRenderedPageBreak/>
         <w:t xml:space="preserve">The </w:t>
       </w:r>
       <w:proofErr w:type="spellStart"/>
@@ -4748,10 +5109,12 @@
       </w:r>
       <w:proofErr w:type="spellEnd"/>
       <w:r>
-        <w:t xml:space="preserve"> motif’s unique sequence and defined structure has been shown to permit an uncommon structural feature. The short interhelical distance allows TM backbones to come in close contact, forming </w:t>
-      </w:r>
-      <w:r>
-        <w:lastRenderedPageBreak/>
+        <w:t xml:space="preserve"> motif’s unique sequence and defined structure has been shown to permit an uncommon structural feature. The short interhelical distance allows TM backbones to come in close contact, </w:t>
+      </w:r>
+      <w:r>
+        <w:t xml:space="preserve">resulting in the formation of </w:t>
+      </w:r>
+      <w:r>
         <w:t xml:space="preserve">a network of weak hydrogen bonds where donors are Cα carbons and acceptors are carbonyl oxygens on the opposite helix (Cα–H∙∙∙O=C, or Cα–H bonds). Carbon atoms are not commonly associated with hydrogen bond donors because </w:t>
       </w:r>
       <w:r>
@@ -4788,14 +5151,7 @@
         <w:t xml:space="preserve"> </w:t>
       </w:r>
       <w:r>
-        <w:rPr>
-          <w:b/>
-          <w:bCs/>
-        </w:rPr>
-        <w:t>(could specify the groups here if you wanted)</w:t>
-      </w:r>
-      <w:r>
-        <w:t xml:space="preserve"> electronegative withdrawing groups on the peptide backbone, increasing their electronegativity. Estimates from quantum mechanics calculations suggest that the stabilizing energy of an Cα–H bond may contribute one third to one half of that of an N—H donor in vacuum </w:t>
+        <w:t xml:space="preserve">electronegative withdrawing groups on the peptide backbone, increasing their electronegativity. Estimates from quantum mechanics calculations suggest that the stabilizing energy of an Cα–H bond may contribute one third to one half of that of an N—H donor in vacuum </w:t>
       </w:r>
       <w:r>
         <w:fldChar w:fldCharType="begin">
@@ -5027,14 +5383,38 @@
       </w:r>
       <w:proofErr w:type="spellEnd"/>
       <w:r>
-        <w:t xml:space="preserve"> association are a combination of hydrogen bonding and van der Waals packing. Because the goal of my research is to understand the extent to which packing can drive proteins to associate, this motif is an excellent control to evaluate my designed sequences against for their propensity to associate using solely van der Waals packing. </w:t>
-      </w:r>
-      <w:r>
-        <w:rPr>
-          <w:b/>
-          <w:bCs/>
-        </w:rPr>
-        <w:t>(could probably work on wording in this last portion)</w:t>
+        <w:t xml:space="preserve"> association are a combination of hydrogen bonding and van der Waals packing. Because </w:t>
+      </w:r>
+      <w:r>
+        <w:t xml:space="preserve">the </w:t>
+      </w:r>
+      <w:proofErr w:type="spellStart"/>
+      <w:r>
+        <w:t>GASright</w:t>
+      </w:r>
+      <w:proofErr w:type="spellEnd"/>
+      <w:r>
+        <w:t xml:space="preserve"> motif has been found to promote association by these two forces, it </w:t>
+      </w:r>
+      <w:r>
+        <w:t>is an excellent control to evaluate</w:t>
+      </w:r>
+      <w:r>
+        <w:t xml:space="preserve"> against</w:t>
+      </w:r>
+      <w:r>
+        <w:t xml:space="preserve"> my designed sequences</w:t>
+      </w:r>
+      <w:r>
+        <w:t>. By comparing sequences designed to associate through solely van der Waals packing, I can differentiate the impact of packing (designs) versus both hydrogen bonding and packing (</w:t>
+      </w:r>
+      <w:proofErr w:type="spellStart"/>
+      <w:r>
+        <w:t>GASright</w:t>
+      </w:r>
+      <w:proofErr w:type="spellEnd"/>
+      <w:r>
+        <w:t xml:space="preserve">) on association. </w:t>
       </w:r>
     </w:p>
     <w:p>
@@ -5078,7 +5458,44 @@
         <w:rPr>
           <w:rFonts w:cstheme="minorHAnsi"/>
         </w:rPr>
-        <w:t xml:space="preserve">The complex nature of the lipid bilayer makes it difficult to directly study the forces involved in MP folding. Many groups focus on utilizing a combination of experimental and computational tools to estimate the contribution these biophysical forces have on MP stability. </w:t>
+        <w:t xml:space="preserve">The complex nature of the lipid bilayer makes it difficult to directly study the forces involved in MP folding. </w:t>
+      </w:r>
+      <w:r>
+        <w:rPr>
+          <w:rFonts w:cstheme="minorHAnsi"/>
+        </w:rPr>
+        <w:t xml:space="preserve">As an initial approach, researchers aim to determine the structures of MPs to identify structural features important for folding. However, solving MP structures is an inherently difficult task due to the </w:t>
+      </w:r>
+      <w:r>
+        <w:rPr>
+          <w:rFonts w:cstheme="minorHAnsi"/>
+        </w:rPr>
+        <w:lastRenderedPageBreak/>
+        <w:t xml:space="preserve">need to express and solubilize MPs for experiments. </w:t>
+      </w:r>
+      <w:r>
+        <w:rPr>
+          <w:rFonts w:cstheme="minorHAnsi"/>
+        </w:rPr>
+        <w:t>Furthermore, many of these approaches cannot determine more than a single protein structure, making it difficult to use this information to understand dynamic structural changes involved in folding.</w:t>
+      </w:r>
+      <w:r>
+        <w:rPr>
+          <w:rFonts w:cstheme="minorHAnsi"/>
+        </w:rPr>
+        <w:t xml:space="preserve"> </w:t>
+      </w:r>
+      <w:r>
+        <w:rPr>
+          <w:rFonts w:cstheme="minorHAnsi"/>
+        </w:rPr>
+        <w:t>Many other g</w:t>
+      </w:r>
+      <w:r>
+        <w:rPr>
+          <w:rFonts w:cstheme="minorHAnsi"/>
+        </w:rPr>
+        <w:t xml:space="preserve">roups focus on utilizing a combination of experimental and computational tools to estimate the contribution these biophysical forces have on MP stability. </w:t>
       </w:r>
       <w:r>
         <w:rPr>
@@ -5102,14 +5519,25 @@
         <w:rPr>
           <w:rFonts w:cstheme="minorHAnsi"/>
         </w:rPr>
-        <w:t xml:space="preserve">This thermodynamic information can be used to assess and validate computational models, which can be </w:t>
-      </w:r>
-      <w:r>
-        <w:rPr>
-          <w:rFonts w:cstheme="minorHAnsi"/>
-        </w:rPr>
-        <w:lastRenderedPageBreak/>
-        <w:t>further implemented to design and engineer novel proteins. In this section, I will summarize different experimental and computational approaches that have been used to study</w:t>
+        <w:t>T</w:t>
+      </w:r>
+      <w:r>
+        <w:rPr>
+          <w:rFonts w:cstheme="minorHAnsi"/>
+        </w:rPr>
+        <w:t>hermodynamic information can be used to assess and validate computational models, which can be further implemented to design and engineer novel proteins. In this section, I will summarize</w:t>
+      </w:r>
+      <w:r>
+        <w:rPr>
+          <w:rFonts w:cstheme="minorHAnsi"/>
+        </w:rPr>
+        <w:t xml:space="preserve"> the</w:t>
+      </w:r>
+      <w:r>
+        <w:rPr>
+          <w:rFonts w:cstheme="minorHAnsi"/>
+        </w:rPr>
+        <w:t xml:space="preserve"> different experimental and computational approaches that have been used to study</w:t>
       </w:r>
       <w:r>
         <w:rPr>
@@ -5122,30 +5550,6 @@
           <w:rFonts w:cstheme="minorHAnsi"/>
         </w:rPr>
         <w:t xml:space="preserve"> </w:t>
-      </w:r>
-      <w:r>
-        <w:rPr>
-          <w:rFonts w:cstheme="minorHAnsi"/>
-          <w:b/>
-          <w:bCs/>
-        </w:rPr>
-        <w:t>(</w:t>
-      </w:r>
-      <w:r>
-        <w:rPr>
-          <w:rFonts w:cstheme="minorHAnsi"/>
-          <w:b/>
-          <w:bCs/>
-        </w:rPr>
-        <w:t xml:space="preserve">needs to be </w:t>
-      </w:r>
-      <w:r>
-        <w:rPr>
-          <w:rFonts w:cstheme="minorHAnsi"/>
-          <w:b/>
-          <w:bCs/>
-        </w:rPr>
-        <w:t>better, talk about generally what structural method say, thermodynamic say, etc.)</w:t>
       </w:r>
     </w:p>
     <w:p>
@@ -5416,29 +5820,6 @@
       <w:r>
         <w:t xml:space="preserve"> </w:t>
       </w:r>
-      <w:r>
-        <w:rPr>
-          <w:b/>
-          <w:bCs/>
-        </w:rPr>
-        <w:t xml:space="preserve">(check Gladys and Samantha’s again, but I think being this vague about things like </w:t>
-      </w:r>
-      <w:proofErr w:type="spellStart"/>
-      <w:r>
-        <w:rPr>
-          <w:b/>
-          <w:bCs/>
-        </w:rPr>
-        <w:t>nanodiscs</w:t>
-      </w:r>
-      <w:proofErr w:type="spellEnd"/>
-      <w:r>
-        <w:rPr>
-          <w:b/>
-          <w:bCs/>
-        </w:rPr>
-        <w:t xml:space="preserve"> is fine)</w:t>
-      </w:r>
     </w:p>
     <w:p>
       <w:pPr>
@@ -5540,14 +5921,20 @@
         <w:t xml:space="preserve"> to be studied </w:t>
       </w:r>
       <w:r>
-        <w:t xml:space="preserve">in a large variety of different environments, giving researchers the ability to study alternative structures of these proteins by changing the solubilization conditions. Despite the advancements in MP structural characterization, many of these efforts take years to determine conditions that yield publishable results in high resolution. </w:t>
-      </w:r>
-      <w:r>
-        <w:t xml:space="preserve">MPs make up only 4.6% of structures deposited in the PDB (April 2024; PDB). </w:t>
+        <w:t xml:space="preserve">in a large variety of different environments, giving researchers the ability to study alternative </w:t>
       </w:r>
       <w:r>
         <w:lastRenderedPageBreak/>
-        <w:t>Lacking structures for MPs to assess and study, researchers focus on using other methods to study MP fold</w:t>
+        <w:t xml:space="preserve">structures of these proteins by changing the solubilization conditions. Despite the advancements in MP structural characterization, many of these efforts take years to determine conditions that yield publishable results in high resolution. </w:t>
+      </w:r>
+      <w:r>
+        <w:t xml:space="preserve">MPs make up only 4.6% of structures deposited in the PDB (April 2024; PDB). Lacking </w:t>
+      </w:r>
+      <w:r>
+        <w:t xml:space="preserve">MP </w:t>
+      </w:r>
+      <w:r>
+        <w:t>structures to assess, researchers focus on using other methods to study MP fold</w:t>
       </w:r>
       <w:r>
         <w:t>ing and association</w:t>
@@ -5557,13 +5944,6 @@
       </w:r>
       <w:r>
         <w:t xml:space="preserve"> </w:t>
-      </w:r>
-      <w:r>
-        <w:rPr>
-          <w:b/>
-          <w:bCs/>
-        </w:rPr>
-        <w:t>(reword ending sentence)</w:t>
       </w:r>
     </w:p>
     <w:p>
@@ -5607,7 +5987,31 @@
         <w:t>Förster resonance energy transfer (FRET)</w:t>
       </w:r>
       <w:r>
-        <w:t xml:space="preserve">. In FRET, fluorescent proteins that emit different wavelengths of light, or fluorophores, are first attached to individual proteins. The emission spectrum of </w:t>
+        <w:t>. In FRET, fluorescent proteins</w:t>
+      </w:r>
+      <w:r>
+        <w:t>, or fluorophores</w:t>
+      </w:r>
+      <w:r>
+        <w:t>, are first attached to individual proteins.</w:t>
+      </w:r>
+      <w:r>
+        <w:t xml:space="preserve"> These fluorophores emit </w:t>
+      </w:r>
+      <w:r>
+        <w:t xml:space="preserve">when hit with </w:t>
+      </w:r>
+      <w:r>
+        <w:t xml:space="preserve">different wavelengths of light, </w:t>
+      </w:r>
+      <w:r>
+        <w:t>and</w:t>
+      </w:r>
+      <w:r>
+        <w:t xml:space="preserve"> t</w:t>
+      </w:r>
+      <w:r>
+        <w:t xml:space="preserve">he emission spectrum of </w:t>
       </w:r>
       <w:r>
         <w:t>a</w:t>
@@ -5619,7 +6023,70 @@
         <w:t>an</w:t>
       </w:r>
       <w:r>
-        <w:t xml:space="preserve"> acceptor fluorophore. If the proteins associate, then the donor fluorophore transfers its energy to the acceptor fluorophore, resulting in emission of the acceptor fluorophore. Conversely, if there is no association, there will only be donor fluorescence.</w:t>
+        <w:t xml:space="preserve"> acceptor fluorophore. If the </w:t>
+      </w:r>
+      <w:r>
+        <w:t xml:space="preserve">tagged </w:t>
+      </w:r>
+      <w:r>
+        <w:t>proteins associate,</w:t>
+      </w:r>
+      <w:r>
+        <w:t xml:space="preserve"> the fluorophores</w:t>
+      </w:r>
+      <w:r>
+        <w:t>’ proximity results in energy transfer from</w:t>
+      </w:r>
+      <w:r>
+        <w:t xml:space="preserve"> the donor to the acceptor</w:t>
+      </w:r>
+      <w:r>
+        <w:t>,</w:t>
+      </w:r>
+      <w:r>
+        <w:t xml:space="preserve"> </w:t>
+      </w:r>
+      <w:r>
+        <w:t>producing</w:t>
+      </w:r>
+      <w:r>
+        <w:t xml:space="preserve"> </w:t>
+      </w:r>
+      <w:r>
+        <w:t>light from</w:t>
+      </w:r>
+      <w:r>
+        <w:t xml:space="preserve"> the acceptor fluorophore. Conversely, if there is no association</w:t>
+      </w:r>
+      <w:r>
+        <w:t xml:space="preserve"> </w:t>
+      </w:r>
+      <w:r>
+        <w:t xml:space="preserve">then </w:t>
+      </w:r>
+      <w:r>
+        <w:t>the fluorophores are far apart,</w:t>
+      </w:r>
+      <w:r>
+        <w:t xml:space="preserve"> </w:t>
+      </w:r>
+      <w:r>
+        <w:t>resulting in</w:t>
+      </w:r>
+      <w:r>
+        <w:t xml:space="preserve"> </w:t>
+      </w:r>
+      <w:r>
+        <w:t>light emitting from the</w:t>
+      </w:r>
+      <w:r>
+        <w:t xml:space="preserve"> donor fluor</w:t>
+      </w:r>
+      <w:r>
+        <w:t>ophore</w:t>
+      </w:r>
+      <w:r>
+        <w:t>.</w:t>
       </w:r>
       <w:r>
         <w:t xml:space="preserve"> Using FRET, researchers have </w:t>
@@ -5933,13 +6400,6 @@
       <w:r>
         <w:t xml:space="preserve"> </w:t>
       </w:r>
-      <w:r>
-        <w:rPr>
-          <w:b/>
-          <w:bCs/>
-        </w:rPr>
-        <w:t>(could go into more detail on how the spectra biophysically works and energy transfer happens if you want)</w:t>
-      </w:r>
     </w:p>
     <w:p>
       <w:pPr>
@@ -5948,7 +6408,13 @@
         <w:jc w:val="both"/>
       </w:pPr>
       <w:r>
-        <w:t xml:space="preserve">Mass spectrometry (MS) of MPs is a growing field, with more groups using it to study stoichiometry and dynamics of protein association. MPs are ionized within MS compatible detergent solutions, and spectra </w:t>
+        <w:t>Mass spectrometry (MS) of MPs is a growing field, with more groups using it to study</w:t>
+      </w:r>
+      <w:r>
+        <w:t xml:space="preserve"> the</w:t>
+      </w:r>
+      <w:r>
+        <w:t xml:space="preserve"> stoichiometry and dynamics of protein association. MPs are ionized within MS compatible detergent solutions, and spectra </w:t>
       </w:r>
       <w:r>
         <w:t>analyzed to assess the homogeneity of the MP in solution</w:t>
@@ -5987,7 +6453,11 @@
         <w:t>to analyze a larger range of proteins, including small TMs. This method</w:t>
       </w:r>
       <w:r>
-        <w:t xml:space="preserve"> preserves noncovalent interactions in MPs by using non-denaturing ionization conditions, with aqueous buffers near physiological pH at lower temperatures and voltages.</w:t>
+        <w:t xml:space="preserve"> preserves noncovalent interactions in MPs by using non-denaturing ionization conditions, with aqueous buffers near physiological </w:t>
+      </w:r>
+      <w:r>
+        <w:lastRenderedPageBreak/>
+        <w:t>pH at lower temperatures and voltages.</w:t>
       </w:r>
       <w:r>
         <w:t xml:space="preserve"> By determining the composition and abundance of distinct complexes, MS is able to return interaction data reflecting MP oligomeric states </w:t>
@@ -6027,11 +6497,7 @@
         <w:t>the association</w:t>
       </w:r>
       <w:r>
-        <w:t xml:space="preserve"> of TM helices by solubilizing MPs in detergent and centrifuging the solution at </w:t>
-      </w:r>
-      <w:r>
-        <w:lastRenderedPageBreak/>
-        <w:t>high speeds. By analyzing the concentration gradients that form at different centri</w:t>
+        <w:t xml:space="preserve"> of TM helices by solubilizing MPs in detergent and centrifuging the solution at high speeds. By analyzing the concentration gradients that form at different centri</w:t>
       </w:r>
       <w:r>
         <w:t>fu</w:t>
@@ -6394,7 +6860,22 @@
         <w:t xml:space="preserve">. </w:t>
       </w:r>
       <w:r>
-        <w:t xml:space="preserve">Another reporter assay known as TOXCAT has also been used to study TM helix-helix interactions. The TM of interest is fused to </w:t>
+        <w:t>Another reporter assay known as TOXCAT has been used to study TM helix-helix interactions</w:t>
+      </w:r>
+      <w:r>
+        <w:t>, where t</w:t>
+      </w:r>
+      <w:r>
+        <w:t xml:space="preserve">he TM of interest is fused </w:t>
+      </w:r>
+      <w:r>
+        <w:t>to</w:t>
+      </w:r>
+      <w:r>
+        <w:t xml:space="preserve"> </w:t>
+      </w:r>
+      <w:r>
+        <w:t xml:space="preserve">the dimeric transcription factor </w:t>
       </w:r>
       <w:proofErr w:type="spellStart"/>
       <w:r>
@@ -6402,7 +6883,7 @@
       </w:r>
       <w:proofErr w:type="spellEnd"/>
       <w:r>
-        <w:t xml:space="preserve">, a dimeric transcription factor, and maltose binding protein to determine proper insertion. When the TMs associate, </w:t>
+        <w:t xml:space="preserve">. When the TMs associate, </w:t>
       </w:r>
       <w:proofErr w:type="spellStart"/>
       <w:r>
@@ -6608,10 +7089,23 @@
         <w:jc w:val="both"/>
       </w:pPr>
       <w:r>
+        <w:lastRenderedPageBreak/>
         <w:t xml:space="preserve">Recently, TOXCAT has been </w:t>
       </w:r>
       <w:r>
-        <w:t xml:space="preserve">adapted into a high-throughput assay TOXGREEN. The gene for CAT has been replaced with green fluorescent protein (GFP), allowing fluorescent readings to be used to assess the association levels of the MPs of interest </w:t>
+        <w:t xml:space="preserve">adapted into a high-throughput assay TOXGREEN. The </w:t>
+      </w:r>
+      <w:r>
+        <w:t xml:space="preserve">reporter </w:t>
+      </w:r>
+      <w:r>
+        <w:t xml:space="preserve">gene CAT has been replaced with green fluorescent protein (GFP), allowing fluorescent readings to be used to assess the association levels of the </w:t>
+      </w:r>
+      <w:r>
+        <w:t>TM</w:t>
+      </w:r>
+      <w:r>
+        <w:t xml:space="preserve">s of interest </w:t>
       </w:r>
       <w:r>
         <w:fldChar w:fldCharType="begin">
@@ -6737,33 +7231,34 @@
         <w:fldChar w:fldCharType="end"/>
       </w:r>
       <w:r>
-        <w:t>. The development of this assay allows it to be utilized in high-throughput applications such as cell sorting, where a library of TMs can be expressed, sorted, and sequenced through next generation sequencing (NGS). The</w:t>
+        <w:t xml:space="preserve">. The development of this assay allows it to be utilized in high-throughput applications such as </w:t>
+      </w:r>
+      <w:r>
+        <w:t xml:space="preserve">fluorescence activated </w:t>
+      </w:r>
+      <w:r>
+        <w:t>cell sorting</w:t>
+      </w:r>
+      <w:r>
+        <w:t xml:space="preserve"> (FACS)</w:t>
+      </w:r>
+      <w:r>
+        <w:t>, where a library of TMs can be expressed, sorted, and sequenced through next generation sequencing (NGS). The</w:t>
       </w:r>
       <w:r>
         <w:t xml:space="preserve"> sequencing data</w:t>
       </w:r>
       <w:r>
-        <w:t xml:space="preserve"> can </w:t>
-      </w:r>
-      <w:r>
-        <w:lastRenderedPageBreak/>
-        <w:t xml:space="preserve">then </w:t>
+        <w:t xml:space="preserve"> can then </w:t>
       </w:r>
       <w:r>
         <w:t xml:space="preserve">be </w:t>
       </w:r>
       <w:r>
-        <w:t>quantified to determine the relative association propensities for each protein present in the library. I utilized this technique to quantify the association for the proteins that I computationally designed to determine the impact of van der Waals packing on association.</w:t>
-      </w:r>
-      <w:r>
-        <w:t xml:space="preserve"> </w:t>
-      </w:r>
-      <w:r>
-        <w:rPr>
-          <w:b/>
-          <w:bCs/>
-        </w:rPr>
-        <w:t>(probably can build on this more, but might be fine since it’ll be in the paper)</w:t>
+        <w:t>quantified to determine the relative association propensities for each protein present in the library. I utilized this technique to quantify the association for the proteins that I computationally designed to determine the impact of van der Waals packing on association</w:t>
+      </w:r>
+      <w:r>
+        <w:t xml:space="preserve"> (cite sort-seq).</w:t>
       </w:r>
     </w:p>
     <w:p>
@@ -6794,7 +7289,13 @@
         <w:t xml:space="preserve">In conjunction with structural determination, </w:t>
       </w:r>
       <w:r>
-        <w:t xml:space="preserve">computational methods have been created to </w:t>
+        <w:t xml:space="preserve">computational methods have been </w:t>
+      </w:r>
+      <w:r>
+        <w:t>invented</w:t>
+      </w:r>
+      <w:r>
+        <w:t xml:space="preserve"> to </w:t>
       </w:r>
       <w:r>
         <w:t>evaluat</w:t>
@@ -6806,13 +7307,31 @@
         <w:t xml:space="preserve"> previously solved MP structures.</w:t>
       </w:r>
       <w:r>
-        <w:t xml:space="preserve"> Many methods look to further understand MP folding by developing energetic terms that aim to estimate the thermodynamics of association. The Baker Lab at University of Washington are experts in this area, utilizing known energetic and structural information </w:t>
-      </w:r>
-      <w:r>
-        <w:t>for</w:t>
-      </w:r>
-      <w:r>
-        <w:t xml:space="preserve"> the development of</w:t>
+        <w:t xml:space="preserve"> Many methods look to further understand MP folding by </w:t>
+      </w:r>
+      <w:r>
+        <w:t xml:space="preserve">establishing </w:t>
+      </w:r>
+      <w:r>
+        <w:t xml:space="preserve">energetic terms that aim to estimate the thermodynamics of association. </w:t>
+      </w:r>
+      <w:r>
+        <w:t>David</w:t>
+      </w:r>
+      <w:r>
+        <w:t xml:space="preserve"> Baker</w:t>
+      </w:r>
+      <w:r>
+        <w:t>’s</w:t>
+      </w:r>
+      <w:r>
+        <w:t xml:space="preserve"> Lab at University of Washington are experts in this area, utilizing known energetic and structural information</w:t>
+      </w:r>
+      <w:r>
+        <w:t xml:space="preserve"> to</w:t>
+      </w:r>
+      <w:r>
+        <w:t xml:space="preserve"> develop</w:t>
       </w:r>
       <w:r>
         <w:t xml:space="preserve"> the software suite</w:t>
@@ -6832,9 +7351,6 @@
       </w:r>
       <w:r>
         <w:t>.</w:t>
-      </w:r>
-      <w:r>
-        <w:t xml:space="preserve"> </w:t>
       </w:r>
     </w:p>
     <w:p>
@@ -7190,7 +7706,11 @@
         <w:t>de novo</w:t>
       </w:r>
       <w:r>
-        <w:t xml:space="preserve"> from sequence, a representation of the membrane bilayer, and the ability to transform a protein into the membrane </w:t>
+        <w:t xml:space="preserve"> from sequence, a representation of the membrane </w:t>
+      </w:r>
+      <w:r>
+        <w:lastRenderedPageBreak/>
+        <w:t xml:space="preserve">bilayer, and the ability to transform a protein into the membrane </w:t>
       </w:r>
       <w:r>
         <w:fldChar w:fldCharType="begin"/>
@@ -7254,7 +7774,6 @@
         <w:jc w:val="both"/>
       </w:pPr>
       <w:r>
-        <w:lastRenderedPageBreak/>
         <w:t xml:space="preserve">Another </w:t>
       </w:r>
       <w:r>
@@ -7285,16 +7804,54 @@
         <w:t>L</w:t>
       </w:r>
       <w:r>
-        <w:t>ibrary, or MSL.</w:t>
-      </w:r>
-      <w:r>
-        <w:t xml:space="preserve"> Similar to Rosetta, MSL houses a variety of tools to perform MP structure prediction. These tools include the ability to transform proteins in space, mutate specific residues, extract geometric information from known structures, and predict the structure and energetics of an input sequence. </w:t>
+        <w:t>ibrary, or MSL</w:t>
+      </w:r>
+      <w:r>
+        <w:t xml:space="preserve"> </w:t>
+      </w:r>
+      <w:r>
+        <w:fldChar w:fldCharType="begin"/>
+      </w:r>
+      <w:r>
+        <w:instrText xml:space="preserve"> ADDIN EN.CITE &lt;EndNote&gt;&lt;Cite&gt;&lt;Author&gt;Kulp&lt;/Author&gt;&lt;Year&gt;2012&lt;/Year&gt;&lt;IDText&gt;Structural informatics, modeling, and design with an open-source Molecular Software Library (MSL)&lt;/IDText&gt;&lt;DisplayText&gt;(Kulp et al., 2012)&lt;/DisplayText&gt;&lt;record&gt;&lt;dates&gt;&lt;pub-dates&gt;&lt;date&gt;Jul 30&lt;/date&gt;&lt;/pub-dates&gt;&lt;year&gt;2012&lt;/year&gt;&lt;/dates&gt;&lt;keywords&gt;&lt;keyword&gt;Algorithms&lt;/keyword&gt;&lt;keyword&gt;Computational Biology&lt;/keyword&gt;&lt;keyword&gt;Databases, Protein&lt;/keyword&gt;&lt;keyword&gt;Models, Molecular&lt;/keyword&gt;&lt;keyword&gt;Protein Conformation&lt;/keyword&gt;&lt;keyword&gt;Proteins&lt;/keyword&gt;&lt;keyword&gt;Software&lt;/keyword&gt;&lt;keyword&gt;Thermodynamics&lt;/keyword&gt;&lt;/keywords&gt;&lt;urls&gt;&lt;related-urls&gt;&lt;url&gt;https://www.ncbi.nlm.nih.gov/pubmed/22565567&lt;/url&gt;&lt;/related-urls&gt;&lt;/urls&gt;&lt;isbn&gt;1096-987X&lt;/isbn&gt;&lt;custom2&gt;PMC3432414&lt;/custom2&gt;&lt;titles&gt;&lt;title&gt;Structural informatics, modeling, and design with an open-source Molecular Software Library (MSL)&lt;/title&gt;&lt;secondary-title&gt;J Comput Chem&lt;/secondary-title&gt;&lt;/titles&gt;&lt;pages&gt;1645-61&lt;/pages&gt;&lt;number&gt;20&lt;/number&gt;&lt;contributors&gt;&lt;authors&gt;&lt;author&gt;Kulp, D. W.&lt;/author&gt;&lt;author&gt;Subramaniam, S.&lt;/author&gt;&lt;author&gt;Donald, J. E.&lt;/author&gt;&lt;author&gt;Hannigan, B. T.&lt;/author&gt;&lt;author&gt;Mueller, B. K.&lt;/author&gt;&lt;author&gt;Grigoryan, G.&lt;/author&gt;&lt;author&gt;Senes, A.&lt;/author&gt;&lt;/authors&gt;&lt;/contributors&gt;&lt;edition&gt;20120508&lt;/edition&gt;&lt;language&gt;eng&lt;/language&gt;&lt;added-date format="utc"&gt;1705532904&lt;/added-date&gt;&lt;ref-type name="Journal Article"&gt;17&lt;/ref-type&gt;&lt;auth-address&gt;IAVI, Scripps Research Institute, La Jolla, San Diego, California, USA.&lt;/auth-address&gt;&lt;rec-number&gt;22&lt;/rec-number&gt;&lt;last-updated-date format="utc"&gt;1711472299&lt;/last-updated-date&gt;&lt;accession-num&gt;22565567&lt;/accession-num&gt;&lt;electronic-resource-num&gt;10.1002/jcc.22968&lt;/electronic-resource-num&gt;&lt;volume&gt;33&lt;/volume&gt;&lt;/record&gt;&lt;/Cite&gt;&lt;/EndNote&gt;</w:instrText>
+      </w:r>
+      <w:r>
+        <w:fldChar w:fldCharType="separate"/>
+      </w:r>
+      <w:r>
+        <w:rPr>
+          <w:noProof/>
+        </w:rPr>
+        <w:t>(Kulp et al., 2012)</w:t>
+      </w:r>
+      <w:r>
+        <w:fldChar w:fldCharType="end"/>
+      </w:r>
+      <w:r>
+        <w:t>.</w:t>
+      </w:r>
+      <w:r>
+        <w:t xml:space="preserve"> </w:t>
+      </w:r>
+      <w:proofErr w:type="gramStart"/>
+      <w:r>
+        <w:t>Similar to</w:t>
+      </w:r>
+      <w:proofErr w:type="gramEnd"/>
+      <w:r>
+        <w:t xml:space="preserve"> Rosetta, MSL houses a variety of tools to perform MP structure prediction. These tools include the ability to transform proteins in space, mutate specific residues, extract geometric information from known structures, and predict the structure and energetics of an input sequence. </w:t>
       </w:r>
       <w:r>
         <w:t>Additionally, it has been used to develop the CATM algorithm using two energy terms parameterized by CHARMM: hydrogen bonding and van der Waals packing. The CATM algorithm</w:t>
       </w:r>
       <w:r>
-        <w:t xml:space="preserve"> has been used to predict the structures of both known and unknown TM dimers, and experimental studies have shown that it accurate</w:t>
+        <w:t xml:space="preserve"> has been </w:t>
+      </w:r>
+      <w:r>
+        <w:t>applied</w:t>
+      </w:r>
+      <w:r>
+        <w:t xml:space="preserve"> to predict the structures of both known and unknown TM dimers, and experimental studies have shown that it accurate</w:t>
       </w:r>
       <w:r>
         <w:t>ly</w:t>
@@ -7685,6 +8242,50 @@
         <w:spacing w:line="480" w:lineRule="auto"/>
         <w:ind w:firstLine="360"/>
         <w:jc w:val="both"/>
+        <w:rPr>
+          <w:b/>
+          <w:bCs/>
+        </w:rPr>
+      </w:pPr>
+      <w:r>
+        <w:rPr>
+          <w:b/>
+          <w:bCs/>
+        </w:rPr>
+        <w:lastRenderedPageBreak/>
+        <w:t>Could add in a paragraph of some of the newer tools that have been made available…</w:t>
+      </w:r>
+      <w:proofErr w:type="spellStart"/>
+      <w:r>
+        <w:rPr>
+          <w:b/>
+          <w:bCs/>
+        </w:rPr>
+        <w:t>ESMfold</w:t>
+      </w:r>
+      <w:proofErr w:type="spellEnd"/>
+      <w:r>
+        <w:rPr>
+          <w:b/>
+          <w:bCs/>
+        </w:rPr>
+        <w:t xml:space="preserve"> and </w:t>
+      </w:r>
+      <w:proofErr w:type="gramStart"/>
+      <w:r>
+        <w:rPr>
+          <w:b/>
+          <w:bCs/>
+        </w:rPr>
+        <w:t>others</w:t>
+      </w:r>
+      <w:proofErr w:type="gramEnd"/>
+    </w:p>
+    <w:p>
+      <w:pPr>
+        <w:spacing w:line="480" w:lineRule="auto"/>
+        <w:ind w:firstLine="360"/>
+        <w:jc w:val="both"/>
       </w:pPr>
       <w:r>
         <w:t>Most notably, at the 2020 Critical Assessment of Structure Prediction</w:t>
@@ -7894,11 +8495,7 @@
       </w:r>
       <w:proofErr w:type="spellEnd"/>
       <w:r>
-        <w:t xml:space="preserve">, improving on the Rosetta prediction by </w:t>
-      </w:r>
-      <w:r>
-        <w:lastRenderedPageBreak/>
-        <w:t xml:space="preserve">incorporating a similar architecture to AlphaFold, with the addition of a third track network that connects sequence, residue-residue distances, and atomic coordinates </w:t>
+        <w:t xml:space="preserve">, improving on the Rosetta prediction by incorporating a similar architecture to AlphaFold, with the addition of a third track network that connects sequence, residue-residue distances, and atomic coordinates </w:t>
       </w:r>
       <w:r>
         <w:fldChar w:fldCharType="begin">
@@ -8156,7 +8753,7 @@
         <w:t>. The disparity between soluble proteins and MPs in the PDB contributes to these limitations, making small TM proteins difficult to predict.</w:t>
       </w:r>
       <w:r>
-        <w:t xml:space="preserve"> (slightly better ending sentence? Haven’t mentioned that small TMs aren’t often found?)</w:t>
+        <w:t xml:space="preserve"> </w:t>
       </w:r>
     </w:p>
     <w:p>
@@ -8185,9 +8782,14 @@
         <w:t>ing</w:t>
       </w:r>
       <w:r>
-        <w:t xml:space="preserve"> at the experimental and computational interface</w:t>
+        <w:t xml:space="preserve"> at the experimental and computational </w:t>
+      </w:r>
+      <w:proofErr w:type="gramStart"/>
+      <w:r>
+        <w:t>interface</w:t>
       </w:r>
       <w:bookmarkEnd w:id="15"/>
+      <w:proofErr w:type="gramEnd"/>
     </w:p>
     <w:p>
       <w:pPr>
@@ -8228,7 +8830,11 @@
         <w:t>high throughput using computation, there is a rising boon for complementary high-throughput experiments.</w:t>
       </w:r>
       <w:r>
-        <w:t xml:space="preserve"> My research is at the interface of computational and experimental design, utilizing computational tools to predict and create homodimer structures with novel sequences to be tested with a complementary high-throughput assay. </w:t>
+        <w:t xml:space="preserve"> My research is at the interface of computational and </w:t>
+      </w:r>
+      <w:r>
+        <w:lastRenderedPageBreak/>
+        <w:t xml:space="preserve">experimental design, utilizing computational tools to predict and create homodimer structures with novel sequences to be tested with a complementary high-throughput assay. </w:t>
       </w:r>
     </w:p>
     <w:p>
@@ -8263,7 +8869,6 @@
           <w:b/>
           <w:bCs w:val="0"/>
         </w:rPr>
-        <w:lastRenderedPageBreak/>
         <w:t>Thesis o</w:t>
       </w:r>
       <w:r>
@@ -8316,10 +8921,18 @@
         <w:t xml:space="preserve">my </w:t>
       </w:r>
       <w:r>
-        <w:t xml:space="preserve">graduate school </w:t>
-      </w:r>
-      <w:r>
-        <w:t xml:space="preserve">work to be published in the near future. In this paper, </w:t>
+        <w:t xml:space="preserve">graduate </w:t>
+      </w:r>
+      <w:proofErr w:type="gramStart"/>
+      <w:r>
+        <w:t xml:space="preserve">school </w:t>
+      </w:r>
+      <w:r>
+        <w:t>work</w:t>
+      </w:r>
+      <w:proofErr w:type="gramEnd"/>
+      <w:r>
+        <w:t xml:space="preserve"> to be published in the near future. In this paper, </w:t>
       </w:r>
       <w:r>
         <w:t xml:space="preserve">I determined that van der Waals packing is a weak driving force that leads to association of MP homodimers. </w:t>
@@ -8411,6 +9024,7 @@
           <w:b/>
           <w:bCs/>
         </w:rPr>
+        <w:lastRenderedPageBreak/>
         <w:t>In Chapter 4</w:t>
       </w:r>
       <w:r>
@@ -8492,11 +9106,7 @@
         <w:t xml:space="preserve">fully transparent thoughts on how my research affected my physical, emotional, and mental well-being. </w:t>
       </w:r>
       <w:r>
-        <w:t xml:space="preserve">I showcase a bit of </w:t>
-      </w:r>
-      <w:r>
-        <w:lastRenderedPageBreak/>
-        <w:t xml:space="preserve">creativity in sharing these thoughts on how science and research has </w:t>
+        <w:t xml:space="preserve">I showcase a bit of creativity in sharing these thoughts on how science and research has </w:t>
       </w:r>
       <w:r>
         <w:t>helped me grow</w:t>
@@ -8694,16 +9304,36 @@
         <w:spacing w:after="240"/>
       </w:pPr>
       <w:r>
-        <w:t xml:space="preserve">Braun T, Koehler Leman J, &amp; OF, L. (2015). </w:t>
-      </w:r>
-      <w:r>
-        <w:rPr>
-          <w:b/>
-        </w:rPr>
-        <w:t>Combining Evolutionary Information and an Iterative Sampling Strategy for Accurate Protein Structure Prediction</w:t>
-      </w:r>
-      <w:r>
-        <w:t>. In: PLOS Computational Biology.</w:t>
+        <w:t xml:space="preserve">Benedicto, A., García-Kamiruaga, I., &amp; Arteta, B. (2021). Neuropilin-1: A feasible link between liver pathologies and COVID-19. </w:t>
+      </w:r>
+      <w:r>
+        <w:rPr>
+          <w:i/>
+        </w:rPr>
+        <w:t>World J Gastroenterol</w:t>
+      </w:r>
+      <w:r>
+        <w:t>,</w:t>
+      </w:r>
+      <w:r>
+        <w:rPr>
+          <w:i/>
+        </w:rPr>
+        <w:t xml:space="preserve"> 27</w:t>
+      </w:r>
+      <w:r>
+        <w:t xml:space="preserve">(24), 3516-3529. </w:t>
+      </w:r>
+      <w:hyperlink r:id="rId12" w:history="1">
+        <w:r>
+          <w:rPr>
+            <w:rStyle w:val="Hyperlink"/>
+          </w:rPr>
+          <w:t>https://doi.org/10.3748/wjg.v27.i24.3516</w:t>
+        </w:r>
+      </w:hyperlink>
+      <w:r>
+        <w:t xml:space="preserve"> </w:t>
       </w:r>
     </w:p>
     <w:p>
@@ -8712,36 +9342,16 @@
         <w:spacing w:after="240"/>
       </w:pPr>
       <w:r>
-        <w:t xml:space="preserve">Doura, A. K., &amp; Fleming, K. G. (2004). Complex interactions at the helix-helix interface stabilize the glycophorin A transmembrane dimer. </w:t>
-      </w:r>
-      <w:r>
-        <w:rPr>
-          <w:i/>
-        </w:rPr>
-        <w:t>J Mol Biol</w:t>
-      </w:r>
-      <w:r>
-        <w:t>,</w:t>
-      </w:r>
-      <w:r>
-        <w:rPr>
-          <w:i/>
-        </w:rPr>
-        <w:t xml:space="preserve"> 343</w:t>
-      </w:r>
-      <w:r>
-        <w:t xml:space="preserve">(5), 1487-1497. </w:t>
-      </w:r>
-      <w:hyperlink r:id="rId12" w:history="1">
-        <w:r>
-          <w:rPr>
-            <w:rStyle w:val="Hyperlink"/>
-          </w:rPr>
-          <w:t>https://doi.org/10.1016/j.jmb.2004.09.011</w:t>
-        </w:r>
-      </w:hyperlink>
-      <w:r>
-        <w:t xml:space="preserve"> </w:t>
+        <w:t xml:space="preserve">Braun T, Koehler Leman J, &amp; OF, L. (2015). </w:t>
+      </w:r>
+      <w:r>
+        <w:rPr>
+          <w:b/>
+        </w:rPr>
+        <w:t>Combining Evolutionary Information and an Iterative Sampling Strategy for Accurate Protein Structure Prediction</w:t>
+      </w:r>
+      <w:r>
+        <w:t>. In: PLOS Computational Biology.</w:t>
       </w:r>
     </w:p>
     <w:p>
@@ -8750,13 +9360,13 @@
         <w:spacing w:after="240"/>
       </w:pPr>
       <w:r>
-        <w:t xml:space="preserve">Díaz Vázquez, G., Cui, Q., &amp; Senes, A. (2023). Thermodynamic analysis of the GAS. </w:t>
+        <w:t xml:space="preserve">Doura, A. K., &amp; Fleming, K. G. (2004). Complex interactions at the helix-helix interface stabilize the glycophorin A transmembrane dimer. </w:t>
       </w:r>
       <w:r>
         <w:rPr>
           <w:i/>
         </w:rPr>
-        <w:t>Biophys J</w:t>
+        <w:t>J Mol Biol</w:t>
       </w:r>
       <w:r>
         <w:t>,</w:t>
@@ -8765,17 +9375,17 @@
         <w:rPr>
           <w:i/>
         </w:rPr>
-        <w:t xml:space="preserve"> 122</w:t>
-      </w:r>
-      <w:r>
-        <w:t xml:space="preserve">(1), 143-155. </w:t>
+        <w:t xml:space="preserve"> 343</w:t>
+      </w:r>
+      <w:r>
+        <w:t xml:space="preserve">(5), 1487-1497. </w:t>
       </w:r>
       <w:hyperlink r:id="rId13" w:history="1">
         <w:r>
           <w:rPr>
             <w:rStyle w:val="Hyperlink"/>
           </w:rPr>
-          <w:t>https://doi.org/10.1016/j.bpj.2022.11.018</w:t>
+          <w:t>https://doi.org/10.1016/j.jmb.2004.09.011</w:t>
         </w:r>
       </w:hyperlink>
       <w:r>
@@ -8788,13 +9398,13 @@
         <w:spacing w:after="240"/>
       </w:pPr>
       <w:r>
-        <w:t xml:space="preserve">Fisher, L. E., Engelman, D. M., &amp; Sturgis, J. N. (1999). Detergents modulate dimerization, but not helicity, of the glycophorin A transmembrane domain. </w:t>
+        <w:t xml:space="preserve">Díaz Vázquez, G., Cui, Q., &amp; Senes, A. (2023). Thermodynamic analysis of the GAS. </w:t>
       </w:r>
       <w:r>
         <w:rPr>
           <w:i/>
         </w:rPr>
-        <w:t>J Mol Biol</w:t>
+        <w:t>Biophys J</w:t>
       </w:r>
       <w:r>
         <w:t>,</w:t>
@@ -8803,17 +9413,17 @@
         <w:rPr>
           <w:i/>
         </w:rPr>
-        <w:t xml:space="preserve"> 293</w:t>
-      </w:r>
-      <w:r>
-        <w:t xml:space="preserve">(3), 639-651. </w:t>
+        <w:t xml:space="preserve"> 122</w:t>
+      </w:r>
+      <w:r>
+        <w:t xml:space="preserve">(1), 143-155. </w:t>
       </w:r>
       <w:hyperlink r:id="rId14" w:history="1">
         <w:r>
           <w:rPr>
             <w:rStyle w:val="Hyperlink"/>
           </w:rPr>
-          <w:t>https://doi.org/10.1006/jmbi.1999.3126</w:t>
+          <w:t>https://doi.org/10.1016/j.bpj.2022.11.018</w:t>
         </w:r>
       </w:hyperlink>
       <w:r>
@@ -8826,7 +9436,8 @@
         <w:spacing w:after="240"/>
       </w:pPr>
       <w:r>
-        <w:t xml:space="preserve">Fleming, K. G., Ackerman, A. L., &amp; Engelman, D. M. (1997). The effect of point mutations on the free energy of transmembrane alpha-helix dimerization. </w:t>
+        <w:lastRenderedPageBreak/>
+        <w:t xml:space="preserve">Fisher, L. E., Engelman, D. M., &amp; Sturgis, J. N. (1999). Detergents modulate dimerization, but not helicity, of the glycophorin A transmembrane domain. </w:t>
       </w:r>
       <w:r>
         <w:rPr>
@@ -8841,17 +9452,17 @@
         <w:rPr>
           <w:i/>
         </w:rPr>
-        <w:t xml:space="preserve"> 272</w:t>
-      </w:r>
-      <w:r>
-        <w:t xml:space="preserve">(2), 266-275. </w:t>
+        <w:t xml:space="preserve"> 293</w:t>
+      </w:r>
+      <w:r>
+        <w:t xml:space="preserve">(3), 639-651. </w:t>
       </w:r>
       <w:hyperlink r:id="rId15" w:history="1">
         <w:r>
           <w:rPr>
             <w:rStyle w:val="Hyperlink"/>
           </w:rPr>
-          <w:t>https://doi.org/10.1006/jmbi.1997.1236</w:t>
+          <w:t>https://doi.org/10.1006/jmbi.1999.3126</w:t>
         </w:r>
       </w:hyperlink>
       <w:r>
@@ -8864,13 +9475,13 @@
         <w:spacing w:after="240"/>
       </w:pPr>
       <w:r>
-        <w:t xml:space="preserve">Fleming, K. G., &amp; Engelman, D. M. (2001). Specificity in transmembrane helix-helix interactions can define a hierarchy of stability for sequence variants. </w:t>
+        <w:t xml:space="preserve">Fleming, K. G., Ackerman, A. L., &amp; Engelman, D. M. (1997). The effect of point mutations on the free energy of transmembrane alpha-helix dimerization. </w:t>
       </w:r>
       <w:r>
         <w:rPr>
           <w:i/>
         </w:rPr>
-        <w:t>Proc Natl Acad Sci U S A</w:t>
+        <w:t>J Mol Biol</w:t>
       </w:r>
       <w:r>
         <w:t>,</w:t>
@@ -8879,17 +9490,17 @@
         <w:rPr>
           <w:i/>
         </w:rPr>
-        <w:t xml:space="preserve"> 98</w:t>
-      </w:r>
-      <w:r>
-        <w:t xml:space="preserve">(25), 14340-14344. </w:t>
+        <w:t xml:space="preserve"> 272</w:t>
+      </w:r>
+      <w:r>
+        <w:t xml:space="preserve">(2), 266-275. </w:t>
       </w:r>
       <w:hyperlink r:id="rId16" w:history="1">
         <w:r>
           <w:rPr>
             <w:rStyle w:val="Hyperlink"/>
           </w:rPr>
-          <w:t>https://doi.org/10.1073/pnas.251367498</w:t>
+          <w:t>https://doi.org/10.1006/jmbi.1997.1236</w:t>
         </w:r>
       </w:hyperlink>
       <w:r>
@@ -8902,13 +9513,13 @@
         <w:spacing w:after="240"/>
       </w:pPr>
       <w:r>
-        <w:t xml:space="preserve">Januliene, D., &amp; Moeller, A. (2021). Single-Particle Cryo-EM of Membrane Proteins. </w:t>
+        <w:t xml:space="preserve">Fleming, K. G., &amp; Engelman, D. M. (2001). Specificity in transmembrane helix-helix interactions can define a hierarchy of stability for sequence variants. </w:t>
       </w:r>
       <w:r>
         <w:rPr>
           <w:i/>
         </w:rPr>
-        <w:t>Methods Mol Biol</w:t>
+        <w:t>Proc Natl Acad Sci U S A</w:t>
       </w:r>
       <w:r>
         <w:t>,</w:t>
@@ -8917,17 +9528,17 @@
         <w:rPr>
           <w:i/>
         </w:rPr>
-        <w:t xml:space="preserve"> 2302</w:t>
-      </w:r>
-      <w:r>
-        <w:t xml:space="preserve">, 153-178. </w:t>
+        <w:t xml:space="preserve"> 98</w:t>
+      </w:r>
+      <w:r>
+        <w:t xml:space="preserve">(25), 14340-14344. </w:t>
       </w:r>
       <w:hyperlink r:id="rId17" w:history="1">
         <w:r>
           <w:rPr>
             <w:rStyle w:val="Hyperlink"/>
           </w:rPr>
-          <w:t>https://doi.org/10.1007/978-1-0716-1394-8_9</w:t>
+          <w:t>https://doi.org/10.1073/pnas.251367498</w:t>
         </w:r>
       </w:hyperlink>
       <w:r>
@@ -8940,14 +9551,13 @@
         <w:spacing w:after="240"/>
       </w:pPr>
       <w:r>
-        <w:lastRenderedPageBreak/>
-        <w:t xml:space="preserve">Johnson, R. M., Hecht, K., &amp; Deber, C. M. (2007). Aromatic and cation-pi interactions enhance helix-helix association in a membrane environment. </w:t>
+        <w:t xml:space="preserve">Januliene, D., &amp; Moeller, A. (2021). Single-Particle Cryo-EM of Membrane Proteins. </w:t>
       </w:r>
       <w:r>
         <w:rPr>
           <w:i/>
         </w:rPr>
-        <w:t>Biochemistry</w:t>
+        <w:t>Methods Mol Biol</w:t>
       </w:r>
       <w:r>
         <w:t>,</w:t>
@@ -8956,17 +9566,17 @@
         <w:rPr>
           <w:i/>
         </w:rPr>
-        <w:t xml:space="preserve"> 46</w:t>
-      </w:r>
-      <w:r>
-        <w:t xml:space="preserve">(32), 9208-9214. </w:t>
+        <w:t xml:space="preserve"> 2302</w:t>
+      </w:r>
+      <w:r>
+        <w:t xml:space="preserve">, 153-178. </w:t>
       </w:r>
       <w:hyperlink r:id="rId18" w:history="1">
         <w:r>
           <w:rPr>
             <w:rStyle w:val="Hyperlink"/>
           </w:rPr>
-          <w:t>https://doi.org/10.1021/bi7008773</w:t>
+          <w:t>https://doi.org/10.1007/978-1-0716-1394-8_9</w:t>
         </w:r>
       </w:hyperlink>
       <w:r>
@@ -8979,13 +9589,13 @@
         <w:spacing w:after="240"/>
       </w:pPr>
       <w:r>
-        <w:t xml:space="preserve">Jumper, J., Evans, R., Pritzel, A., Green, T., Figurnov, M., Ronneberger, O., . . . Hassabis, D. (2021). Highly accurate protein structure prediction with AlphaFold. </w:t>
+        <w:t xml:space="preserve">Johnson, R. M., Hecht, K., &amp; Deber, C. M. (2007). Aromatic and cation-pi interactions enhance helix-helix association in a membrane environment. </w:t>
       </w:r>
       <w:r>
         <w:rPr>
           <w:i/>
         </w:rPr>
-        <w:t>Nature</w:t>
+        <w:t>Biochemistry</w:t>
       </w:r>
       <w:r>
         <w:t>,</w:t>
@@ -8994,17 +9604,17 @@
         <w:rPr>
           <w:i/>
         </w:rPr>
-        <w:t xml:space="preserve"> 596</w:t>
-      </w:r>
-      <w:r>
-        <w:t xml:space="preserve">(7873), 583-589. </w:t>
+        <w:t xml:space="preserve"> 46</w:t>
+      </w:r>
+      <w:r>
+        <w:t xml:space="preserve">(32), 9208-9214. </w:t>
       </w:r>
       <w:hyperlink r:id="rId19" w:history="1">
         <w:r>
           <w:rPr>
             <w:rStyle w:val="Hyperlink"/>
           </w:rPr>
-          <w:t>https://doi.org/10.1038/s41586-021-03819-2</w:t>
+          <w:t>https://doi.org/10.1021/bi7008773</w:t>
         </w:r>
       </w:hyperlink>
       <w:r>
@@ -9017,13 +9627,13 @@
         <w:spacing w:after="240"/>
       </w:pPr>
       <w:r>
-        <w:t xml:space="preserve">Keener, J. E., Zhang, G., &amp; Marty, M. T. (2021). Native Mass Spectrometry of Membrane Proteins. </w:t>
+        <w:t xml:space="preserve">Jumper, J., Evans, R., Pritzel, A., Green, T., Figurnov, M., Ronneberger, O., . . . Hassabis, D. (2021). Highly accurate protein structure prediction with AlphaFold. </w:t>
       </w:r>
       <w:r>
         <w:rPr>
           <w:i/>
         </w:rPr>
-        <w:t>Anal Chem</w:t>
+        <w:t>Nature</w:t>
       </w:r>
       <w:r>
         <w:t>,</w:t>
@@ -9032,17 +9642,17 @@
         <w:rPr>
           <w:i/>
         </w:rPr>
-        <w:t xml:space="preserve"> 93</w:t>
-      </w:r>
-      <w:r>
-        <w:t xml:space="preserve">(1), 583-597. </w:t>
+        <w:t xml:space="preserve"> 596</w:t>
+      </w:r>
+      <w:r>
+        <w:t xml:space="preserve">(7873), 583-589. </w:t>
       </w:r>
       <w:hyperlink r:id="rId20" w:history="1">
         <w:r>
           <w:rPr>
             <w:rStyle w:val="Hyperlink"/>
           </w:rPr>
-          <w:t>https://doi.org/10.1021/acs.analchem.0c04342</w:t>
+          <w:t>https://doi.org/10.1038/s41586-021-03819-2</w:t>
         </w:r>
       </w:hyperlink>
       <w:r>
@@ -9055,13 +9665,13 @@
         <w:spacing w:after="240"/>
       </w:pPr>
       <w:r>
-        <w:t xml:space="preserve">Kermani, A. A. (2021). A guide to membrane protein X-ray crystallography. </w:t>
+        <w:t xml:space="preserve">Keener, J. E., Zhang, G., &amp; Marty, M. T. (2021). Native Mass Spectrometry of Membrane Proteins. </w:t>
       </w:r>
       <w:r>
         <w:rPr>
           <w:i/>
         </w:rPr>
-        <w:t>FEBS J</w:t>
+        <w:t>Anal Chem</w:t>
       </w:r>
       <w:r>
         <w:t>,</w:t>
@@ -9070,17 +9680,17 @@
         <w:rPr>
           <w:i/>
         </w:rPr>
-        <w:t xml:space="preserve"> 288</w:t>
-      </w:r>
-      <w:r>
-        <w:t xml:space="preserve">(20), 5788-5804. </w:t>
+        <w:t xml:space="preserve"> 93</w:t>
+      </w:r>
+      <w:r>
+        <w:t xml:space="preserve">(1), 583-597. </w:t>
       </w:r>
       <w:hyperlink r:id="rId21" w:history="1">
         <w:r>
           <w:rPr>
             <w:rStyle w:val="Hyperlink"/>
           </w:rPr>
-          <w:t>https://doi.org/10.1111/febs.15676</w:t>
+          <w:t>https://doi.org/10.1021/acs.analchem.0c04342</w:t>
         </w:r>
       </w:hyperlink>
       <w:r>
@@ -9093,13 +9703,13 @@
         <w:spacing w:after="240"/>
       </w:pPr>
       <w:r>
-        <w:t xml:space="preserve">Koehler Leman, J., Mueller, B. K., &amp; Gray, J. J. (2017). Expanding the toolkit for membrane protein modeling in Rosetta. </w:t>
+        <w:t xml:space="preserve">Kermani, A. A. (2021). A guide to membrane protein X-ray crystallography. </w:t>
       </w:r>
       <w:r>
         <w:rPr>
           <w:i/>
         </w:rPr>
-        <w:t>Bioinformatics</w:t>
+        <w:t>FEBS J</w:t>
       </w:r>
       <w:r>
         <w:t>,</w:t>
@@ -9108,17 +9718,17 @@
         <w:rPr>
           <w:i/>
         </w:rPr>
-        <w:t xml:space="preserve"> 33</w:t>
-      </w:r>
-      <w:r>
-        <w:t xml:space="preserve">(5), 754-756. </w:t>
+        <w:t xml:space="preserve"> 288</w:t>
+      </w:r>
+      <w:r>
+        <w:t xml:space="preserve">(20), 5788-5804. </w:t>
       </w:r>
       <w:hyperlink r:id="rId22" w:history="1">
         <w:r>
           <w:rPr>
             <w:rStyle w:val="Hyperlink"/>
           </w:rPr>
-          <w:t>https://doi.org/10.1093/bioinformatics/btw716</w:t>
+          <w:t>https://doi.org/10.1111/febs.15676</w:t>
         </w:r>
       </w:hyperlink>
       <w:r>
@@ -9131,13 +9741,13 @@
         <w:spacing w:after="240"/>
       </w:pPr>
       <w:r>
-        <w:t xml:space="preserve">Laganowsky, A., Reading, E., Hopper, J. T., &amp; Robinson, C. V. (2013). Mass spectrometry of intact membrane protein complexes. </w:t>
+        <w:t xml:space="preserve">Koehler Leman, J., Mueller, B. K., &amp; Gray, J. J. (2017). Expanding the toolkit for membrane protein modeling in Rosetta. </w:t>
       </w:r>
       <w:r>
         <w:rPr>
           <w:i/>
         </w:rPr>
-        <w:t>Nat Protoc</w:t>
+        <w:t>Bioinformatics</w:t>
       </w:r>
       <w:r>
         <w:t>,</w:t>
@@ -9146,17 +9756,17 @@
         <w:rPr>
           <w:i/>
         </w:rPr>
-        <w:t xml:space="preserve"> 8</w:t>
-      </w:r>
-      <w:r>
-        <w:t xml:space="preserve">(4), 639-651. </w:t>
+        <w:t xml:space="preserve"> 33</w:t>
+      </w:r>
+      <w:r>
+        <w:t xml:space="preserve">(5), 754-756. </w:t>
       </w:r>
       <w:hyperlink r:id="rId23" w:history="1">
         <w:r>
           <w:rPr>
             <w:rStyle w:val="Hyperlink"/>
           </w:rPr>
-          <w:t>https://doi.org/10.1038/nprot.2013.024</w:t>
+          <w:t>https://doi.org/10.1093/bioinformatics/btw716</w:t>
         </w:r>
       </w:hyperlink>
       <w:r>
@@ -9169,13 +9779,13 @@
         <w:spacing w:after="240"/>
       </w:pPr>
       <w:r>
-        <w:t xml:space="preserve">Liang, B., &amp; Tamm, L. K. (2016). NMR as a tool to investigate the structure, dynamics and function of membrane proteins. </w:t>
+        <w:t xml:space="preserve">Kulp, D. W., Subramaniam, S., Donald, J. E., Hannigan, B. T., Mueller, B. K., Grigoryan, G., &amp; Senes, A. (2012). Structural informatics, modeling, and design with an open-source Molecular Software Library (MSL). </w:t>
       </w:r>
       <w:r>
         <w:rPr>
           <w:i/>
         </w:rPr>
-        <w:t>Nat Struct Mol Biol</w:t>
+        <w:t>J Comput Chem</w:t>
       </w:r>
       <w:r>
         <w:t>,</w:t>
@@ -9184,17 +9794,17 @@
         <w:rPr>
           <w:i/>
         </w:rPr>
-        <w:t xml:space="preserve"> 23</w:t>
-      </w:r>
-      <w:r>
-        <w:t xml:space="preserve">(6), 468-474. </w:t>
+        <w:t xml:space="preserve"> 33</w:t>
+      </w:r>
+      <w:r>
+        <w:t xml:space="preserve">(20), 1645-1661. </w:t>
       </w:r>
       <w:hyperlink r:id="rId24" w:history="1">
         <w:r>
           <w:rPr>
             <w:rStyle w:val="Hyperlink"/>
           </w:rPr>
-          <w:t>https://doi.org/10.1038/nsmb.3226</w:t>
+          <w:t>https://doi.org/10.1002/jcc.22968</w:t>
         </w:r>
       </w:hyperlink>
       <w:r>
@@ -9207,13 +9817,13 @@
         <w:spacing w:after="240"/>
       </w:pPr>
       <w:r>
-        <w:t xml:space="preserve">Liu, Y., Engelman, D. M., &amp; Gerstein, M. (2002). Genomic analysis of membrane protein families: abundance and conserved motifs. </w:t>
+        <w:t xml:space="preserve">Laganowsky, A., Reading, E., Hopper, J. T., &amp; Robinson, C. V. (2013). Mass spectrometry of intact membrane protein complexes. </w:t>
       </w:r>
       <w:r>
         <w:rPr>
           <w:i/>
         </w:rPr>
-        <w:t>Genome Biol</w:t>
+        <w:t>Nat Protoc</w:t>
       </w:r>
       <w:r>
         <w:t>,</w:t>
@@ -9222,17 +9832,17 @@
         <w:rPr>
           <w:i/>
         </w:rPr>
-        <w:t xml:space="preserve"> 3</w:t>
-      </w:r>
-      <w:r>
-        <w:t xml:space="preserve">(10), research0054. </w:t>
+        <w:t xml:space="preserve"> 8</w:t>
+      </w:r>
+      <w:r>
+        <w:t xml:space="preserve">(4), 639-651. </w:t>
       </w:r>
       <w:hyperlink r:id="rId25" w:history="1">
         <w:r>
           <w:rPr>
             <w:rStyle w:val="Hyperlink"/>
           </w:rPr>
-          <w:t>https://doi.org/10.1186/gb-2002-3-10-research0054</w:t>
+          <w:t>https://doi.org/10.1038/nprot.2013.024</w:t>
         </w:r>
       </w:hyperlink>
       <w:r>
@@ -9245,13 +9855,13 @@
         <w:spacing w:after="240"/>
       </w:pPr>
       <w:r>
-        <w:t xml:space="preserve">Lomize, A. L., &amp; Pogozheva, I. D. (2017). TMDOCK: An Energy-Based Method for Modeling α-Helical Dimers in Membranes. </w:t>
+        <w:t xml:space="preserve">Liang, B., &amp; Tamm, L. K. (2016). NMR as a tool to investigate the structure, dynamics and function of membrane proteins. </w:t>
       </w:r>
       <w:r>
         <w:rPr>
           <w:i/>
         </w:rPr>
-        <w:t>J Mol Biol</w:t>
+        <w:t>Nat Struct Mol Biol</w:t>
       </w:r>
       <w:r>
         <w:t>,</w:t>
@@ -9260,17 +9870,17 @@
         <w:rPr>
           <w:i/>
         </w:rPr>
-        <w:t xml:space="preserve"> 429</w:t>
-      </w:r>
-      <w:r>
-        <w:t xml:space="preserve">(3), 390-398. </w:t>
+        <w:t xml:space="preserve"> 23</w:t>
+      </w:r>
+      <w:r>
+        <w:t xml:space="preserve">(6), 468-474. </w:t>
       </w:r>
       <w:hyperlink r:id="rId26" w:history="1">
         <w:r>
           <w:rPr>
             <w:rStyle w:val="Hyperlink"/>
           </w:rPr>
-          <w:t>https://doi.org/10.1016/j.jmb.2016.09.005</w:t>
+          <w:t>https://doi.org/10.1038/nsmb.3226</w:t>
         </w:r>
       </w:hyperlink>
       <w:r>
@@ -9283,13 +9893,13 @@
         <w:spacing w:after="240"/>
       </w:pPr>
       <w:r>
-        <w:t xml:space="preserve">Maeda, R., Sato, T., Okamoto, K., Yanagawa, M., &amp; Sako, Y. (2018). Lipid-Protein Interplay in Dimerization of Juxtamembrane Domains of Epidermal Growth Factor Receptor. </w:t>
+        <w:t xml:space="preserve">Liu, Y., Engelman, D. M., &amp; Gerstein, M. (2002). Genomic analysis of membrane protein families: abundance and conserved motifs. </w:t>
       </w:r>
       <w:r>
         <w:rPr>
           <w:i/>
         </w:rPr>
-        <w:t>Biophys J</w:t>
+        <w:t>Genome Biol</w:t>
       </w:r>
       <w:r>
         <w:t>,</w:t>
@@ -9298,17 +9908,17 @@
         <w:rPr>
           <w:i/>
         </w:rPr>
-        <w:t xml:space="preserve"> 114</w:t>
-      </w:r>
-      <w:r>
-        <w:t xml:space="preserve">(4), 893-903. </w:t>
+        <w:t xml:space="preserve"> 3</w:t>
+      </w:r>
+      <w:r>
+        <w:t xml:space="preserve">(10), research0054. </w:t>
       </w:r>
       <w:hyperlink r:id="rId27" w:history="1">
         <w:r>
           <w:rPr>
             <w:rStyle w:val="Hyperlink"/>
           </w:rPr>
-          <w:t>https://doi.org/10.1016/j.bpj.2017.12.029</w:t>
+          <w:t>https://doi.org/10.1186/gb-2002-3-10-research0054</w:t>
         </w:r>
       </w:hyperlink>
       <w:r>
@@ -9321,13 +9931,13 @@
         <w:spacing w:after="240"/>
       </w:pPr>
       <w:r>
-        <w:t xml:space="preserve">Marinko, J. T., Huang, H., Penn, W. D., Capra, J. A., Schlebach, J. P., &amp; Sanders, C. R. (2019). Folding and Misfolding of Human Membrane Proteins in Health and Disease: From Single Molecules to Cellular Proteostasis. </w:t>
+        <w:t xml:space="preserve">Lomize, A. L., &amp; Pogozheva, I. D. (2017). TMDOCK: An Energy-Based Method for Modeling α-Helical Dimers in Membranes. </w:t>
       </w:r>
       <w:r>
         <w:rPr>
           <w:i/>
         </w:rPr>
-        <w:t>Chem Rev</w:t>
+        <w:t>J Mol Biol</w:t>
       </w:r>
       <w:r>
         <w:t>,</w:t>
@@ -9336,17 +9946,17 @@
         <w:rPr>
           <w:i/>
         </w:rPr>
-        <w:t xml:space="preserve"> 119</w:t>
-      </w:r>
-      <w:r>
-        <w:t xml:space="preserve">(9), 5537-5606. </w:t>
+        <w:t xml:space="preserve"> 429</w:t>
+      </w:r>
+      <w:r>
+        <w:t xml:space="preserve">(3), 390-398. </w:t>
       </w:r>
       <w:hyperlink r:id="rId28" w:history="1">
         <w:r>
           <w:rPr>
             <w:rStyle w:val="Hyperlink"/>
           </w:rPr>
-          <w:t>https://doi.org/10.1021/acs.chemrev.8b00532</w:t>
+          <w:t>https://doi.org/10.1016/j.jmb.2016.09.005</w:t>
         </w:r>
       </w:hyperlink>
       <w:r>
@@ -9359,13 +9969,14 @@
         <w:spacing w:after="240"/>
       </w:pPr>
       <w:r>
-        <w:t xml:space="preserve">Mueller, B. K., Subramaniam, S., &amp; Senes, A. (2014). A frequent, GxxxG-mediated, transmembrane association motif is optimized for the formation of interhelical Cα-H hydrogen bonds. </w:t>
+        <w:lastRenderedPageBreak/>
+        <w:t xml:space="preserve">Maeda, R., Sato, T., Okamoto, K., Yanagawa, M., &amp; Sako, Y. (2018). Lipid-Protein Interplay in Dimerization of Juxtamembrane Domains of Epidermal Growth Factor Receptor. </w:t>
       </w:r>
       <w:r>
         <w:rPr>
           <w:i/>
         </w:rPr>
-        <w:t>Proc Natl Acad Sci U S A</w:t>
+        <w:t>Biophys J</w:t>
       </w:r>
       <w:r>
         <w:t>,</w:t>
@@ -9374,17 +9985,17 @@
         <w:rPr>
           <w:i/>
         </w:rPr>
-        <w:t xml:space="preserve"> 111</w:t>
-      </w:r>
-      <w:r>
-        <w:t xml:space="preserve">(10), E888-895. </w:t>
+        <w:t xml:space="preserve"> 114</w:t>
+      </w:r>
+      <w:r>
+        <w:t xml:space="preserve">(4), 893-903. </w:t>
       </w:r>
       <w:hyperlink r:id="rId29" w:history="1">
         <w:r>
           <w:rPr>
             <w:rStyle w:val="Hyperlink"/>
           </w:rPr>
-          <w:t>https://doi.org/10.1073/pnas.1319944111</w:t>
+          <w:t>https://doi.org/10.1016/j.bpj.2017.12.029</w:t>
         </w:r>
       </w:hyperlink>
       <w:r>
@@ -9397,13 +10008,13 @@
         <w:spacing w:after="240"/>
       </w:pPr>
       <w:r>
-        <w:t xml:space="preserve">Polyansky, A. A., Volynsky, P. E., &amp; Efremov, R. G. (2012). Multistate organization of transmembrane helical protein dimers governed by the host membrane. </w:t>
+        <w:t xml:space="preserve">Marinko, J. T., Huang, H., Penn, W. D., Capra, J. A., Schlebach, J. P., &amp; Sanders, C. R. (2019). Folding and Misfolding of Human Membrane Proteins in Health and Disease: From Single Molecules to Cellular Proteostasis. </w:t>
       </w:r>
       <w:r>
         <w:rPr>
           <w:i/>
         </w:rPr>
-        <w:t>J Am Chem Soc</w:t>
+        <w:t>Chem Rev</w:t>
       </w:r>
       <w:r>
         <w:t>,</w:t>
@@ -9412,17 +10023,17 @@
         <w:rPr>
           <w:i/>
         </w:rPr>
-        <w:t xml:space="preserve"> 134</w:t>
-      </w:r>
-      <w:r>
-        <w:t xml:space="preserve">(35), 14390-14400. </w:t>
+        <w:t xml:space="preserve"> 119</w:t>
+      </w:r>
+      <w:r>
+        <w:t xml:space="preserve">(9), 5537-5606. </w:t>
       </w:r>
       <w:hyperlink r:id="rId30" w:history="1">
         <w:r>
           <w:rPr>
             <w:rStyle w:val="Hyperlink"/>
           </w:rPr>
-          <w:t>https://doi.org/10.1021/ja303483k</w:t>
+          <w:t>https://doi.org/10.1021/acs.chemrev.8b00532</w:t>
         </w:r>
       </w:hyperlink>
       <w:r>
@@ -9435,13 +10046,13 @@
         <w:spacing w:after="240"/>
       </w:pPr>
       <w:r>
-        <w:t xml:space="preserve">Popot, J. L., &amp; Engelman, D. M. (1990). Membrane protein folding and oligomerization: the two-stage model. </w:t>
+        <w:t xml:space="preserve">Marshall, J. N., Klein, M. N., Karki, P., Promnares, K., Setua, S., Fan, X., . . . Fontaine, M. J. (2024). Aberrant GPA expression and regulatory function of red blood cells in sickle cell disease. </w:t>
       </w:r>
       <w:r>
         <w:rPr>
           <w:i/>
         </w:rPr>
-        <w:t>Biochemistry</w:t>
+        <w:t>Blood Adv</w:t>
       </w:r>
       <w:r>
         <w:t>,</w:t>
@@ -9450,17 +10061,17 @@
         <w:rPr>
           <w:i/>
         </w:rPr>
-        <w:t xml:space="preserve"> 29</w:t>
-      </w:r>
-      <w:r>
-        <w:t xml:space="preserve">(17), 4031-4037. </w:t>
+        <w:t xml:space="preserve"> 8</w:t>
+      </w:r>
+      <w:r>
+        <w:t xml:space="preserve">(7), 1687-1697. </w:t>
       </w:r>
       <w:hyperlink r:id="rId31" w:history="1">
         <w:r>
           <w:rPr>
             <w:rStyle w:val="Hyperlink"/>
           </w:rPr>
-          <w:t>https://doi.org/10.1021/bi00469a001</w:t>
+          <w:t>https://doi.org/10.1182/bloodadvances.2023011611</w:t>
         </w:r>
       </w:hyperlink>
       <w:r>
@@ -9473,14 +10084,13 @@
         <w:spacing w:after="240"/>
       </w:pPr>
       <w:r>
-        <w:lastRenderedPageBreak/>
-        <w:t xml:space="preserve">Popot, J. L., &amp; Engelman, D. M. (2000). Helical membrane protein folding, stability, and evolution. </w:t>
+        <w:t xml:space="preserve">Mueller, B. K., Subramaniam, S., &amp; Senes, A. (2014). A frequent, GxxxG-mediated, transmembrane association motif is optimized for the formation of interhelical Cα-H hydrogen bonds. </w:t>
       </w:r>
       <w:r>
         <w:rPr>
           <w:i/>
         </w:rPr>
-        <w:t>Annu Rev Biochem</w:t>
+        <w:t>Proc Natl Acad Sci U S A</w:t>
       </w:r>
       <w:r>
         <w:t>,</w:t>
@@ -9489,17 +10099,17 @@
         <w:rPr>
           <w:i/>
         </w:rPr>
-        <w:t xml:space="preserve"> 69</w:t>
-      </w:r>
-      <w:r>
-        <w:t xml:space="preserve">, 881-922. </w:t>
+        <w:t xml:space="preserve"> 111</w:t>
+      </w:r>
+      <w:r>
+        <w:t xml:space="preserve">(10), E888-895. </w:t>
       </w:r>
       <w:hyperlink r:id="rId32" w:history="1">
         <w:r>
           <w:rPr>
             <w:rStyle w:val="Hyperlink"/>
           </w:rPr>
-          <w:t>https://doi.org/10.1146/annurev.biochem.69.1.881</w:t>
+          <w:t>https://doi.org/10.1073/pnas.1319944111</w:t>
         </w:r>
       </w:hyperlink>
       <w:r>
@@ -9512,13 +10122,13 @@
         <w:spacing w:after="240"/>
       </w:pPr>
       <w:r>
-        <w:t xml:space="preserve">Russ, W. P., &amp; Engelman, D. M. (1999). TOXCAT: a measure of transmembrane helix association in a biological membrane. </w:t>
+        <w:t xml:space="preserve">Polyansky, A. A., Volynsky, P. E., &amp; Efremov, R. G. (2012). Multistate organization of transmembrane helical protein dimers governed by the host membrane. </w:t>
       </w:r>
       <w:r>
         <w:rPr>
           <w:i/>
         </w:rPr>
-        <w:t>Proc Natl Acad Sci U S A</w:t>
+        <w:t>J Am Chem Soc</w:t>
       </w:r>
       <w:r>
         <w:t>,</w:t>
@@ -9527,17 +10137,17 @@
         <w:rPr>
           <w:i/>
         </w:rPr>
-        <w:t xml:space="preserve"> 96</w:t>
-      </w:r>
-      <w:r>
-        <w:t xml:space="preserve">(3), 863-868. </w:t>
+        <w:t xml:space="preserve"> 134</w:t>
+      </w:r>
+      <w:r>
+        <w:t xml:space="preserve">(35), 14390-14400. </w:t>
       </w:r>
       <w:hyperlink r:id="rId33" w:history="1">
         <w:r>
           <w:rPr>
             <w:rStyle w:val="Hyperlink"/>
           </w:rPr>
-          <w:t>https://doi.org/10.1073/pnas.96.3.863</w:t>
+          <w:t>https://doi.org/10.1021/ja303483k</w:t>
         </w:r>
       </w:hyperlink>
       <w:r>
@@ -9550,13 +10160,13 @@
         <w:spacing w:after="240"/>
       </w:pPr>
       <w:r>
-        <w:t xml:space="preserve">Scheiner, S., Kar, T., &amp; Gu, Y. (2001). Strength of the Calpha H..O hydrogen bond of amino acid residues. </w:t>
+        <w:t xml:space="preserve">Popot, J. L., &amp; Engelman, D. M. (1990). Membrane protein folding and oligomerization: the two-stage model. </w:t>
       </w:r>
       <w:r>
         <w:rPr>
           <w:i/>
         </w:rPr>
-        <w:t>J Biol Chem</w:t>
+        <w:t>Biochemistry</w:t>
       </w:r>
       <w:r>
         <w:t>,</w:t>
@@ -9565,17 +10175,17 @@
         <w:rPr>
           <w:i/>
         </w:rPr>
-        <w:t xml:space="preserve"> 276</w:t>
-      </w:r>
-      <w:r>
-        <w:t xml:space="preserve">(13), 9832-9837. </w:t>
+        <w:t xml:space="preserve"> 29</w:t>
+      </w:r>
+      <w:r>
+        <w:t xml:space="preserve">(17), 4031-4037. </w:t>
       </w:r>
       <w:hyperlink r:id="rId34" w:history="1">
         <w:r>
           <w:rPr>
             <w:rStyle w:val="Hyperlink"/>
           </w:rPr>
-          <w:t>https://doi.org/10.1074/jbc.M010770200</w:t>
+          <w:t>https://doi.org/10.1021/bi00469a001</w:t>
         </w:r>
       </w:hyperlink>
       <w:r>
@@ -9588,13 +10198,13 @@
         <w:spacing w:after="240"/>
       </w:pPr>
       <w:r>
-        <w:t xml:space="preserve">Schneider, D., &amp; Engelman, D. M. (2003). GALLEX, a measurement of heterologous association of transmembrane helices in a biological membrane. </w:t>
+        <w:t xml:space="preserve">Popot, J. L., &amp; Engelman, D. M. (2000). Helical membrane protein folding, stability, and evolution. </w:t>
       </w:r>
       <w:r>
         <w:rPr>
           <w:i/>
         </w:rPr>
-        <w:t>J Biol Chem</w:t>
+        <w:t>Annu Rev Biochem</w:t>
       </w:r>
       <w:r>
         <w:t>,</w:t>
@@ -9603,17 +10213,17 @@
         <w:rPr>
           <w:i/>
         </w:rPr>
-        <w:t xml:space="preserve"> 278</w:t>
-      </w:r>
-      <w:r>
-        <w:t xml:space="preserve">(5), 3105-3111. </w:t>
+        <w:t xml:space="preserve"> 69</w:t>
+      </w:r>
+      <w:r>
+        <w:t xml:space="preserve">, 881-922. </w:t>
       </w:r>
       <w:hyperlink r:id="rId35" w:history="1">
         <w:r>
           <w:rPr>
             <w:rStyle w:val="Hyperlink"/>
           </w:rPr>
-          <w:t>https://doi.org/10.1074/jbc.M206287200</w:t>
+          <w:t>https://doi.org/10.1146/annurev.biochem.69.1.881</w:t>
         </w:r>
       </w:hyperlink>
       <w:r>
@@ -9626,13 +10236,13 @@
         <w:spacing w:after="240"/>
       </w:pPr>
       <w:r>
-        <w:t xml:space="preserve">Vargas, E., Yarov-Yarovoy, V., Khalili-Araghi, F., Catterall, W. A., Klein, M. L., Tarek, M., . . . Roux, B. (2012). An emerging consensus on voltage-dependent gating from computational modeling and molecular dynamics simulations. </w:t>
+        <w:t xml:space="preserve">Russ, W. P., &amp; Engelman, D. M. (1999). TOXCAT: a measure of transmembrane helix association in a biological membrane. </w:t>
       </w:r>
       <w:r>
         <w:rPr>
           <w:i/>
         </w:rPr>
-        <w:t>J Gen Physiol</w:t>
+        <w:t>Proc Natl Acad Sci U S A</w:t>
       </w:r>
       <w:r>
         <w:t>,</w:t>
@@ -9641,17 +10251,17 @@
         <w:rPr>
           <w:i/>
         </w:rPr>
-        <w:t xml:space="preserve"> 140</w:t>
-      </w:r>
-      <w:r>
-        <w:t xml:space="preserve">(6), 587-594. </w:t>
+        <w:t xml:space="preserve"> 96</w:t>
+      </w:r>
+      <w:r>
+        <w:t xml:space="preserve">(3), 863-868. </w:t>
       </w:r>
       <w:hyperlink r:id="rId36" w:history="1">
         <w:r>
           <w:rPr>
             <w:rStyle w:val="Hyperlink"/>
           </w:rPr>
-          <w:t>https://doi.org/10.1085/jgp.201210873</w:t>
+          <w:t>https://doi.org/10.1073/pnas.96.3.863</w:t>
         </w:r>
       </w:hyperlink>
       <w:r>
@@ -9664,13 +10274,13 @@
         <w:spacing w:after="240"/>
       </w:pPr>
       <w:r>
-        <w:t xml:space="preserve">Vargas, R., Garza, J., Dixon, a. D. A., &amp; Hay, B. P. (2000). How Strong Is the Cα−H···OC Hydrogen Bond? </w:t>
+        <w:t xml:space="preserve">Scheiner, S., Kar, T., &amp; Gu, Y. (2001). Strength of the Calpha H..O hydrogen bond of amino acid residues. </w:t>
       </w:r>
       <w:r>
         <w:rPr>
           <w:i/>
         </w:rPr>
-        <w:t>Journal of the American Chemical Society</w:t>
+        <w:t>J Biol Chem</w:t>
       </w:r>
       <w:r>
         <w:t>,</w:t>
@@ -9679,10 +10289,21 @@
         <w:rPr>
           <w:i/>
         </w:rPr>
-        <w:t xml:space="preserve"> 122</w:t>
-      </w:r>
-      <w:r>
-        <w:t xml:space="preserve">, 4750-4755. </w:t>
+        <w:t xml:space="preserve"> 276</w:t>
+      </w:r>
+      <w:r>
+        <w:t xml:space="preserve">(13), 9832-9837. </w:t>
+      </w:r>
+      <w:hyperlink r:id="rId37" w:history="1">
+        <w:r>
+          <w:rPr>
+            <w:rStyle w:val="Hyperlink"/>
+          </w:rPr>
+          <w:t>https://doi.org/10.1074/jbc.M010770200</w:t>
+        </w:r>
+      </w:hyperlink>
+      <w:r>
+        <w:t xml:space="preserve"> </w:t>
       </w:r>
     </w:p>
     <w:p>
@@ -9691,13 +10312,13 @@
         <w:spacing w:after="240"/>
       </w:pPr>
       <w:r>
-        <w:t xml:space="preserve">Viklund, H., &amp; Elofsson, A. (2008). OCTOPUS: improving topology prediction by two-track ANN-based preference scores and an extended topological grammar. </w:t>
+        <w:t xml:space="preserve">Schneider, D., &amp; Engelman, D. M. (2003). GALLEX, a measurement of heterologous association of transmembrane helices in a biological membrane. </w:t>
       </w:r>
       <w:r>
         <w:rPr>
           <w:i/>
         </w:rPr>
-        <w:t>Bioinformatics</w:t>
+        <w:t>J Biol Chem</w:t>
       </w:r>
       <w:r>
         <w:t>,</w:t>
@@ -9706,17 +10327,17 @@
         <w:rPr>
           <w:i/>
         </w:rPr>
-        <w:t xml:space="preserve"> 24</w:t>
-      </w:r>
-      <w:r>
-        <w:t xml:space="preserve">(15), 1662-1668. </w:t>
-      </w:r>
-      <w:hyperlink r:id="rId37" w:history="1">
+        <w:t xml:space="preserve"> 278</w:t>
+      </w:r>
+      <w:r>
+        <w:t xml:space="preserve">(5), 3105-3111. </w:t>
+      </w:r>
+      <w:hyperlink r:id="rId38" w:history="1">
         <w:r>
           <w:rPr>
             <w:rStyle w:val="Hyperlink"/>
           </w:rPr>
-          <w:t>https://doi.org/10.1093/bioinformatics/btn221</w:t>
+          <w:t>https://doi.org/10.1074/jbc.M206287200</w:t>
         </w:r>
       </w:hyperlink>
       <w:r>
@@ -9729,13 +10350,13 @@
         <w:spacing w:after="240"/>
       </w:pPr>
       <w:r>
-        <w:t xml:space="preserve">Walters, R. F., &amp; DeGrado, W. F. (2006). Helix-packing motifs in membrane proteins. </w:t>
+        <w:t xml:space="preserve">Vargas, E., Yarov-Yarovoy, V., Khalili-Araghi, F., Catterall, W. A., Klein, M. L., Tarek, M., . . . Roux, B. (2012). An emerging consensus on voltage-dependent gating from computational modeling and molecular dynamics simulations. </w:t>
       </w:r>
       <w:r>
         <w:rPr>
           <w:i/>
         </w:rPr>
-        <w:t>Proc Natl Acad Sci U S A</w:t>
+        <w:t>J Gen Physiol</w:t>
       </w:r>
       <w:r>
         <w:t>,</w:t>
@@ -9744,17 +10365,17 @@
         <w:rPr>
           <w:i/>
         </w:rPr>
-        <w:t xml:space="preserve"> 103</w:t>
-      </w:r>
-      <w:r>
-        <w:t xml:space="preserve">(37), 13658-13663. </w:t>
-      </w:r>
-      <w:hyperlink r:id="rId38" w:history="1">
+        <w:t xml:space="preserve"> 140</w:t>
+      </w:r>
+      <w:r>
+        <w:t xml:space="preserve">(6), 587-594. </w:t>
+      </w:r>
+      <w:hyperlink r:id="rId39" w:history="1">
         <w:r>
           <w:rPr>
             <w:rStyle w:val="Hyperlink"/>
           </w:rPr>
-          <w:t>https://doi.org/10.1073/pnas.0605878103</w:t>
+          <w:t>https://doi.org/10.1085/jgp.201210873</w:t>
         </w:r>
       </w:hyperlink>
       <w:r>
@@ -9767,13 +10388,13 @@
         <w:spacing w:after="240"/>
       </w:pPr>
       <w:r>
-        <w:t xml:space="preserve">White, S. H., &amp; Wimley, W. C. (1999). Membrane protein folding and stability: physical principles. </w:t>
+        <w:t xml:space="preserve">Vargas, R., Garza, J., Dixon, a. D. A., &amp; Hay, B. P. (2000). How Strong Is the Cα−H···OC Hydrogen Bond? </w:t>
       </w:r>
       <w:r>
         <w:rPr>
           <w:i/>
         </w:rPr>
-        <w:t>Annu Rev Biophys Biomol Struct</w:t>
+        <w:t>Journal of the American Chemical Society</w:t>
       </w:r>
       <w:r>
         <w:t>,</w:t>
@@ -9782,21 +10403,10 @@
         <w:rPr>
           <w:i/>
         </w:rPr>
-        <w:t xml:space="preserve"> 28</w:t>
-      </w:r>
-      <w:r>
-        <w:t xml:space="preserve">, 319-365. </w:t>
-      </w:r>
-      <w:hyperlink r:id="rId39" w:history="1">
-        <w:r>
-          <w:rPr>
-            <w:rStyle w:val="Hyperlink"/>
-          </w:rPr>
-          <w:t>https://doi.org/10.1146/annurev.biophys.28.1.319</w:t>
-        </w:r>
-      </w:hyperlink>
-      <w:r>
-        <w:t xml:space="preserve"> </w:t>
+        <w:t xml:space="preserve"> 122</w:t>
+      </w:r>
+      <w:r>
+        <w:t xml:space="preserve">, 4750-4755. </w:t>
       </w:r>
     </w:p>
     <w:p>
@@ -9805,13 +10415,13 @@
         <w:spacing w:after="240"/>
       </w:pPr>
       <w:r>
-        <w:t xml:space="preserve">Yano, Y., Takemoto, T., Kobayashi, S., Yasui, H., Sakurai, H., Ohashi, W., . . . Matsuzaki, K. (2002). Topological stability and self-association of a completely hydrophobic model transmembrane helix in lipid bilayers. </w:t>
+        <w:t xml:space="preserve">Vicente, C. M., Ricci, R., Nader, H. B., &amp; Toma, L. (2013). Syndecan-2 is upregulated in colorectal cancer cells through interactions with extracellular matrix produced by stromal fibroblasts. </w:t>
       </w:r>
       <w:r>
         <w:rPr>
           <w:i/>
         </w:rPr>
-        <w:t>Biochemistry</w:t>
+        <w:t>BMC Cell Biol</w:t>
       </w:r>
       <w:r>
         <w:t>,</w:t>
@@ -9820,17 +10430,17 @@
         <w:rPr>
           <w:i/>
         </w:rPr>
-        <w:t xml:space="preserve"> 41</w:t>
-      </w:r>
-      <w:r>
-        <w:t xml:space="preserve">(9), 3073-3080. </w:t>
+        <w:t xml:space="preserve"> 14</w:t>
+      </w:r>
+      <w:r>
+        <w:t xml:space="preserve">, 25. </w:t>
       </w:r>
       <w:hyperlink r:id="rId40" w:history="1">
         <w:r>
           <w:rPr>
             <w:rStyle w:val="Hyperlink"/>
           </w:rPr>
-          <w:t>https://doi.org/10.1021/bi011161y</w:t>
+          <w:t>https://doi.org/10.1186/1471-2121-14-25</w:t>
         </w:r>
       </w:hyperlink>
       <w:r>
@@ -9843,13 +10453,14 @@
         <w:spacing w:after="240"/>
       </w:pPr>
       <w:r>
-        <w:t xml:space="preserve">Yarov-Yarovoy, V., Baker, D., &amp; Catterall, W. A. (2006). Voltage sensor conformations in the open and closed states in ROSETTA structural models of K(+) channels. </w:t>
+        <w:lastRenderedPageBreak/>
+        <w:t xml:space="preserve">Viklund, H., &amp; Elofsson, A. (2008). OCTOPUS: improving topology prediction by two-track ANN-based preference scores and an extended topological grammar. </w:t>
       </w:r>
       <w:r>
         <w:rPr>
           <w:i/>
         </w:rPr>
-        <w:t>Proc Natl Acad Sci U S A</w:t>
+        <w:t>Bioinformatics</w:t>
       </w:r>
       <w:r>
         <w:t>,</w:t>
@@ -9858,17 +10469,17 @@
         <w:rPr>
           <w:i/>
         </w:rPr>
-        <w:t xml:space="preserve"> 103</w:t>
-      </w:r>
-      <w:r>
-        <w:t xml:space="preserve">(19), 7292-7297. </w:t>
+        <w:t xml:space="preserve"> 24</w:t>
+      </w:r>
+      <w:r>
+        <w:t xml:space="preserve">(15), 1662-1668. </w:t>
       </w:r>
       <w:hyperlink r:id="rId41" w:history="1">
         <w:r>
           <w:rPr>
             <w:rStyle w:val="Hyperlink"/>
           </w:rPr>
-          <w:t>https://doi.org/10.1073/pnas.0602350103</w:t>
+          <w:t>https://doi.org/10.1093/bioinformatics/btn221</w:t>
         </w:r>
       </w:hyperlink>
       <w:r>
@@ -9881,13 +10492,13 @@
         <w:spacing w:after="240"/>
       </w:pPr>
       <w:r>
-        <w:t xml:space="preserve">Yarov-Yarovoy, V., Schonbrun, J., &amp; Baker, D. (2006). Multipass membrane protein structure prediction using Rosetta. </w:t>
+        <w:t xml:space="preserve">Walters, R. F., &amp; DeGrado, W. F. (2006). Helix-packing motifs in membrane proteins. </w:t>
       </w:r>
       <w:r>
         <w:rPr>
           <w:i/>
         </w:rPr>
-        <w:t>Proteins</w:t>
+        <w:t>Proc Natl Acad Sci U S A</w:t>
       </w:r>
       <w:r>
         <w:t>,</w:t>
@@ -9896,17 +10507,17 @@
         <w:rPr>
           <w:i/>
         </w:rPr>
-        <w:t xml:space="preserve"> 62</w:t>
-      </w:r>
-      <w:r>
-        <w:t xml:space="preserve">(4), 1010-1025. </w:t>
+        <w:t xml:space="preserve"> 103</w:t>
+      </w:r>
+      <w:r>
+        <w:t xml:space="preserve">(37), 13658-13663. </w:t>
       </w:r>
       <w:hyperlink r:id="rId42" w:history="1">
         <w:r>
           <w:rPr>
             <w:rStyle w:val="Hyperlink"/>
           </w:rPr>
-          <w:t>https://doi.org/10.1002/prot.20817</w:t>
+          <w:t>https://doi.org/10.1073/pnas.0605878103</w:t>
         </w:r>
       </w:hyperlink>
       <w:r>
@@ -9919,6 +10530,158 @@
         <w:spacing w:after="240"/>
       </w:pPr>
       <w:r>
+        <w:t xml:space="preserve">White, S. H., &amp; Wimley, W. C. (1999). Membrane protein folding and stability: physical principles. </w:t>
+      </w:r>
+      <w:r>
+        <w:rPr>
+          <w:i/>
+        </w:rPr>
+        <w:t>Annu Rev Biophys Biomol Struct</w:t>
+      </w:r>
+      <w:r>
+        <w:t>,</w:t>
+      </w:r>
+      <w:r>
+        <w:rPr>
+          <w:i/>
+        </w:rPr>
+        <w:t xml:space="preserve"> 28</w:t>
+      </w:r>
+      <w:r>
+        <w:t xml:space="preserve">, 319-365. </w:t>
+      </w:r>
+      <w:hyperlink r:id="rId43" w:history="1">
+        <w:r>
+          <w:rPr>
+            <w:rStyle w:val="Hyperlink"/>
+          </w:rPr>
+          <w:t>https://doi.org/10.1146/annurev.biophys.28.1.319</w:t>
+        </w:r>
+      </w:hyperlink>
+      <w:r>
+        <w:t xml:space="preserve"> </w:t>
+      </w:r>
+    </w:p>
+    <w:p>
+      <w:pPr>
+        <w:pStyle w:val="EndNoteBibliography"/>
+        <w:spacing w:after="240"/>
+      </w:pPr>
+      <w:r>
+        <w:t xml:space="preserve">Yano, Y., Takemoto, T., Kobayashi, S., Yasui, H., Sakurai, H., Ohashi, W., . . . Matsuzaki, K. (2002). Topological stability and self-association of a completely hydrophobic model transmembrane helix in lipid bilayers. </w:t>
+      </w:r>
+      <w:r>
+        <w:rPr>
+          <w:i/>
+        </w:rPr>
+        <w:t>Biochemistry</w:t>
+      </w:r>
+      <w:r>
+        <w:t>,</w:t>
+      </w:r>
+      <w:r>
+        <w:rPr>
+          <w:i/>
+        </w:rPr>
+        <w:t xml:space="preserve"> 41</w:t>
+      </w:r>
+      <w:r>
+        <w:t xml:space="preserve">(9), 3073-3080. </w:t>
+      </w:r>
+      <w:hyperlink r:id="rId44" w:history="1">
+        <w:r>
+          <w:rPr>
+            <w:rStyle w:val="Hyperlink"/>
+          </w:rPr>
+          <w:t>https://doi.org/10.1021/bi011161y</w:t>
+        </w:r>
+      </w:hyperlink>
+      <w:r>
+        <w:t xml:space="preserve"> </w:t>
+      </w:r>
+    </w:p>
+    <w:p>
+      <w:pPr>
+        <w:pStyle w:val="EndNoteBibliography"/>
+        <w:spacing w:after="240"/>
+      </w:pPr>
+      <w:r>
+        <w:t xml:space="preserve">Yarov-Yarovoy, V., Baker, D., &amp; Catterall, W. A. (2006). Voltage sensor conformations in the open and closed states in ROSETTA structural models of K(+) channels. </w:t>
+      </w:r>
+      <w:r>
+        <w:rPr>
+          <w:i/>
+        </w:rPr>
+        <w:t>Proc Natl Acad Sci U S A</w:t>
+      </w:r>
+      <w:r>
+        <w:t>,</w:t>
+      </w:r>
+      <w:r>
+        <w:rPr>
+          <w:i/>
+        </w:rPr>
+        <w:t xml:space="preserve"> 103</w:t>
+      </w:r>
+      <w:r>
+        <w:t xml:space="preserve">(19), 7292-7297. </w:t>
+      </w:r>
+      <w:hyperlink r:id="rId45" w:history="1">
+        <w:r>
+          <w:rPr>
+            <w:rStyle w:val="Hyperlink"/>
+          </w:rPr>
+          <w:t>https://doi.org/10.1073/pnas.0602350103</w:t>
+        </w:r>
+      </w:hyperlink>
+      <w:r>
+        <w:t xml:space="preserve"> </w:t>
+      </w:r>
+    </w:p>
+    <w:p>
+      <w:pPr>
+        <w:pStyle w:val="EndNoteBibliography"/>
+        <w:spacing w:after="240"/>
+      </w:pPr>
+      <w:r>
+        <w:t xml:space="preserve">Yarov-Yarovoy, V., Schonbrun, J., &amp; Baker, D. (2006). Multipass membrane protein structure prediction using Rosetta. </w:t>
+      </w:r>
+      <w:r>
+        <w:rPr>
+          <w:i/>
+        </w:rPr>
+        <w:t>Proteins</w:t>
+      </w:r>
+      <w:r>
+        <w:t>,</w:t>
+      </w:r>
+      <w:r>
+        <w:rPr>
+          <w:i/>
+        </w:rPr>
+        <w:t xml:space="preserve"> 62</w:t>
+      </w:r>
+      <w:r>
+        <w:t xml:space="preserve">(4), 1010-1025. </w:t>
+      </w:r>
+      <w:hyperlink r:id="rId46" w:history="1">
+        <w:r>
+          <w:rPr>
+            <w:rStyle w:val="Hyperlink"/>
+          </w:rPr>
+          <w:t>https://doi.org/10.1002/prot.20817</w:t>
+        </w:r>
+      </w:hyperlink>
+      <w:r>
+        <w:t xml:space="preserve"> </w:t>
+      </w:r>
+    </w:p>
+    <w:p>
+      <w:pPr>
+        <w:pStyle w:val="EndNoteBibliography"/>
+        <w:spacing w:after="240"/>
+      </w:pPr>
+      <w:r>
         <w:t xml:space="preserve">You, M., Li, E., Wimley, W. C., &amp; Hristova, K. (2005). Forster resonance energy transfer in liposomes: measurements of transmembrane helix dimerization in the native bilayer environment. </w:t>
       </w:r>
       <w:r>
@@ -9939,7 +10702,7 @@
       <w:r>
         <w:t xml:space="preserve">(1), 154-164. </w:t>
       </w:r>
-      <w:hyperlink r:id="rId43" w:history="1">
+      <w:hyperlink r:id="rId47" w:history="1">
         <w:r>
           <w:rPr>
             <w:rStyle w:val="Hyperlink"/>
@@ -9976,7 +10739,7 @@
       <w:r>
         <w:t xml:space="preserve">(5), 2250-2255. </w:t>
       </w:r>
-      <w:hyperlink r:id="rId44" w:history="1">
+      <w:hyperlink r:id="rId48" w:history="1">
         <w:r>
           <w:rPr>
             <w:rStyle w:val="Hyperlink"/>
@@ -9997,7 +10760,7 @@
       </w:r>
     </w:p>
     <w:sectPr>
-      <w:headerReference w:type="default" r:id="rId45"/>
+      <w:headerReference w:type="default" r:id="rId49"/>
       <w:pgSz w:w="12240" w:h="15840"/>
       <w:pgMar w:top="1440" w:right="1440" w:bottom="1440" w:left="1440" w:header="720" w:footer="720" w:gutter="0"/>
       <w:cols w:space="720"/>
@@ -11489,7 +12252,6 @@
   <w:style w:type="character" w:default="1" w:styleId="DefaultParagraphFont">
     <w:name w:val="Default Paragraph Font"/>
     <w:uiPriority w:val="1"/>
-    <w:semiHidden/>
     <w:unhideWhenUsed/>
   </w:style>
   <w:style w:type="table" w:default="1" w:styleId="TableNormal">

</xml_diff>